<commit_message>
Documento finalizado sin referencias
</commit_message>
<xml_diff>
--- a/documents/Documento Proyecto de Grado.docx
+++ b/documents/Documento Proyecto de Grado.docx
@@ -12,6 +12,8 @@
           <w:szCs w:val="28"/>
         </w:rPr>
       </w:pPr>
+      <w:bookmarkStart w:id="0" w:name="_Hlk152770124"/>
+      <w:bookmarkEnd w:id="0"/>
       <w:r>
         <w:rPr>
           <w:b/>
@@ -276,7 +278,7 @@
       <w:r>
         <w:fldChar w:fldCharType="separate"/>
       </w:r>
-      <w:hyperlink w:anchor="_Toc152620756" w:history="1">
+      <w:hyperlink w:anchor="_Toc152704233" w:history="1">
         <w:r>
           <w:rPr>
             <w:rStyle w:val="Hyperlink"/>
@@ -322,7 +324,7 @@
             <w:noProof/>
             <w:webHidden/>
           </w:rPr>
-          <w:instrText xml:space="preserve"> PAGEREF _Toc152620756 \h </w:instrText>
+          <w:instrText xml:space="preserve"> PAGEREF _Toc152704233 \h </w:instrText>
         </w:r>
         <w:r>
           <w:rPr>
@@ -366,7 +368,7 @@
           <w14:ligatures w14:val="standardContextual"/>
         </w:rPr>
       </w:pPr>
-      <w:hyperlink w:anchor="_Toc152620757" w:history="1">
+      <w:hyperlink w:anchor="_Toc152704234" w:history="1">
         <w:r>
           <w:rPr>
             <w:rStyle w:val="Hyperlink"/>
@@ -412,7 +414,7 @@
             <w:noProof/>
             <w:webHidden/>
           </w:rPr>
-          <w:instrText xml:space="preserve"> PAGEREF _Toc152620757 \h </w:instrText>
+          <w:instrText xml:space="preserve"> PAGEREF _Toc152704234 \h </w:instrText>
         </w:r>
         <w:r>
           <w:rPr>
@@ -456,7 +458,7 @@
           <w14:ligatures w14:val="standardContextual"/>
         </w:rPr>
       </w:pPr>
-      <w:hyperlink w:anchor="_Toc152620758" w:history="1">
+      <w:hyperlink w:anchor="_Toc152704235" w:history="1">
         <w:r>
           <w:rPr>
             <w:rStyle w:val="Hyperlink"/>
@@ -502,7 +504,7 @@
             <w:noProof/>
             <w:webHidden/>
           </w:rPr>
-          <w:instrText xml:space="preserve"> PAGEREF _Toc152620758 \h </w:instrText>
+          <w:instrText xml:space="preserve"> PAGEREF _Toc152704235 \h </w:instrText>
         </w:r>
         <w:r>
           <w:rPr>
@@ -546,7 +548,7 @@
           <w14:ligatures w14:val="standardContextual"/>
         </w:rPr>
       </w:pPr>
-      <w:hyperlink w:anchor="_Toc152620759" w:history="1">
+      <w:hyperlink w:anchor="_Toc152704236" w:history="1">
         <w:r>
           <w:rPr>
             <w:rStyle w:val="Hyperlink"/>
@@ -592,7 +594,7 @@
             <w:noProof/>
             <w:webHidden/>
           </w:rPr>
-          <w:instrText xml:space="preserve"> PAGEREF _Toc152620759 \h </w:instrText>
+          <w:instrText xml:space="preserve"> PAGEREF _Toc152704236 \h </w:instrText>
         </w:r>
         <w:r>
           <w:rPr>
@@ -612,7 +614,7 @@
             <w:noProof/>
             <w:webHidden/>
           </w:rPr>
-          <w:t>6</w:t>
+          <w:t>5</w:t>
         </w:r>
         <w:r>
           <w:rPr>
@@ -636,7 +638,7 @@
           <w14:ligatures w14:val="standardContextual"/>
         </w:rPr>
       </w:pPr>
-      <w:hyperlink w:anchor="_Toc152620760" w:history="1">
+      <w:hyperlink w:anchor="_Toc152704237" w:history="1">
         <w:r>
           <w:rPr>
             <w:rStyle w:val="Hyperlink"/>
@@ -682,7 +684,7 @@
             <w:noProof/>
             <w:webHidden/>
           </w:rPr>
-          <w:instrText xml:space="preserve"> PAGEREF _Toc152620760 \h </w:instrText>
+          <w:instrText xml:space="preserve"> PAGEREF _Toc152704237 \h </w:instrText>
         </w:r>
         <w:r>
           <w:rPr>
@@ -726,7 +728,7 @@
           <w14:ligatures w14:val="standardContextual"/>
         </w:rPr>
       </w:pPr>
-      <w:hyperlink w:anchor="_Toc152620761" w:history="1">
+      <w:hyperlink w:anchor="_Toc152704238" w:history="1">
         <w:r>
           <w:rPr>
             <w:rStyle w:val="Hyperlink"/>
@@ -772,7 +774,7 @@
             <w:noProof/>
             <w:webHidden/>
           </w:rPr>
-          <w:instrText xml:space="preserve"> PAGEREF _Toc152620761 \h </w:instrText>
+          <w:instrText xml:space="preserve"> PAGEREF _Toc152704238 \h </w:instrText>
         </w:r>
         <w:r>
           <w:rPr>
@@ -806,9 +808,6 @@
     <w:p>
       <w:pPr>
         <w:pStyle w:val="TOC3"/>
-        <w:tabs>
-          <w:tab w:val="left" w:pos="3600"/>
-        </w:tabs>
         <w:rPr>
           <w:rFonts w:asciiTheme="minorHAnsi" w:eastAsiaTheme="minorEastAsia" w:hAnsiTheme="minorHAnsi" w:cstheme="minorBidi"/>
           <w:noProof/>
@@ -819,7 +818,7 @@
           <w14:ligatures w14:val="standardContextual"/>
         </w:rPr>
       </w:pPr>
-      <w:hyperlink w:anchor="_Toc152620762" w:history="1">
+      <w:hyperlink w:anchor="_Toc152704239" w:history="1">
         <w:r>
           <w:rPr>
             <w:rStyle w:val="Hyperlink"/>
@@ -865,7 +864,7 @@
             <w:noProof/>
             <w:webHidden/>
           </w:rPr>
-          <w:instrText xml:space="preserve"> PAGEREF _Toc152620762 \h </w:instrText>
+          <w:instrText xml:space="preserve"> PAGEREF _Toc152704239 \h </w:instrText>
         </w:r>
         <w:r>
           <w:rPr>
@@ -885,7 +884,7 @@
             <w:noProof/>
             <w:webHidden/>
           </w:rPr>
-          <w:t>8</w:t>
+          <w:t>7</w:t>
         </w:r>
         <w:r>
           <w:rPr>
@@ -909,7 +908,7 @@
           <w14:ligatures w14:val="standardContextual"/>
         </w:rPr>
       </w:pPr>
-      <w:hyperlink w:anchor="_Toc152620763" w:history="1">
+      <w:hyperlink w:anchor="_Toc152704240" w:history="1">
         <w:r>
           <w:rPr>
             <w:rStyle w:val="Hyperlink"/>
@@ -955,7 +954,7 @@
             <w:noProof/>
             <w:webHidden/>
           </w:rPr>
-          <w:instrText xml:space="preserve"> PAGEREF _Toc152620763 \h </w:instrText>
+          <w:instrText xml:space="preserve"> PAGEREF _Toc152704240 \h </w:instrText>
         </w:r>
         <w:r>
           <w:rPr>
@@ -999,7 +998,7 @@
           <w14:ligatures w14:val="standardContextual"/>
         </w:rPr>
       </w:pPr>
-      <w:hyperlink w:anchor="_Toc152620764" w:history="1">
+      <w:hyperlink w:anchor="_Toc152704241" w:history="1">
         <w:r>
           <w:rPr>
             <w:rStyle w:val="Hyperlink"/>
@@ -1045,7 +1044,7 @@
             <w:noProof/>
             <w:webHidden/>
           </w:rPr>
-          <w:instrText xml:space="preserve"> PAGEREF _Toc152620764 \h </w:instrText>
+          <w:instrText xml:space="preserve"> PAGEREF _Toc152704241 \h </w:instrText>
         </w:r>
         <w:r>
           <w:rPr>
@@ -1089,7 +1088,7 @@
           <w14:ligatures w14:val="standardContextual"/>
         </w:rPr>
       </w:pPr>
-      <w:hyperlink w:anchor="_Toc152620765" w:history="1">
+      <w:hyperlink w:anchor="_Toc152704242" w:history="1">
         <w:r>
           <w:rPr>
             <w:rStyle w:val="Hyperlink"/>
@@ -1135,7 +1134,7 @@
             <w:noProof/>
             <w:webHidden/>
           </w:rPr>
-          <w:instrText xml:space="preserve"> PAGEREF _Toc152620765 \h </w:instrText>
+          <w:instrText xml:space="preserve"> PAGEREF _Toc152704242 \h </w:instrText>
         </w:r>
         <w:r>
           <w:rPr>
@@ -1179,7 +1178,7 @@
           <w14:ligatures w14:val="standardContextual"/>
         </w:rPr>
       </w:pPr>
-      <w:hyperlink w:anchor="_Toc152620766" w:history="1">
+      <w:hyperlink w:anchor="_Toc152704243" w:history="1">
         <w:r>
           <w:rPr>
             <w:rStyle w:val="Hyperlink"/>
@@ -1225,7 +1224,7 @@
             <w:noProof/>
             <w:webHidden/>
           </w:rPr>
-          <w:instrText xml:space="preserve"> PAGEREF _Toc152620766 \h </w:instrText>
+          <w:instrText xml:space="preserve"> PAGEREF _Toc152704243 \h </w:instrText>
         </w:r>
         <w:r>
           <w:rPr>
@@ -1269,7 +1268,7 @@
           <w14:ligatures w14:val="standardContextual"/>
         </w:rPr>
       </w:pPr>
-      <w:hyperlink w:anchor="_Toc152620767" w:history="1">
+      <w:hyperlink w:anchor="_Toc152704244" w:history="1">
         <w:r>
           <w:rPr>
             <w:rStyle w:val="Hyperlink"/>
@@ -1315,7 +1314,7 @@
             <w:noProof/>
             <w:webHidden/>
           </w:rPr>
-          <w:instrText xml:space="preserve"> PAGEREF _Toc152620767 \h </w:instrText>
+          <w:instrText xml:space="preserve"> PAGEREF _Toc152704244 \h </w:instrText>
         </w:r>
         <w:r>
           <w:rPr>
@@ -1359,7 +1358,7 @@
           <w14:ligatures w14:val="standardContextual"/>
         </w:rPr>
       </w:pPr>
-      <w:hyperlink w:anchor="_Toc152620768" w:history="1">
+      <w:hyperlink w:anchor="_Toc152704245" w:history="1">
         <w:r>
           <w:rPr>
             <w:rStyle w:val="Hyperlink"/>
@@ -1405,7 +1404,7 @@
             <w:noProof/>
             <w:webHidden/>
           </w:rPr>
-          <w:instrText xml:space="preserve"> PAGEREF _Toc152620768 \h </w:instrText>
+          <w:instrText xml:space="preserve"> PAGEREF _Toc152704245 \h </w:instrText>
         </w:r>
         <w:r>
           <w:rPr>
@@ -1449,7 +1448,7 @@
           <w14:ligatures w14:val="standardContextual"/>
         </w:rPr>
       </w:pPr>
-      <w:hyperlink w:anchor="_Toc152620769" w:history="1">
+      <w:hyperlink w:anchor="_Toc152704246" w:history="1">
         <w:r>
           <w:rPr>
             <w:rStyle w:val="Hyperlink"/>
@@ -1474,7 +1473,7 @@
             <w:rStyle w:val="Hyperlink"/>
             <w:noProof/>
           </w:rPr>
-          <w:t>Implementacion</w:t>
+          <w:t>Implementación</w:t>
         </w:r>
         <w:r>
           <w:rPr>
@@ -1495,7 +1494,7 @@
             <w:noProof/>
             <w:webHidden/>
           </w:rPr>
-          <w:instrText xml:space="preserve"> PAGEREF _Toc152620769 \h </w:instrText>
+          <w:instrText xml:space="preserve"> PAGEREF _Toc152704246 \h </w:instrText>
         </w:r>
         <w:r>
           <w:rPr>
@@ -1515,7 +1514,7 @@
             <w:noProof/>
             <w:webHidden/>
           </w:rPr>
-          <w:t>16</w:t>
+          <w:t>17</w:t>
         </w:r>
         <w:r>
           <w:rPr>
@@ -1539,7 +1538,7 @@
           <w14:ligatures w14:val="standardContextual"/>
         </w:rPr>
       </w:pPr>
-      <w:hyperlink w:anchor="_Toc152620770" w:history="1">
+      <w:hyperlink w:anchor="_Toc152704247" w:history="1">
         <w:r>
           <w:rPr>
             <w:rStyle w:val="Hyperlink"/>
@@ -1564,7 +1563,7 @@
             <w:rStyle w:val="Hyperlink"/>
             <w:noProof/>
           </w:rPr>
-          <w:t>Descripción de la implementación</w:t>
+          <w:t>Instancia del ambiente</w:t>
         </w:r>
         <w:r>
           <w:rPr>
@@ -1585,7 +1584,7 @@
             <w:noProof/>
             <w:webHidden/>
           </w:rPr>
-          <w:instrText xml:space="preserve"> PAGEREF _Toc152620770 \h </w:instrText>
+          <w:instrText xml:space="preserve"> PAGEREF _Toc152704247 \h </w:instrText>
         </w:r>
         <w:r>
           <w:rPr>
@@ -1605,7 +1604,7 @@
             <w:noProof/>
             <w:webHidden/>
           </w:rPr>
-          <w:t>16</w:t>
+          <w:t>18</w:t>
         </w:r>
         <w:r>
           <w:rPr>
@@ -1629,7 +1628,7 @@
           <w14:ligatures w14:val="standardContextual"/>
         </w:rPr>
       </w:pPr>
-      <w:hyperlink w:anchor="_Toc152620771" w:history="1">
+      <w:hyperlink w:anchor="_Toc152704248" w:history="1">
         <w:r>
           <w:rPr>
             <w:rStyle w:val="Hyperlink"/>
@@ -1654,7 +1653,7 @@
             <w:rStyle w:val="Hyperlink"/>
             <w:noProof/>
           </w:rPr>
-          <w:t>Resultados esperados</w:t>
+          <w:t>Agentes de políticas de manejos de inventarios</w:t>
         </w:r>
         <w:r>
           <w:rPr>
@@ -1675,7 +1674,7 @@
             <w:noProof/>
             <w:webHidden/>
           </w:rPr>
-          <w:instrText xml:space="preserve"> PAGEREF _Toc152620771 \h </w:instrText>
+          <w:instrText xml:space="preserve"> PAGEREF _Toc152704248 \h </w:instrText>
         </w:r>
         <w:r>
           <w:rPr>
@@ -1695,7 +1694,7 @@
             <w:noProof/>
             <w:webHidden/>
           </w:rPr>
-          <w:t>16</w:t>
+          <w:t>19</w:t>
         </w:r>
         <w:r>
           <w:rPr>
@@ -1708,7 +1707,7 @@
     </w:p>
     <w:p>
       <w:pPr>
-        <w:pStyle w:val="TOC2"/>
+        <w:pStyle w:val="TOC3"/>
         <w:rPr>
           <w:rFonts w:asciiTheme="minorHAnsi" w:eastAsiaTheme="minorEastAsia" w:hAnsiTheme="minorHAnsi" w:cstheme="minorBidi"/>
           <w:noProof/>
@@ -1719,13 +1718,13 @@
           <w14:ligatures w14:val="standardContextual"/>
         </w:rPr>
       </w:pPr>
-      <w:hyperlink w:anchor="_Toc152620772" w:history="1">
+      <w:hyperlink w:anchor="_Toc152704249" w:history="1">
         <w:r>
           <w:rPr>
             <w:rStyle w:val="Hyperlink"/>
             <w:noProof/>
           </w:rPr>
-          <w:t>6</w:t>
+          <w:t>5.3</w:t>
         </w:r>
         <w:r>
           <w:rPr>
@@ -1744,7 +1743,7 @@
             <w:rStyle w:val="Hyperlink"/>
             <w:noProof/>
           </w:rPr>
-          <w:t>Validacion</w:t>
+          <w:t>Modelo mixto-entero de optimización</w:t>
         </w:r>
         <w:r>
           <w:rPr>
@@ -1765,7 +1764,7 @@
             <w:noProof/>
             <w:webHidden/>
           </w:rPr>
-          <w:instrText xml:space="preserve"> PAGEREF _Toc152620772 \h </w:instrText>
+          <w:instrText xml:space="preserve"> PAGEREF _Toc152704249 \h </w:instrText>
         </w:r>
         <w:r>
           <w:rPr>
@@ -1785,7 +1784,7 @@
             <w:noProof/>
             <w:webHidden/>
           </w:rPr>
-          <w:t>16</w:t>
+          <w:t>19</w:t>
         </w:r>
         <w:r>
           <w:rPr>
@@ -1809,13 +1808,13 @@
           <w14:ligatures w14:val="standardContextual"/>
         </w:rPr>
       </w:pPr>
-      <w:hyperlink w:anchor="_Toc152620773" w:history="1">
+      <w:hyperlink w:anchor="_Toc152704250" w:history="1">
         <w:r>
           <w:rPr>
             <w:rStyle w:val="Hyperlink"/>
             <w:noProof/>
           </w:rPr>
-          <w:t>6.1</w:t>
+          <w:t>5.4</w:t>
         </w:r>
         <w:r>
           <w:rPr>
@@ -1834,7 +1833,7 @@
             <w:rStyle w:val="Hyperlink"/>
             <w:noProof/>
           </w:rPr>
-          <w:t>Métodos</w:t>
+          <w:t>Agentes Q Learning</w:t>
         </w:r>
         <w:r>
           <w:rPr>
@@ -1855,7 +1854,7 @@
             <w:noProof/>
             <w:webHidden/>
           </w:rPr>
-          <w:instrText xml:space="preserve"> PAGEREF _Toc152620773 \h </w:instrText>
+          <w:instrText xml:space="preserve"> PAGEREF _Toc152704250 \h </w:instrText>
         </w:r>
         <w:r>
           <w:rPr>
@@ -1875,7 +1874,7 @@
             <w:noProof/>
             <w:webHidden/>
           </w:rPr>
-          <w:t>16</w:t>
+          <w:t>20</w:t>
         </w:r>
         <w:r>
           <w:rPr>
@@ -1899,13 +1898,13 @@
           <w14:ligatures w14:val="standardContextual"/>
         </w:rPr>
       </w:pPr>
-      <w:hyperlink w:anchor="_Toc152620774" w:history="1">
+      <w:hyperlink w:anchor="_Toc152704251" w:history="1">
         <w:r>
           <w:rPr>
             <w:rStyle w:val="Hyperlink"/>
             <w:noProof/>
           </w:rPr>
-          <w:t>6.2</w:t>
+          <w:t>5.5</w:t>
         </w:r>
         <w:r>
           <w:rPr>
@@ -1924,7 +1923,7 @@
             <w:rStyle w:val="Hyperlink"/>
             <w:noProof/>
           </w:rPr>
-          <w:t>Validación de resultados</w:t>
+          <w:t>Agente DQN</w:t>
         </w:r>
         <w:r>
           <w:rPr>
@@ -1945,7 +1944,7 @@
             <w:noProof/>
             <w:webHidden/>
           </w:rPr>
-          <w:instrText xml:space="preserve"> PAGEREF _Toc152620774 \h </w:instrText>
+          <w:instrText xml:space="preserve"> PAGEREF _Toc152704251 \h </w:instrText>
         </w:r>
         <w:r>
           <w:rPr>
@@ -1965,7 +1964,7 @@
             <w:noProof/>
             <w:webHidden/>
           </w:rPr>
-          <w:t>16</w:t>
+          <w:t>21</w:t>
         </w:r>
         <w:r>
           <w:rPr>
@@ -1978,7 +1977,7 @@
     </w:p>
     <w:p>
       <w:pPr>
-        <w:pStyle w:val="TOC2"/>
+        <w:pStyle w:val="TOC3"/>
         <w:rPr>
           <w:rFonts w:asciiTheme="minorHAnsi" w:eastAsiaTheme="minorEastAsia" w:hAnsiTheme="minorHAnsi" w:cstheme="minorBidi"/>
           <w:noProof/>
@@ -1989,13 +1988,13 @@
           <w14:ligatures w14:val="standardContextual"/>
         </w:rPr>
       </w:pPr>
-      <w:hyperlink w:anchor="_Toc152620775" w:history="1">
+      <w:hyperlink w:anchor="_Toc152704252" w:history="1">
         <w:r>
           <w:rPr>
             <w:rStyle w:val="Hyperlink"/>
             <w:noProof/>
           </w:rPr>
-          <w:t>7</w:t>
+          <w:t>5.6</w:t>
         </w:r>
         <w:r>
           <w:rPr>
@@ -2014,7 +2013,7 @@
             <w:rStyle w:val="Hyperlink"/>
             <w:noProof/>
           </w:rPr>
-          <w:t>Conclusiones</w:t>
+          <w:t>Interacción con el ambiente y recursos usados</w:t>
         </w:r>
         <w:r>
           <w:rPr>
@@ -2035,7 +2034,7 @@
             <w:noProof/>
             <w:webHidden/>
           </w:rPr>
-          <w:instrText xml:space="preserve"> PAGEREF _Toc152620775 \h </w:instrText>
+          <w:instrText xml:space="preserve"> PAGEREF _Toc152704252 \h </w:instrText>
         </w:r>
         <w:r>
           <w:rPr>
@@ -2055,7 +2054,7 @@
             <w:noProof/>
             <w:webHidden/>
           </w:rPr>
-          <w:t>16</w:t>
+          <w:t>22</w:t>
         </w:r>
         <w:r>
           <w:rPr>
@@ -2079,13 +2078,13 @@
           <w14:ligatures w14:val="standardContextual"/>
         </w:rPr>
       </w:pPr>
-      <w:hyperlink w:anchor="_Toc152620776" w:history="1">
+      <w:hyperlink w:anchor="_Toc152704253" w:history="1">
         <w:r>
           <w:rPr>
             <w:rStyle w:val="Hyperlink"/>
             <w:noProof/>
           </w:rPr>
-          <w:t>7.1</w:t>
+          <w:t>5.7</w:t>
         </w:r>
         <w:r>
           <w:rPr>
@@ -2104,7 +2103,7 @@
             <w:rStyle w:val="Hyperlink"/>
             <w:noProof/>
           </w:rPr>
-          <w:t>Discusión</w:t>
+          <w:t>Resultados esperados</w:t>
         </w:r>
         <w:r>
           <w:rPr>
@@ -2125,7 +2124,7 @@
             <w:noProof/>
             <w:webHidden/>
           </w:rPr>
-          <w:instrText xml:space="preserve"> PAGEREF _Toc152620776 \h </w:instrText>
+          <w:instrText xml:space="preserve"> PAGEREF _Toc152704253 \h </w:instrText>
         </w:r>
         <w:r>
           <w:rPr>
@@ -2145,7 +2144,7 @@
             <w:noProof/>
             <w:webHidden/>
           </w:rPr>
-          <w:t>17</w:t>
+          <w:t>23</w:t>
         </w:r>
         <w:r>
           <w:rPr>
@@ -2158,7 +2157,7 @@
     </w:p>
     <w:p>
       <w:pPr>
-        <w:pStyle w:val="TOC3"/>
+        <w:pStyle w:val="TOC2"/>
         <w:rPr>
           <w:rFonts w:asciiTheme="minorHAnsi" w:eastAsiaTheme="minorEastAsia" w:hAnsiTheme="minorHAnsi" w:cstheme="minorBidi"/>
           <w:noProof/>
@@ -2169,13 +2168,13 @@
           <w14:ligatures w14:val="standardContextual"/>
         </w:rPr>
       </w:pPr>
-      <w:hyperlink w:anchor="_Toc152620777" w:history="1">
+      <w:hyperlink w:anchor="_Toc152704254" w:history="1">
         <w:r>
           <w:rPr>
             <w:rStyle w:val="Hyperlink"/>
             <w:noProof/>
           </w:rPr>
-          <w:t>7.2</w:t>
+          <w:t>6</w:t>
         </w:r>
         <w:r>
           <w:rPr>
@@ -2194,7 +2193,7 @@
             <w:rStyle w:val="Hyperlink"/>
             <w:noProof/>
           </w:rPr>
-          <w:t>Trabajo futuro</w:t>
+          <w:t>Validacion</w:t>
         </w:r>
         <w:r>
           <w:rPr>
@@ -2215,7 +2214,7 @@
             <w:noProof/>
             <w:webHidden/>
           </w:rPr>
-          <w:instrText xml:space="preserve"> PAGEREF _Toc152620777 \h </w:instrText>
+          <w:instrText xml:space="preserve"> PAGEREF _Toc152704254 \h </w:instrText>
         </w:r>
         <w:r>
           <w:rPr>
@@ -2235,7 +2234,7 @@
             <w:noProof/>
             <w:webHidden/>
           </w:rPr>
-          <w:t>17</w:t>
+          <w:t>24</w:t>
         </w:r>
         <w:r>
           <w:rPr>
@@ -2248,7 +2247,7 @@
     </w:p>
     <w:p>
       <w:pPr>
-        <w:pStyle w:val="TOC2"/>
+        <w:pStyle w:val="TOC3"/>
         <w:rPr>
           <w:rFonts w:asciiTheme="minorHAnsi" w:eastAsiaTheme="minorEastAsia" w:hAnsiTheme="minorHAnsi" w:cstheme="minorBidi"/>
           <w:noProof/>
@@ -2259,13 +2258,13 @@
           <w14:ligatures w14:val="standardContextual"/>
         </w:rPr>
       </w:pPr>
-      <w:hyperlink w:anchor="_Toc152620778" w:history="1">
+      <w:hyperlink w:anchor="_Toc152704255" w:history="1">
         <w:r>
           <w:rPr>
             <w:rStyle w:val="Hyperlink"/>
             <w:noProof/>
           </w:rPr>
-          <w:t>8</w:t>
+          <w:t>6.1</w:t>
         </w:r>
         <w:r>
           <w:rPr>
@@ -2284,7 +2283,7 @@
             <w:rStyle w:val="Hyperlink"/>
             <w:noProof/>
           </w:rPr>
-          <w:t>Referencias</w:t>
+          <w:t>Métodos</w:t>
         </w:r>
         <w:r>
           <w:rPr>
@@ -2305,7 +2304,7 @@
             <w:noProof/>
             <w:webHidden/>
           </w:rPr>
-          <w:instrText xml:space="preserve"> PAGEREF _Toc152620778 \h </w:instrText>
+          <w:instrText xml:space="preserve"> PAGEREF _Toc152704255 \h </w:instrText>
         </w:r>
         <w:r>
           <w:rPr>
@@ -2325,7 +2324,7 @@
             <w:noProof/>
             <w:webHidden/>
           </w:rPr>
-          <w:t>17</w:t>
+          <w:t>24</w:t>
         </w:r>
         <w:r>
           <w:rPr>
@@ -2338,7 +2337,7 @@
     </w:p>
     <w:p>
       <w:pPr>
-        <w:pStyle w:val="TOC2"/>
+        <w:pStyle w:val="TOC3"/>
         <w:rPr>
           <w:rFonts w:asciiTheme="minorHAnsi" w:eastAsiaTheme="minorEastAsia" w:hAnsiTheme="minorHAnsi" w:cstheme="minorBidi"/>
           <w:noProof/>
@@ -2349,12 +2348,462 @@
           <w14:ligatures w14:val="standardContextual"/>
         </w:rPr>
       </w:pPr>
-      <w:hyperlink w:anchor="_Toc152620779" w:history="1">
+      <w:hyperlink w:anchor="_Toc152704256" w:history="1">
         <w:r>
           <w:rPr>
             <w:rStyle w:val="Hyperlink"/>
             <w:noProof/>
           </w:rPr>
+          <w:t>6.2</w:t>
+        </w:r>
+        <w:r>
+          <w:rPr>
+            <w:rFonts w:asciiTheme="minorHAnsi" w:eastAsiaTheme="minorEastAsia" w:hAnsiTheme="minorHAnsi" w:cstheme="minorBidi"/>
+            <w:noProof/>
+            <w:kern w:val="2"/>
+            <w:sz w:val="22"/>
+            <w:szCs w:val="22"/>
+            <w:lang w:val="en-US" w:eastAsia="en-US"/>
+            <w14:ligatures w14:val="standardContextual"/>
+          </w:rPr>
+          <w:tab/>
+        </w:r>
+        <w:r>
+          <w:rPr>
+            <w:rStyle w:val="Hyperlink"/>
+            <w:noProof/>
+          </w:rPr>
+          <w:t>Convergencia de agentes</w:t>
+        </w:r>
+        <w:r>
+          <w:rPr>
+            <w:noProof/>
+            <w:webHidden/>
+          </w:rPr>
+          <w:tab/>
+        </w:r>
+        <w:r>
+          <w:rPr>
+            <w:noProof/>
+            <w:webHidden/>
+          </w:rPr>
+          <w:fldChar w:fldCharType="begin"/>
+        </w:r>
+        <w:r>
+          <w:rPr>
+            <w:noProof/>
+            <w:webHidden/>
+          </w:rPr>
+          <w:instrText xml:space="preserve"> PAGEREF _Toc152704256 \h </w:instrText>
+        </w:r>
+        <w:r>
+          <w:rPr>
+            <w:noProof/>
+            <w:webHidden/>
+          </w:rPr>
+        </w:r>
+        <w:r>
+          <w:rPr>
+            <w:noProof/>
+            <w:webHidden/>
+          </w:rPr>
+          <w:fldChar w:fldCharType="separate"/>
+        </w:r>
+        <w:r>
+          <w:rPr>
+            <w:noProof/>
+            <w:webHidden/>
+          </w:rPr>
+          <w:t>24</w:t>
+        </w:r>
+        <w:r>
+          <w:rPr>
+            <w:noProof/>
+            <w:webHidden/>
+          </w:rPr>
+          <w:fldChar w:fldCharType="end"/>
+        </w:r>
+      </w:hyperlink>
+    </w:p>
+    <w:p>
+      <w:pPr>
+        <w:pStyle w:val="TOC2"/>
+        <w:rPr>
+          <w:rFonts w:asciiTheme="minorHAnsi" w:eastAsiaTheme="minorEastAsia" w:hAnsiTheme="minorHAnsi" w:cstheme="minorBidi"/>
+          <w:noProof/>
+          <w:kern w:val="2"/>
+          <w:sz w:val="22"/>
+          <w:szCs w:val="22"/>
+          <w:lang w:val="en-US" w:eastAsia="en-US"/>
+          <w14:ligatures w14:val="standardContextual"/>
+        </w:rPr>
+      </w:pPr>
+      <w:hyperlink w:anchor="_Toc152704257" w:history="1">
+        <w:r>
+          <w:rPr>
+            <w:rStyle w:val="Hyperlink"/>
+            <w:noProof/>
+          </w:rPr>
+          <w:t>7</w:t>
+        </w:r>
+        <w:r>
+          <w:rPr>
+            <w:rFonts w:asciiTheme="minorHAnsi" w:eastAsiaTheme="minorEastAsia" w:hAnsiTheme="minorHAnsi" w:cstheme="minorBidi"/>
+            <w:noProof/>
+            <w:kern w:val="2"/>
+            <w:sz w:val="22"/>
+            <w:szCs w:val="22"/>
+            <w:lang w:val="en-US" w:eastAsia="en-US"/>
+            <w14:ligatures w14:val="standardContextual"/>
+          </w:rPr>
+          <w:tab/>
+        </w:r>
+        <w:r>
+          <w:rPr>
+            <w:rStyle w:val="Hyperlink"/>
+            <w:noProof/>
+          </w:rPr>
+          <w:t>Conclusiones</w:t>
+        </w:r>
+        <w:r>
+          <w:rPr>
+            <w:noProof/>
+            <w:webHidden/>
+          </w:rPr>
+          <w:tab/>
+        </w:r>
+        <w:r>
+          <w:rPr>
+            <w:noProof/>
+            <w:webHidden/>
+          </w:rPr>
+          <w:fldChar w:fldCharType="begin"/>
+        </w:r>
+        <w:r>
+          <w:rPr>
+            <w:noProof/>
+            <w:webHidden/>
+          </w:rPr>
+          <w:instrText xml:space="preserve"> PAGEREF _Toc152704257 \h </w:instrText>
+        </w:r>
+        <w:r>
+          <w:rPr>
+            <w:noProof/>
+            <w:webHidden/>
+          </w:rPr>
+        </w:r>
+        <w:r>
+          <w:rPr>
+            <w:noProof/>
+            <w:webHidden/>
+          </w:rPr>
+          <w:fldChar w:fldCharType="separate"/>
+        </w:r>
+        <w:r>
+          <w:rPr>
+            <w:noProof/>
+            <w:webHidden/>
+          </w:rPr>
+          <w:t>32</w:t>
+        </w:r>
+        <w:r>
+          <w:rPr>
+            <w:noProof/>
+            <w:webHidden/>
+          </w:rPr>
+          <w:fldChar w:fldCharType="end"/>
+        </w:r>
+      </w:hyperlink>
+    </w:p>
+    <w:p>
+      <w:pPr>
+        <w:pStyle w:val="TOC3"/>
+        <w:rPr>
+          <w:rFonts w:asciiTheme="minorHAnsi" w:eastAsiaTheme="minorEastAsia" w:hAnsiTheme="minorHAnsi" w:cstheme="minorBidi"/>
+          <w:noProof/>
+          <w:kern w:val="2"/>
+          <w:sz w:val="22"/>
+          <w:szCs w:val="22"/>
+          <w:lang w:val="en-US" w:eastAsia="en-US"/>
+          <w14:ligatures w14:val="standardContextual"/>
+        </w:rPr>
+      </w:pPr>
+      <w:hyperlink w:anchor="_Toc152704258" w:history="1">
+        <w:r>
+          <w:rPr>
+            <w:rStyle w:val="Hyperlink"/>
+            <w:noProof/>
+          </w:rPr>
+          <w:t>7.1</w:t>
+        </w:r>
+        <w:r>
+          <w:rPr>
+            <w:rFonts w:asciiTheme="minorHAnsi" w:eastAsiaTheme="minorEastAsia" w:hAnsiTheme="minorHAnsi" w:cstheme="minorBidi"/>
+            <w:noProof/>
+            <w:kern w:val="2"/>
+            <w:sz w:val="22"/>
+            <w:szCs w:val="22"/>
+            <w:lang w:val="en-US" w:eastAsia="en-US"/>
+            <w14:ligatures w14:val="standardContextual"/>
+          </w:rPr>
+          <w:tab/>
+        </w:r>
+        <w:r>
+          <w:rPr>
+            <w:rStyle w:val="Hyperlink"/>
+            <w:noProof/>
+          </w:rPr>
+          <w:t>Discusión</w:t>
+        </w:r>
+        <w:r>
+          <w:rPr>
+            <w:noProof/>
+            <w:webHidden/>
+          </w:rPr>
+          <w:tab/>
+        </w:r>
+        <w:r>
+          <w:rPr>
+            <w:noProof/>
+            <w:webHidden/>
+          </w:rPr>
+          <w:fldChar w:fldCharType="begin"/>
+        </w:r>
+        <w:r>
+          <w:rPr>
+            <w:noProof/>
+            <w:webHidden/>
+          </w:rPr>
+          <w:instrText xml:space="preserve"> PAGEREF _Toc152704258 \h </w:instrText>
+        </w:r>
+        <w:r>
+          <w:rPr>
+            <w:noProof/>
+            <w:webHidden/>
+          </w:rPr>
+        </w:r>
+        <w:r>
+          <w:rPr>
+            <w:noProof/>
+            <w:webHidden/>
+          </w:rPr>
+          <w:fldChar w:fldCharType="separate"/>
+        </w:r>
+        <w:r>
+          <w:rPr>
+            <w:noProof/>
+            <w:webHidden/>
+          </w:rPr>
+          <w:t>32</w:t>
+        </w:r>
+        <w:r>
+          <w:rPr>
+            <w:noProof/>
+            <w:webHidden/>
+          </w:rPr>
+          <w:fldChar w:fldCharType="end"/>
+        </w:r>
+      </w:hyperlink>
+    </w:p>
+    <w:p>
+      <w:pPr>
+        <w:pStyle w:val="TOC3"/>
+        <w:rPr>
+          <w:rFonts w:asciiTheme="minorHAnsi" w:eastAsiaTheme="minorEastAsia" w:hAnsiTheme="minorHAnsi" w:cstheme="minorBidi"/>
+          <w:noProof/>
+          <w:kern w:val="2"/>
+          <w:sz w:val="22"/>
+          <w:szCs w:val="22"/>
+          <w:lang w:val="en-US" w:eastAsia="en-US"/>
+          <w14:ligatures w14:val="standardContextual"/>
+        </w:rPr>
+      </w:pPr>
+      <w:hyperlink w:anchor="_Toc152704259" w:history="1">
+        <w:r>
+          <w:rPr>
+            <w:rStyle w:val="Hyperlink"/>
+            <w:noProof/>
+          </w:rPr>
+          <w:t>7.2</w:t>
+        </w:r>
+        <w:r>
+          <w:rPr>
+            <w:rFonts w:asciiTheme="minorHAnsi" w:eastAsiaTheme="minorEastAsia" w:hAnsiTheme="minorHAnsi" w:cstheme="minorBidi"/>
+            <w:noProof/>
+            <w:kern w:val="2"/>
+            <w:sz w:val="22"/>
+            <w:szCs w:val="22"/>
+            <w:lang w:val="en-US" w:eastAsia="en-US"/>
+            <w14:ligatures w14:val="standardContextual"/>
+          </w:rPr>
+          <w:tab/>
+        </w:r>
+        <w:r>
+          <w:rPr>
+            <w:rStyle w:val="Hyperlink"/>
+            <w:noProof/>
+          </w:rPr>
+          <w:t>Trabajo futuro</w:t>
+        </w:r>
+        <w:r>
+          <w:rPr>
+            <w:noProof/>
+            <w:webHidden/>
+          </w:rPr>
+          <w:tab/>
+        </w:r>
+        <w:r>
+          <w:rPr>
+            <w:noProof/>
+            <w:webHidden/>
+          </w:rPr>
+          <w:fldChar w:fldCharType="begin"/>
+        </w:r>
+        <w:r>
+          <w:rPr>
+            <w:noProof/>
+            <w:webHidden/>
+          </w:rPr>
+          <w:instrText xml:space="preserve"> PAGEREF _Toc152704259 \h </w:instrText>
+        </w:r>
+        <w:r>
+          <w:rPr>
+            <w:noProof/>
+            <w:webHidden/>
+          </w:rPr>
+        </w:r>
+        <w:r>
+          <w:rPr>
+            <w:noProof/>
+            <w:webHidden/>
+          </w:rPr>
+          <w:fldChar w:fldCharType="separate"/>
+        </w:r>
+        <w:r>
+          <w:rPr>
+            <w:noProof/>
+            <w:webHidden/>
+          </w:rPr>
+          <w:t>32</w:t>
+        </w:r>
+        <w:r>
+          <w:rPr>
+            <w:noProof/>
+            <w:webHidden/>
+          </w:rPr>
+          <w:fldChar w:fldCharType="end"/>
+        </w:r>
+      </w:hyperlink>
+    </w:p>
+    <w:p>
+      <w:pPr>
+        <w:pStyle w:val="TOC2"/>
+        <w:rPr>
+          <w:rFonts w:asciiTheme="minorHAnsi" w:eastAsiaTheme="minorEastAsia" w:hAnsiTheme="minorHAnsi" w:cstheme="minorBidi"/>
+          <w:noProof/>
+          <w:kern w:val="2"/>
+          <w:sz w:val="22"/>
+          <w:szCs w:val="22"/>
+          <w:lang w:val="en-US" w:eastAsia="en-US"/>
+          <w14:ligatures w14:val="standardContextual"/>
+        </w:rPr>
+      </w:pPr>
+      <w:hyperlink w:anchor="_Toc152704260" w:history="1">
+        <w:r>
+          <w:rPr>
+            <w:rStyle w:val="Hyperlink"/>
+            <w:noProof/>
+          </w:rPr>
+          <w:t>8</w:t>
+        </w:r>
+        <w:r>
+          <w:rPr>
+            <w:rFonts w:asciiTheme="minorHAnsi" w:eastAsiaTheme="minorEastAsia" w:hAnsiTheme="minorHAnsi" w:cstheme="minorBidi"/>
+            <w:noProof/>
+            <w:kern w:val="2"/>
+            <w:sz w:val="22"/>
+            <w:szCs w:val="22"/>
+            <w:lang w:val="en-US" w:eastAsia="en-US"/>
+            <w14:ligatures w14:val="standardContextual"/>
+          </w:rPr>
+          <w:tab/>
+        </w:r>
+        <w:r>
+          <w:rPr>
+            <w:rStyle w:val="Hyperlink"/>
+            <w:noProof/>
+          </w:rPr>
+          <w:t>Referencias</w:t>
+        </w:r>
+        <w:r>
+          <w:rPr>
+            <w:noProof/>
+            <w:webHidden/>
+          </w:rPr>
+          <w:tab/>
+        </w:r>
+        <w:r>
+          <w:rPr>
+            <w:noProof/>
+            <w:webHidden/>
+          </w:rPr>
+          <w:fldChar w:fldCharType="begin"/>
+        </w:r>
+        <w:r>
+          <w:rPr>
+            <w:noProof/>
+            <w:webHidden/>
+          </w:rPr>
+          <w:instrText xml:space="preserve"> PAGEREF _Toc152704260 \h </w:instrText>
+        </w:r>
+        <w:r>
+          <w:rPr>
+            <w:noProof/>
+            <w:webHidden/>
+          </w:rPr>
+        </w:r>
+        <w:r>
+          <w:rPr>
+            <w:noProof/>
+            <w:webHidden/>
+          </w:rPr>
+          <w:fldChar w:fldCharType="separate"/>
+        </w:r>
+        <w:r>
+          <w:rPr>
+            <w:noProof/>
+            <w:webHidden/>
+          </w:rPr>
+          <w:t>32</w:t>
+        </w:r>
+        <w:r>
+          <w:rPr>
+            <w:noProof/>
+            <w:webHidden/>
+          </w:rPr>
+          <w:fldChar w:fldCharType="end"/>
+        </w:r>
+      </w:hyperlink>
+    </w:p>
+    <w:p>
+      <w:pPr>
+        <w:pStyle w:val="TOC2"/>
+        <w:rPr>
+          <w:rFonts w:asciiTheme="minorHAnsi" w:eastAsiaTheme="minorEastAsia" w:hAnsiTheme="minorHAnsi" w:cstheme="minorBidi"/>
+          <w:noProof/>
+          <w:kern w:val="2"/>
+          <w:sz w:val="22"/>
+          <w:szCs w:val="22"/>
+          <w:lang w:val="en-US" w:eastAsia="en-US"/>
+          <w14:ligatures w14:val="standardContextual"/>
+        </w:rPr>
+      </w:pPr>
+      <w:hyperlink w:anchor="_Toc152704261" w:history="1">
+        <w:r>
+          <w:rPr>
+            <w:rStyle w:val="Hyperlink"/>
+            <w:noProof/>
+          </w:rPr>
           <w:t>Apéndices</w:t>
         </w:r>
         <w:r>
@@ -2376,7 +2825,7 @@
             <w:noProof/>
             <w:webHidden/>
           </w:rPr>
-          <w:instrText xml:space="preserve"> PAGEREF _Toc152620779 \h </w:instrText>
+          <w:instrText xml:space="preserve"> PAGEREF _Toc152704261 \h </w:instrText>
         </w:r>
         <w:r>
           <w:rPr>
@@ -2396,7 +2845,7 @@
             <w:noProof/>
             <w:webHidden/>
           </w:rPr>
-          <w:t>17</w:t>
+          <w:t>33</w:t>
         </w:r>
         <w:r>
           <w:rPr>
@@ -2409,22 +2858,10 @@
     </w:p>
     <w:p>
       <w:r>
+        <w:lastRenderedPageBreak/>
         <w:fldChar w:fldCharType="end"/>
       </w:r>
-    </w:p>
-    <w:p/>
-    <w:p>
-      <w:pPr>
-        <w:pStyle w:val="Heading2"/>
-      </w:pPr>
-    </w:p>
-    <w:p/>
-    <w:p/>
-    <w:p>
-      <w:pPr>
-        <w:pStyle w:val="Heading2"/>
-      </w:pPr>
-      <w:bookmarkStart w:id="0" w:name="_Toc152620756"/>
+      <w:bookmarkStart w:id="1" w:name="_Toc152704233"/>
       <w:r>
         <w:t>1</w:t>
       </w:r>
@@ -2432,11 +2869,14 @@
         <w:tab/>
       </w:r>
       <w:r>
+        <w:rPr>
+          <w:b/>
+          <w:bCs/>
+        </w:rPr>
         <w:t>Introducción</w:t>
       </w:r>
-      <w:bookmarkEnd w:id="0"/>
-    </w:p>
-    <w:p/>
+      <w:bookmarkEnd w:id="1"/>
+    </w:p>
     <w:p>
       <w:pPr>
         <w:spacing w:line="360" w:lineRule="auto"/>
@@ -2482,8 +2922,11 @@
         <w:spacing w:line="360" w:lineRule="auto"/>
       </w:pPr>
       <w:r>
+        <w:t xml:space="preserve">La complejidad del problema radica en la necesidad de integrar y balancear múltiples factores. Decisiones basadas exclusivamente en la demanda sin considerar los costos de transporte, o en los precios sin tener en cuenta la demanda, pueden resultar en utilidades subóptimas. Además, la incertidumbre constante en la cadena de suministros agrega un nivel adicional de dificultad, </w:t>
+      </w:r>
+      <w:r>
         <w:lastRenderedPageBreak/>
-        <w:t xml:space="preserve">La complejidad del problema radica en la necesidad de integrar y balancear múltiples factores. Decisiones basadas exclusivamente en la demanda sin considerar los costos de transporte, o en los precios sin tener en cuenta la demanda, pueden resultar en utilidades subóptimas. Además, la incertidumbre constante en la cadena de suministros agrega un nivel adicional de dificultad, obligando a los agentes a tomar decisiones sin una comprensión completa de lo que ocurrirá en periodos futuros. Esta incertidumbre subraya la necesidad de un enfoque que no solo sea </w:t>
+        <w:t xml:space="preserve">obligando a los agentes a tomar decisiones sin una comprensión completa de lo que ocurrirá en periodos futuros. Esta incertidumbre subraya la necesidad de un enfoque que no solo sea </w:t>
       </w:r>
       <w:r>
         <w:t>‘</w:t>
@@ -2497,7 +2940,19 @@
         <w:spacing w:line="360" w:lineRule="auto"/>
       </w:pPr>
       <w:r>
-        <w:t>Para abordar los desafíos presentados en la cadena de suministros de alimentos, este trabajo propone la creación de un entorno virtual que simule todos los elementos de una cadena de suministro. Este entorno facilitará la interacción con distintos agentes basados en Aprendizaje por Refuerzo (RL, por sus siglas en inglés). Estos agentes, diseñados para procesar los datos de la cadena de suministro de manera única, tomarán decisiones diversas, permitiendo así el análisis de varias alternativas.</w:t>
+        <w:t xml:space="preserve">Para abordar los desafíos presentados en la cadena de suministros de alimentos, este trabajo propone la creación de un entorno virtual que simule todos los elementos de una cadena de suministro. Este entorno facilitará la interacción con distintos agentes basados en Aprendizaje por Refuerzo (RL, por sus siglas en inglés). Estos agentes, diseñados para procesar los datos de la cadena de suministro de </w:t>
+      </w:r>
+      <w:r>
+        <w:t xml:space="preserve">una </w:t>
+      </w:r>
+      <w:r>
+        <w:t>manera</w:t>
+      </w:r>
+      <w:r>
+        <w:t xml:space="preserve"> especifica</w:t>
+      </w:r>
+      <w:r>
+        <w:t>, tomarán decisiones diversas, permitiendo así el análisis de varias alternativas.</w:t>
       </w:r>
     </w:p>
     <w:p>
@@ -2595,11 +3050,14 @@
           <w:b/>
           <w:bCs/>
         </w:rPr>
+        <w:t>Visión a Largo Plazo en la Toma de Decisiones:</w:t>
+      </w:r>
+      <w:r>
+        <w:t xml:space="preserve"> Los agentes consideran cómo sus decisiones afectan tanto el periodo actual como los futuros. Las decisiones están </w:t>
+      </w:r>
+      <w:r>
         <w:lastRenderedPageBreak/>
-        <w:t>Visión a Largo Plazo en la Toma de Decisiones:</w:t>
-      </w:r>
-      <w:r>
-        <w:t xml:space="preserve"> Los agentes consideran cómo sus decisiones afectan tanto el periodo actual como los futuros. Las decisiones están interconectadas, de modo que el </w:t>
+        <w:t xml:space="preserve">interconectadas, de modo que el </w:t>
       </w:r>
       <w:r>
         <w:t xml:space="preserve">estado al que llega un agente y la decisión que debe tomar en esta situación afecta a la toma de decisión inicial que llevo a ese estado. </w:t>
@@ -2629,14 +3087,14 @@
         <w:spacing w:line="360" w:lineRule="auto"/>
       </w:pPr>
       <w:r>
-        <w:t>En conclusión, este trabajo aspira a contribuir significativamente a la tecnificación y a la implementación de la inteligencia artificial en las cadenas de suministros de alimentos, a través de la construcción de agentes de toma de decisiones. Si bien estas técnicas requieren grandes volúmenes de datos para el aprendizaje, su capacidad para facilitar decisiones rápidas y precisas las hace ideales en contextos donde la velocidad es prioritaria. A pesar de que el entrenamiento inicial puede ser intensivo en términos de recursos y datos, una vez implementados, estos modelos tienen la capacidad de seguir aprendiendo y adaptándose en operación real con un costo marginal mínimo. Este proceso, conocido como 'aprendizaje en línea' ('online learning'), es particularmente valioso en entornos cambiantes que requieren la integración continua de nuevos datos (Hugging Face, n.d.).</w:t>
+        <w:t>En conclusión, este trabajo aspira a contribuir a la tecnificación y a la implementación de la inteligencia artificial en las cadenas de suministros de alimentos, a través de la construcción de agentes de toma de decisiones. Si bien estas técnicas requieren grandes volúmenes de datos para el aprendizaje, su capacidad para facilitar decisiones rápidas y precisas las hace ideales en contextos donde la velocidad es prioritaria. A pesar de que el entrenamiento inicial puede ser intensivo en términos de recursos y datos, una vez implementados, estos modelos tienen la capacidad de seguir aprendiendo y adaptándose en operación real con un costo marginal mínimo. Este proceso, conocido como 'aprendizaje en línea' ('online learning'), es particularmente valioso en entornos cambiantes que requieren la integración continua de nuevos datos (Hugging Face, n.d.).</w:t>
       </w:r>
     </w:p>
     <w:p>
       <w:pPr>
         <w:pStyle w:val="Heading2"/>
       </w:pPr>
-      <w:bookmarkStart w:id="1" w:name="_Toc152620757"/>
+      <w:bookmarkStart w:id="2" w:name="_Toc152704234"/>
       <w:r>
         <w:t>2</w:t>
       </w:r>
@@ -2646,13 +3104,13 @@
       <w:r>
         <w:t>Descripción general</w:t>
       </w:r>
-      <w:bookmarkEnd w:id="1"/>
+      <w:bookmarkEnd w:id="2"/>
     </w:p>
     <w:p>
       <w:pPr>
         <w:pStyle w:val="Heading3"/>
       </w:pPr>
-      <w:bookmarkStart w:id="2" w:name="_Toc152620758"/>
+      <w:bookmarkStart w:id="3" w:name="_Toc152704235"/>
       <w:r>
         <w:t xml:space="preserve">2.1 </w:t>
       </w:r>
@@ -2660,7 +3118,7 @@
         <w:tab/>
         <w:t>Objetivos</w:t>
       </w:r>
-      <w:bookmarkEnd w:id="2"/>
+      <w:bookmarkEnd w:id="3"/>
       <w:r>
         <w:t xml:space="preserve"> </w:t>
       </w:r>
@@ -2688,7 +3146,7 @@
       <w:pPr>
         <w:pStyle w:val="Heading3"/>
       </w:pPr>
-      <w:bookmarkStart w:id="3" w:name="_Toc152620759"/>
+      <w:bookmarkStart w:id="4" w:name="_Toc152704236"/>
       <w:r>
         <w:t>2.2</w:t>
       </w:r>
@@ -2696,7 +3154,7 @@
         <w:tab/>
         <w:t>Antecedentes</w:t>
       </w:r>
-      <w:bookmarkEnd w:id="3"/>
+      <w:bookmarkEnd w:id="4"/>
       <w:r>
         <w:t xml:space="preserve"> </w:t>
       </w:r>
@@ -2706,6 +3164,7 @@
         <w:spacing w:line="360" w:lineRule="auto"/>
       </w:pPr>
       <w:r>
+        <w:lastRenderedPageBreak/>
         <w:t xml:space="preserve">En el ámbito de las cadenas de suministro, la literatura abarca una amplia gama de modelos decisionales que abordan problemáticas de diversa complejidad. Un ejemplo notable es la investigación de </w:t>
       </w:r>
       <w:r>
@@ -2782,18 +3241,15 @@
         <w:spacing w:line="360" w:lineRule="auto"/>
       </w:pPr>
       <w:r>
-        <w:t xml:space="preserve">Finalmente, van Hasselt (2010) aportó significativamente al campo con la introducción de Double Q Learning, una variante de Q Learning diseñada para entornos de RL en espacios continuos. Esta metodología, que utiliza dos redes de valor para minimizar la sobreestimación en las acciones, ha </w:t>
-      </w:r>
+        <w:t>Finalmente, van Hasselt (2010) aportó significativamente al campo con la introducción de Double Q Learning, una variante de Q Learning diseñada para entornos de RL en espacios continuos. Esta metodología, que utiliza dos redes de valor para minimizar la sobreestimación en las acciones, ha demostrado ser más robusta y eficiente en comparación con los métodos tradicionales de Q Learning, especialmente en contextos estocásticos como las cadenas de suministro.</w:t>
+      </w:r>
+    </w:p>
+    <w:p>
+      <w:pPr>
+        <w:spacing w:line="360" w:lineRule="auto"/>
+      </w:pPr>
       <w:r>
         <w:lastRenderedPageBreak/>
-        <w:t>demostrado ser más robusta y eficiente en comparación con los métodos tradicionales de Q Learning, especialmente en contextos estocásticos como las cadenas de suministro.</w:t>
-      </w:r>
-    </w:p>
-    <w:p>
-      <w:pPr>
-        <w:spacing w:line="360" w:lineRule="auto"/>
-      </w:pPr>
-      <w:r>
         <w:t>A pesar de estos avances, la mayoría de los estudios existentes se han centrado en la formulación inicial y básica de agentes de RL para problemas de cadenas de suministros, dejando un amplio margen para explorar y maximizar el potencial de estas técnicas avanzadas en investigaciones futuras.</w:t>
       </w:r>
     </w:p>
@@ -2801,7 +3257,7 @@
       <w:pPr>
         <w:pStyle w:val="Heading2"/>
       </w:pPr>
-      <w:bookmarkStart w:id="4" w:name="_Toc152620760"/>
+      <w:bookmarkStart w:id="5" w:name="_Toc152704237"/>
       <w:r>
         <w:t>3</w:t>
       </w:r>
@@ -2809,13 +3265,13 @@
         <w:tab/>
         <w:t>Diseño y especificaciones</w:t>
       </w:r>
-      <w:bookmarkEnd w:id="4"/>
+      <w:bookmarkEnd w:id="5"/>
     </w:p>
     <w:p>
       <w:pPr>
         <w:pStyle w:val="Heading3"/>
       </w:pPr>
-      <w:bookmarkStart w:id="5" w:name="_Toc152620761"/>
+      <w:bookmarkStart w:id="6" w:name="_Toc152704238"/>
       <w:r>
         <w:t xml:space="preserve">3.1 </w:t>
       </w:r>
@@ -2823,7 +3279,7 @@
         <w:tab/>
         <w:t>Definición del problema</w:t>
       </w:r>
-      <w:bookmarkEnd w:id="5"/>
+      <w:bookmarkEnd w:id="6"/>
       <w:r>
         <w:t xml:space="preserve"> </w:t>
       </w:r>
@@ -2891,24 +3347,24 @@
       <w:pPr>
         <w:pStyle w:val="Heading3"/>
       </w:pPr>
-      <w:bookmarkStart w:id="6" w:name="_Toc152620762"/>
+      <w:bookmarkStart w:id="7" w:name="_Toc152704239"/>
+      <w:r>
+        <w:t>3.2</w:t>
+      </w:r>
+      <w:r>
+        <w:tab/>
+      </w:r>
+      <w:r>
+        <w:t>Formulación del problema</w:t>
+      </w:r>
+      <w:bookmarkEnd w:id="7"/>
+    </w:p>
+    <w:p>
+      <w:pPr>
+        <w:spacing w:line="360" w:lineRule="auto"/>
+      </w:pPr>
       <w:r>
         <w:lastRenderedPageBreak/>
-        <w:t>3.2</w:t>
-      </w:r>
-      <w:r>
-        <w:tab/>
-      </w:r>
-      <w:r>
-        <w:t>Formulación del problema</w:t>
-      </w:r>
-      <w:bookmarkEnd w:id="6"/>
-    </w:p>
-    <w:p>
-      <w:pPr>
-        <w:spacing w:line="360" w:lineRule="auto"/>
-      </w:pPr>
-      <w:r>
         <w:t>En el contexto de este trabajo, la formulación del problema de la cadena de suministro alimentaria como un Proceso de Decisión de Markov (MDP) ofrece un marco robusto para aplicar técnicas de aprendizaje por refuerzo, como se explica en "Reinforcement Learning: An Introduction" de Sutton and Barto [http://www.incompleteideas.net/book/RLbook2020.pdf]. Este enfoque es particularmente pertinente dada la naturaleza secuencial y la interdependencia entre decisiones y recompensas en la gestión de la cadena de suministro.</w:t>
       </w:r>
     </w:p>
@@ -3364,11 +3820,11 @@
         </m:sSub>
       </m:oMath>
       <w:r>
-        <w:t xml:space="preserve">. Estos valores son un porcentaje del precio de venta y </w:t>
+        <w:t xml:space="preserve">. Estos valores son un porcentaje del precio de venta y pueden tener varios significados en el contexto de las cadenas de suministros por lo que fueron </w:t>
       </w:r>
       <w:r>
         <w:lastRenderedPageBreak/>
-        <w:t xml:space="preserve">pueden tener varios significados en el contexto de las cadenas de suministros por lo que fueron incluidos para darle más flexibilidad al modelo y también para apoyar al diseño de los modelos.  </w:t>
+        <w:t xml:space="preserve">incluidos para darle más flexibilidad al modelo y también para apoyar al diseño de los modelos.  </w:t>
       </w:r>
       <w:r>
         <w:t xml:space="preserve"> Estos factores son vitales para la gestión eficiente del inventario y la estrategia de precios.</w:t>
@@ -3901,11 +4357,11 @@
         <w:t xml:space="preserve">y no finita </w:t>
       </w:r>
       <w:r>
-        <w:t xml:space="preserve">agrega una capa de complejidad al problema. Además, el modelo incluye características fijas como la </w:t>
+        <w:t xml:space="preserve">agrega una capa de complejidad al problema. Además, el modelo incluye características fijas como la distancia de los proveedores al depósito, la tasa de perecimiento de los productos, los precios de </w:t>
       </w:r>
       <w:r>
         <w:lastRenderedPageBreak/>
-        <w:t xml:space="preserve">distancia de los proveedores al depósito, la tasa de perecimiento de los productos, los precios de venta, y las especificaciones de los vehículos de transporte, que son constantes a lo largo del </w:t>
+        <w:t xml:space="preserve">venta, y las especificaciones de los vehículos de transporte, que son constantes a lo largo del </w:t>
       </w:r>
       <w:r>
         <w:t>tiempo,</w:t>
@@ -5596,7 +6052,7 @@
       <w:pPr>
         <w:pStyle w:val="Heading2"/>
       </w:pPr>
-      <w:bookmarkStart w:id="7" w:name="_Toc152620763"/>
+      <w:bookmarkStart w:id="8" w:name="_Toc152704240"/>
       <w:r>
         <w:t>4</w:t>
       </w:r>
@@ -5604,7 +6060,7 @@
         <w:tab/>
         <w:t>Desarrollo del diseño</w:t>
       </w:r>
-      <w:bookmarkEnd w:id="7"/>
+      <w:bookmarkEnd w:id="8"/>
       <w:r>
         <w:t xml:space="preserve"> </w:t>
       </w:r>
@@ -5646,7 +6102,7 @@
       <w:pPr>
         <w:pStyle w:val="Heading3"/>
       </w:pPr>
-      <w:bookmarkStart w:id="8" w:name="_Toc152620764"/>
+      <w:bookmarkStart w:id="9" w:name="_Toc152704241"/>
       <w:r>
         <w:t>4.1</w:t>
       </w:r>
@@ -5654,7 +6110,7 @@
         <w:tab/>
         <w:t>Recolección de Información</w:t>
       </w:r>
-      <w:bookmarkEnd w:id="8"/>
+      <w:bookmarkEnd w:id="9"/>
     </w:p>
     <w:p>
       <w:pPr>
@@ -5700,11 +6156,8 @@
     <w:p>
       <w:pPr>
         <w:pStyle w:val="Heading3"/>
-        <w:rPr>
-          <w:lang w:val="en-US"/>
-        </w:rPr>
-      </w:pPr>
-      <w:bookmarkStart w:id="9" w:name="_Toc152620765"/>
+      </w:pPr>
+      <w:bookmarkStart w:id="10" w:name="_Toc152704242"/>
       <w:r>
         <w:t>4.</w:t>
       </w:r>
@@ -5720,7 +6173,7 @@
       <w:r>
         <w:t>olíticas de manejos de inventarios</w:t>
       </w:r>
-      <w:bookmarkEnd w:id="9"/>
+      <w:bookmarkEnd w:id="10"/>
     </w:p>
     <w:p>
       <w:pPr>
@@ -5757,7 +6210,7 @@
       <w:pPr>
         <w:pStyle w:val="Heading3"/>
       </w:pPr>
-      <w:bookmarkStart w:id="10" w:name="_Toc152620766"/>
+      <w:bookmarkStart w:id="11" w:name="_Toc152704243"/>
       <w:r>
         <w:t>4.</w:t>
       </w:r>
@@ -5770,7 +6223,7 @@
       <w:r>
         <w:t>Modelo mixto-entero de optimización</w:t>
       </w:r>
-      <w:bookmarkEnd w:id="10"/>
+      <w:bookmarkEnd w:id="11"/>
     </w:p>
     <w:p>
       <w:pPr>
@@ -6747,6 +7200,9 @@
             <m:t>,                                                                                                              ∀, p∈P                                     (12)</m:t>
           </m:r>
           <m:r>
+            <m:rPr>
+              <m:sty m:val="p"/>
+            </m:rPr>
             <w:rPr>
               <w:rFonts w:ascii="Cambria Math" w:hAnsi="Cambria Math"/>
             </w:rPr>
@@ -6822,7 +7278,7 @@
       <w:pPr>
         <w:pStyle w:val="Heading3"/>
       </w:pPr>
-      <w:bookmarkStart w:id="11" w:name="_Toc152620767"/>
+      <w:bookmarkStart w:id="12" w:name="_Toc152704244"/>
       <w:r>
         <w:t>4.</w:t>
       </w:r>
@@ -6835,7 +7291,7 @@
       <w:r>
         <w:t>Agentes Q-Learning</w:t>
       </w:r>
-      <w:bookmarkEnd w:id="11"/>
+      <w:bookmarkEnd w:id="12"/>
     </w:p>
     <w:p>
       <w:pPr>
@@ -7741,15 +8197,7 @@
         <w:spacing w:line="360" w:lineRule="auto"/>
       </w:pPr>
       <w:r>
-        <w:t xml:space="preserve">En resumen, la ecuación de Bellman en Q-Learning es </w:t>
-      </w:r>
-      <w:proofErr w:type="gramStart"/>
-      <w:r>
-        <w:t>una función iterativa destinada a actualizar</w:t>
-      </w:r>
-      <w:proofErr w:type="gramEnd"/>
-      <w:r>
-        <w:t xml:space="preserve"> el valor </w:t>
+        <w:t xml:space="preserve">En resumen, la ecuación de Bellman en Q-Learning es una función iterativa destinada a actualizar el valor </w:t>
       </w:r>
       <m:oMath>
         <m:r>
@@ -8009,7 +8457,7 @@
       <w:pPr>
         <w:pStyle w:val="Heading3"/>
       </w:pPr>
-      <w:bookmarkStart w:id="12" w:name="_Toc152620768"/>
+      <w:bookmarkStart w:id="13" w:name="_Toc152704245"/>
       <w:r>
         <w:t>4.</w:t>
       </w:r>
@@ -8022,7 +8470,7 @@
       <w:r>
         <w:t>Agente DQN</w:t>
       </w:r>
-      <w:bookmarkEnd w:id="12"/>
+      <w:bookmarkEnd w:id="13"/>
     </w:p>
     <w:p>
       <w:pPr>
@@ -8062,15 +8510,7 @@
         <w:ind w:left="0"/>
       </w:pPr>
       <w:r>
-        <w:t>El principal reto en la implementación de DQN es su fundamento en el aprendizaje supervisado, lo que normalmente requeriría conocer los valores Q óptimos para entrenar la red. Sin embargo, en el aprendizaje por refuerzo, estos valores se construyen de manera iterativa. Para adaptar este enfoque iterativo a las redes neuronales, se introducen dos conceptos clave: el 'replay buffer' y la '</w:t>
-      </w:r>
-      <w:proofErr w:type="gramStart"/>
-      <w:r>
-        <w:t>target</w:t>
-      </w:r>
-      <w:proofErr w:type="gramEnd"/>
-      <w:r>
-        <w:t xml:space="preserve"> network'.</w:t>
+        <w:t>El principal reto en la implementación de DQN es su fundamento en el aprendizaje supervisado, lo que normalmente requeriría conocer los valores Q óptimos para entrenar la red. Sin embargo, en el aprendizaje por refuerzo, estos valores se construyen de manera iterativa. Para adaptar este enfoque iterativo a las redes neuronales, se introducen dos conceptos clave: el 'replay buffer' y la 'target network'.</w:t>
       </w:r>
     </w:p>
     <w:p>
@@ -8078,9 +8518,6 @@
         <w:pStyle w:val="NormalIndent"/>
         <w:spacing w:line="360" w:lineRule="auto"/>
         <w:ind w:left="0"/>
-        <w:rPr>
-          <w:lang w:val="en-US"/>
-        </w:rPr>
       </w:pPr>
       <w:r>
         <w:t xml:space="preserve">El 'replay buffer' actúa como una cola FIFO (First In, First Out) que almacena tuplas </w:t>
@@ -8108,23 +8545,7 @@
         <w:ind w:left="0"/>
       </w:pPr>
       <w:r>
-        <w:t>Por otro lado, la '</w:t>
-      </w:r>
-      <w:proofErr w:type="gramStart"/>
-      <w:r>
-        <w:t>target</w:t>
-      </w:r>
-      <w:proofErr w:type="gramEnd"/>
-      <w:r>
-        <w:t xml:space="preserve"> network' aborda la correlación intrínseca en los pasos secuenciales del agente, que puede generar inestabilidad en la estimación de los valores Q. Recordando la ecuación de Bellman y la naturaleza secuencial del MDP, cada actualización del valor Q se basa en la recompensa obtenida y los valores Q del estado siguiente. La '</w:t>
-      </w:r>
-      <w:proofErr w:type="gramStart"/>
-      <w:r>
-        <w:t>target</w:t>
-      </w:r>
-      <w:proofErr w:type="gramEnd"/>
-      <w:r>
-        <w:t xml:space="preserve"> network' sirve para mantener estables los valores Q del estado siguiente (</w:t>
+        <w:t>Por otro lado, la 'target network' aborda la correlación intrínseca en los pasos secuenciales del agente, que puede generar inestabilidad en la estimación de los valores Q. Recordando la ecuación de Bellman y la naturaleza secuencial del MDP, cada actualización del valor Q se basa en la recompensa obtenida y los valores Q del estado siguiente. La 'target network' sirve para mantener estables los valores Q del estado siguiente (</w:t>
       </w:r>
       <m:oMath>
         <m:r>
@@ -8135,30 +8556,15 @@
         </m:r>
       </m:oMath>
       <w:r>
-        <w:t xml:space="preserve">) durante el proceso de actualización. Esto se logra mediante el uso de dos redes neuronales: la red principal, que se actualiza constantemente, y la red objetivo, que es una copia de la red </w:t>
-      </w:r>
-      <w:r>
-        <w:t>principal,</w:t>
-      </w:r>
-      <w:r>
-        <w:t xml:space="preserve"> pero se actualiza con menos frecuencia para mantener un equilibrio entre la estabilidad y la relevancia de la información.</w:t>
-      </w:r>
-    </w:p>
-    <w:p>
-      <w:pPr>
-        <w:spacing w:line="360" w:lineRule="auto"/>
-      </w:pPr>
-      <w:bookmarkStart w:id="13" w:name="_Toc152620769"/>
-      <w:r>
-        <w:t>Basándonos en los conceptos anteriormente descritos, el proceso de entrenamiento de las redes neuronales en el marco de DQN es relativamente directo, aunque implica varios pasos clave. Después de una fase inicial de preparación, en la cual se acumulan suficientes datos en el 'replay buffer', cada episodio de entrenamiento procede seleccionando aleatoriamente una muestra de estos datos acumulados. A continuación, se calculan los valores Q empleando la ecuación de Bellman, utilizando los valores Q del estado siguiente obtenidos de la '</w:t>
-      </w:r>
-      <w:proofErr w:type="gramStart"/>
-      <w:r>
-        <w:t>target</w:t>
-      </w:r>
-      <w:proofErr w:type="gramEnd"/>
-      <w:r>
-        <w:t xml:space="preserve"> network'. Estos valores Q calculados se tratan como si fueran los óptimos para el estado correspondiente y se utilizan para entrenar la red principal.</w:t>
+        <w:t>) durante el proceso de actualización. Esto se logra mediante el uso de dos redes neuronales: la red principal, que se actualiza constantemente, y la red objetivo, que es una copia de la red principal, pero se actualiza con menos frecuencia para mantener un equilibrio entre la estabilidad y la relevancia de la información.</w:t>
+      </w:r>
+    </w:p>
+    <w:p>
+      <w:pPr>
+        <w:spacing w:line="360" w:lineRule="auto"/>
+      </w:pPr>
+      <w:r>
+        <w:t>Basándonos en los conceptos anteriormente descritos, el proceso de entrenamiento de las redes neuronales en el marco de DQN es relativamente directo, aunque implica varios pasos clave. Después de una fase inicial de preparación, en la cual se acumulan suficientes datos en el 'replay buffer', cada episodio de entrenamiento procede seleccionando aleatoriamente una muestra de estos datos acumulados. A continuación, se calculan los valores Q empleando la ecuación de Bellman, utilizando los valores Q del estado siguiente obtenidos de la 'target network'. Estos valores Q calculados se tratan como si fueran los óptimos para el estado correspondiente y se utilizan para entrenar la red principal.</w:t>
       </w:r>
     </w:p>
     <w:p>
@@ -8196,6 +8602,7 @@
       <w:pPr>
         <w:pStyle w:val="Heading2"/>
       </w:pPr>
+      <w:bookmarkStart w:id="14" w:name="_Toc152704246"/>
       <w:r>
         <w:t>5</w:t>
       </w:r>
@@ -8209,7 +8616,7 @@
       <w:r>
         <w:t>n</w:t>
       </w:r>
-      <w:bookmarkEnd w:id="13"/>
+      <w:bookmarkEnd w:id="14"/>
       <w:r>
         <w:t xml:space="preserve"> </w:t>
       </w:r>
@@ -8226,7 +8633,7 @@
       <w:pPr>
         <w:pStyle w:val="Heading3"/>
       </w:pPr>
-      <w:bookmarkStart w:id="14" w:name="_Toc152620770"/>
+      <w:bookmarkStart w:id="15" w:name="_Toc152704247"/>
       <w:r>
         <w:lastRenderedPageBreak/>
         <w:t>5.1</w:t>
@@ -8234,10 +8641,10 @@
       <w:r>
         <w:tab/>
       </w:r>
-      <w:bookmarkEnd w:id="14"/>
       <w:r>
         <w:t>Instancia del ambiente</w:t>
       </w:r>
+      <w:bookmarkEnd w:id="15"/>
       <w:r>
         <w:t xml:space="preserve"> </w:t>
       </w:r>
@@ -8460,10 +8867,7 @@
         </m:sSub>
       </m:oMath>
       <w:r>
-        <w:t xml:space="preserve"> se calcula como un 25% superior al promedio de los precios medios de todos los proveedores, mientras que los costos de penalización</w:t>
-      </w:r>
-      <w:r>
-        <w:t xml:space="preserve"> por no cumplir la demanda </w:t>
+        <w:t xml:space="preserve"> se calcula como un 25% superior al promedio de los precios medios de todos los proveedores, mientras que los costos de penalización por no cumplir la demanda </w:t>
       </w:r>
       <m:oMath>
         <m:sSub>
@@ -8494,10 +8898,7 @@
         </m:sSub>
       </m:oMath>
       <w:r>
-        <w:t xml:space="preserve"> y mantenimiento del inventario</w:t>
-      </w:r>
-      <w:r>
-        <w:t xml:space="preserve"> </w:t>
+        <w:t xml:space="preserve"> y mantenimiento del inventario </w:t>
       </w:r>
       <m:oMath>
         <m:sSub>
@@ -8553,6 +8954,7 @@
       <w:pPr>
         <w:pStyle w:val="Heading3"/>
       </w:pPr>
+      <w:bookmarkStart w:id="16" w:name="_Toc152704248"/>
       <w:r>
         <w:lastRenderedPageBreak/>
         <w:t>5.</w:t>
@@ -8566,6 +8968,7 @@
       <w:r>
         <w:t>Agentes de políticas de manejos de inventarios</w:t>
       </w:r>
+      <w:bookmarkEnd w:id="16"/>
       <w:r>
         <w:t xml:space="preserve"> </w:t>
       </w:r>
@@ -8607,6 +9010,7 @@
       <w:pPr>
         <w:pStyle w:val="Heading3"/>
       </w:pPr>
+      <w:bookmarkStart w:id="17" w:name="_Toc152704249"/>
       <w:r>
         <w:t>5.</w:t>
       </w:r>
@@ -8619,6 +9023,7 @@
       <w:r>
         <w:t>Modelo mixto-entero de optimización</w:t>
       </w:r>
+      <w:bookmarkEnd w:id="17"/>
     </w:p>
     <w:p>
       <w:pPr>
@@ -8648,6 +9053,7 @@
       <w:pPr>
         <w:pStyle w:val="Heading3"/>
       </w:pPr>
+      <w:bookmarkStart w:id="18" w:name="_Toc152704250"/>
       <w:r>
         <w:lastRenderedPageBreak/>
         <w:t>5.</w:t>
@@ -8661,6 +9067,7 @@
       <w:r>
         <w:t>Agentes Q Learning</w:t>
       </w:r>
+      <w:bookmarkEnd w:id="18"/>
     </w:p>
     <w:p>
       <w:pPr>
@@ -8672,7 +9079,6 @@
         <w:spacing w:line="360" w:lineRule="auto"/>
         <w:rPr>
           <w:rFonts w:cs="Arial"/>
-          <w:lang w:val="en-US"/>
         </w:rPr>
       </w:pPr>
       <w:r>
@@ -8693,7 +9099,21 @@
         <w:rPr>
           <w:rFonts w:cs="Arial"/>
         </w:rPr>
-        <w:t xml:space="preserve">Para gestionar este balance, se empleó el método Epsilon-greedy, basado en un parámetro </w:t>
+        <w:t>Para gestionar este balance, se empleó el método Epsilon-greedy, basado en un parámetro</w:t>
+      </w:r>
+    </w:p>
+    <w:p>
+      <w:pPr>
+        <w:spacing w:line="360" w:lineRule="auto"/>
+        <w:rPr>
+          <w:rFonts w:cs="Arial"/>
+        </w:rPr>
+      </w:pPr>
+      <w:r>
+        <w:rPr>
+          <w:rFonts w:cs="Arial"/>
+        </w:rPr>
+        <w:t xml:space="preserve"> </w:t>
       </w:r>
       <m:oMath>
         <m:r>
@@ -8785,10 +9205,7 @@
         <w:spacing w:line="360" w:lineRule="auto"/>
       </w:pPr>
       <w:r>
-        <w:t>En relación con</w:t>
-      </w:r>
-      <w:r>
-        <w:t xml:space="preserve"> los parámetros fundamentales de la ecuación de Bellman en la implementación de Q Learning, se eligió trabajar con una tasa de aprendizaje (</w:t>
+        <w:t>En relación con los parámetros fundamentales de la ecuación de Bellman en la implementación de Q Learning, se eligió trabajar con una tasa de aprendizaje (</w:t>
       </w:r>
       <m:oMath>
         <m:r>
@@ -8829,11 +9246,11 @@
         </m:r>
       </m:oMath>
       <w:r>
-        <w:t xml:space="preserve">, lo que resulta en un total de 6 posibles valores para cada variable. Las variables que constituyen la tupla de estados en la tabla Q incluyen el nivel de inventario, la demanda, el precio de compra, la cantidad disponible y, adicionalmente, el costo de transporte. Aunque el costo de transporte no varía dentro de una misma simulación, es crucial incluirlo para evaluar la viabilidad de comprar a ciertos proveedores, especialmente cuando enfrentan costos de transporte altos o </w:t>
+        <w:t xml:space="preserve">, lo que resulta en un total de 6 posibles valores para cada variable. Las variables que constituyen la tupla de estados en la tabla Q incluyen el nivel de inventario, la demanda, el precio de compra, la cantidad disponible y, adicionalmente, el costo de transporte. Aunque el costo de transporte no varía dentro de una misma simulación, es crucial incluirlo para evaluar la viabilidad </w:t>
       </w:r>
       <w:r>
         <w:lastRenderedPageBreak/>
-        <w:t>tienen precios elevados o cantidades limitadas de producto. Este esquema de estados se aplicó a ambos agentes.</w:t>
+        <w:t>de comprar a ciertos proveedores, especialmente cuando enfrentan costos de transporte altos o tienen precios elevados o cantidades limitadas de producto. Este esquema de estados se aplicó a ambos agentes.</w:t>
       </w:r>
     </w:p>
     <w:p>
@@ -8870,6 +9287,7 @@
       <w:pPr>
         <w:pStyle w:val="Heading3"/>
       </w:pPr>
+      <w:bookmarkStart w:id="19" w:name="_Toc152704251"/>
       <w:r>
         <w:t>5.</w:t>
       </w:r>
@@ -8882,6 +9300,7 @@
       <w:r>
         <w:t>Agente DQN</w:t>
       </w:r>
+      <w:bookmarkEnd w:id="19"/>
     </w:p>
     <w:p>
       <w:pPr>
@@ -8957,6 +9376,7 @@
       <w:pPr>
         <w:pStyle w:val="Heading3"/>
       </w:pPr>
+      <w:bookmarkStart w:id="20" w:name="_Toc152704252"/>
       <w:r>
         <w:lastRenderedPageBreak/>
         <w:t>5.</w:t>
@@ -8970,6 +9390,7 @@
       <w:r>
         <w:t>Interacción con el ambiente y recursos usados</w:t>
       </w:r>
+      <w:bookmarkEnd w:id="20"/>
     </w:p>
     <w:p>
       <w:pPr>
@@ -9058,27 +9479,21 @@
         <w:ind w:left="0"/>
         <w:rPr>
           <w:rFonts w:ascii="Yu Gothic Light" w:eastAsia="Yu Gothic Light" w:hAnsi="Yu Gothic Light" w:cs="Microsoft Sans Serif"/>
+          <w:lang w:val="en-US"/>
         </w:rPr>
       </w:pPr>
       <w:r>
         <w:rPr>
           <w:rFonts w:ascii="Yu Gothic Light" w:eastAsia="Yu Gothic Light" w:hAnsi="Yu Gothic Light" w:cs="Microsoft Sans Serif"/>
         </w:rPr>
-        <w:t xml:space="preserve">    estado, info = </w:t>
-      </w:r>
-      <w:proofErr w:type="spellStart"/>
+        <w:t xml:space="preserve">    </w:t>
+      </w:r>
       <w:r>
         <w:rPr>
           <w:rFonts w:ascii="Yu Gothic Light" w:eastAsia="Yu Gothic Light" w:hAnsi="Yu Gothic Light" w:cs="Microsoft Sans Serif"/>
-        </w:rPr>
-        <w:t>env.reset</w:t>
-      </w:r>
-      <w:proofErr w:type="spellEnd"/>
-      <w:r>
-        <w:rPr>
-          <w:rFonts w:ascii="Yu Gothic Light" w:eastAsia="Yu Gothic Light" w:hAnsi="Yu Gothic Light" w:cs="Microsoft Sans Serif"/>
-        </w:rPr>
-        <w:t>(seed=seed)</w:t>
+          <w:lang w:val="en-US"/>
+        </w:rPr>
+        <w:t>estado, info = env.reset(seed=seed)</w:t>
       </w:r>
     </w:p>
     <w:p>
@@ -9090,11 +9505,13 @@
           <w:rFonts w:ascii="Yu Gothic Light" w:eastAsia="Yu Gothic Light" w:hAnsi="Yu Gothic Light" w:cs="Microsoft Sans Serif"/>
           <w:b/>
           <w:bCs/>
+          <w:lang w:val="en-US"/>
         </w:rPr>
       </w:pPr>
       <w:r>
         <w:rPr>
           <w:rFonts w:ascii="Yu Gothic Light" w:eastAsia="Yu Gothic Light" w:hAnsi="Yu Gothic Light" w:cs="Microsoft Sans Serif"/>
+          <w:lang w:val="en-US"/>
         </w:rPr>
         <w:t xml:space="preserve">    </w:t>
       </w:r>
@@ -9103,12 +9520,14 @@
           <w:rFonts w:ascii="Yu Gothic Light" w:eastAsia="Yu Gothic Light" w:hAnsi="Yu Gothic Light" w:cs="Microsoft Sans Serif"/>
           <w:b/>
           <w:bCs/>
+          <w:lang w:val="en-US"/>
         </w:rPr>
         <w:t xml:space="preserve">while </w:t>
       </w:r>
       <w:r>
         <w:rPr>
           <w:rFonts w:ascii="Yu Gothic Light" w:eastAsia="Yu Gothic Light" w:hAnsi="Yu Gothic Light" w:cs="Microsoft Sans Serif"/>
+          <w:lang w:val="en-US"/>
         </w:rPr>
         <w:t>True</w:t>
       </w:r>
@@ -9117,6 +9536,7 @@
           <w:rFonts w:ascii="Yu Gothic Light" w:eastAsia="Yu Gothic Light" w:hAnsi="Yu Gothic Light" w:cs="Microsoft Sans Serif"/>
           <w:b/>
           <w:bCs/>
+          <w:lang w:val="en-US"/>
         </w:rPr>
         <w:t>:</w:t>
       </w:r>
@@ -9133,8 +9553,15 @@
       <w:r>
         <w:rPr>
           <w:rFonts w:ascii="Yu Gothic Light" w:eastAsia="Yu Gothic Light" w:hAnsi="Yu Gothic Light" w:cs="Microsoft Sans Serif"/>
-        </w:rPr>
-        <w:t xml:space="preserve">        # Elegir una acción basada en el estado actual</w:t>
+          <w:lang w:val="en-US"/>
+        </w:rPr>
+        <w:t xml:space="preserve">        </w:t>
+      </w:r>
+      <w:r>
+        <w:rPr>
+          <w:rFonts w:ascii="Yu Gothic Light" w:eastAsia="Yu Gothic Light" w:hAnsi="Yu Gothic Light" w:cs="Microsoft Sans Serif"/>
+        </w:rPr>
+        <w:t># Elegir una acción basada en el estado actual</w:t>
       </w:r>
     </w:p>
     <w:p>
@@ -9152,7 +9579,6 @@
         </w:rPr>
         <w:t xml:space="preserve">        accion = </w:t>
       </w:r>
-      <w:proofErr w:type="spellStart"/>
       <w:r>
         <w:rPr>
           <w:rFonts w:ascii="Yu Gothic Light" w:eastAsia="Yu Gothic Light" w:hAnsi="Yu Gothic Light" w:cs="Microsoft Sans Serif"/>
@@ -9177,18 +9603,11 @@
         </w:rPr>
         <w:t>_accion</w:t>
       </w:r>
-      <w:proofErr w:type="spellEnd"/>
       <w:r>
         <w:rPr>
           <w:rFonts w:ascii="Yu Gothic Light" w:eastAsia="Yu Gothic Light" w:hAnsi="Yu Gothic Light" w:cs="Microsoft Sans Serif"/>
         </w:rPr>
-        <w:t>(estado</w:t>
-      </w:r>
-      <w:r>
-        <w:rPr>
-          <w:rFonts w:ascii="Yu Gothic Light" w:eastAsia="Yu Gothic Light" w:hAnsi="Yu Gothic Light" w:cs="Microsoft Sans Serif"/>
-        </w:rPr>
-        <w:t>)</w:t>
+        <w:t>(estado)</w:t>
       </w:r>
     </w:p>
     <w:p>
@@ -9220,21 +9639,7 @@
         <w:rPr>
           <w:rFonts w:ascii="Yu Gothic Light" w:eastAsia="Yu Gothic Light" w:hAnsi="Yu Gothic Light" w:cs="Microsoft Sans Serif"/>
         </w:rPr>
-        <w:t xml:space="preserve">        estado_siguiente, recompensa, terminado, truncado, info = </w:t>
-      </w:r>
-      <w:proofErr w:type="spellStart"/>
-      <w:r>
-        <w:rPr>
-          <w:rFonts w:ascii="Yu Gothic Light" w:eastAsia="Yu Gothic Light" w:hAnsi="Yu Gothic Light" w:cs="Microsoft Sans Serif"/>
-        </w:rPr>
-        <w:t>env.step</w:t>
-      </w:r>
-      <w:proofErr w:type="spellEnd"/>
-      <w:r>
-        <w:rPr>
-          <w:rFonts w:ascii="Yu Gothic Light" w:eastAsia="Yu Gothic Light" w:hAnsi="Yu Gothic Light" w:cs="Microsoft Sans Serif"/>
-        </w:rPr>
-        <w:t>(accion)</w:t>
+        <w:t xml:space="preserve">        estado_siguiente, recompensa, terminado, truncado, info = env.step(accion)</w:t>
       </w:r>
     </w:p>
     <w:p>
@@ -9268,14 +9673,12 @@
         </w:rPr>
         <w:t xml:space="preserve">        </w:t>
       </w:r>
-      <w:proofErr w:type="spellStart"/>
       <w:r>
         <w:rPr>
           <w:rFonts w:ascii="Yu Gothic Light" w:eastAsia="Yu Gothic Light" w:hAnsi="Yu Gothic Light" w:cs="Microsoft Sans Serif"/>
         </w:rPr>
         <w:t>agente.actualizar</w:t>
       </w:r>
-      <w:proofErr w:type="spellEnd"/>
       <w:r>
         <w:rPr>
           <w:rFonts w:ascii="Yu Gothic Light" w:eastAsia="Yu Gothic Light" w:hAnsi="Yu Gothic Light" w:cs="Microsoft Sans Serif"/>
@@ -9414,7 +9817,6 @@
         </w:rPr>
         <w:tab/>
       </w:r>
-      <w:proofErr w:type="spellStart"/>
       <w:r>
         <w:rPr>
           <w:rFonts w:ascii="Yu Gothic Light" w:eastAsia="Yu Gothic Light" w:hAnsi="Yu Gothic Light" w:cs="Microsoft Sans Serif"/>
@@ -9433,14 +9835,12 @@
         </w:rPr>
         <w:t>epsilon</w:t>
       </w:r>
-      <w:proofErr w:type="spellEnd"/>
       <w:r>
         <w:rPr>
           <w:rFonts w:ascii="Yu Gothic Light" w:eastAsia="Yu Gothic Light" w:hAnsi="Yu Gothic Light" w:cs="Microsoft Sans Serif"/>
         </w:rPr>
         <w:t xml:space="preserve"> = max(</w:t>
       </w:r>
-      <w:proofErr w:type="spellStart"/>
       <w:r>
         <w:rPr>
           <w:rFonts w:ascii="Yu Gothic Light" w:eastAsia="Yu Gothic Light" w:hAnsi="Yu Gothic Light" w:cs="Microsoft Sans Serif"/>
@@ -9459,7 +9859,6 @@
         </w:rPr>
         <w:t>epsilon</w:t>
       </w:r>
-      <w:proofErr w:type="spellEnd"/>
       <w:r>
         <w:rPr>
           <w:rFonts w:ascii="Yu Gothic Light" w:eastAsia="Yu Gothic Light" w:hAnsi="Yu Gothic Light" w:cs="Microsoft Sans Serif"/>
@@ -9470,46 +9869,30 @@
         <w:rPr>
           <w:rFonts w:ascii="Yu Gothic Light" w:eastAsia="Yu Gothic Light" w:hAnsi="Yu Gothic Light" w:cs="Microsoft Sans Serif"/>
         </w:rPr>
-        <w:t xml:space="preserve"> </w:t>
-      </w:r>
-      <w:proofErr w:type="spellStart"/>
+        <w:t xml:space="preserve"> tasa</w:t>
+      </w:r>
       <w:r>
         <w:rPr>
           <w:rFonts w:ascii="Yu Gothic Light" w:eastAsia="Yu Gothic Light" w:hAnsi="Yu Gothic Light" w:cs="Microsoft Sans Serif"/>
         </w:rPr>
-        <w:t>tasa</w:t>
+        <w:t>_reduccion</w:t>
       </w:r>
       <w:r>
         <w:rPr>
           <w:rFonts w:ascii="Yu Gothic Light" w:eastAsia="Yu Gothic Light" w:hAnsi="Yu Gothic Light" w:cs="Microsoft Sans Serif"/>
         </w:rPr>
-        <w:t>_reduccion</w:t>
-      </w:r>
-      <w:proofErr w:type="spellEnd"/>
+        <w:t>), min_</w:t>
+      </w:r>
       <w:r>
         <w:rPr>
           <w:rFonts w:ascii="Yu Gothic Light" w:eastAsia="Yu Gothic Light" w:hAnsi="Yu Gothic Light" w:cs="Microsoft Sans Serif"/>
         </w:rPr>
-        <w:t xml:space="preserve">), </w:t>
-      </w:r>
-      <w:proofErr w:type="spellStart"/>
+        <w:t>epsilon</w:t>
+      </w:r>
       <w:r>
         <w:rPr>
           <w:rFonts w:ascii="Yu Gothic Light" w:eastAsia="Yu Gothic Light" w:hAnsi="Yu Gothic Light" w:cs="Microsoft Sans Serif"/>
         </w:rPr>
-        <w:t>min_</w:t>
-      </w:r>
-      <w:r>
-        <w:rPr>
-          <w:rFonts w:ascii="Yu Gothic Light" w:eastAsia="Yu Gothic Light" w:hAnsi="Yu Gothic Light" w:cs="Microsoft Sans Serif"/>
-        </w:rPr>
-        <w:t>epsilon</w:t>
-      </w:r>
-      <w:proofErr w:type="spellEnd"/>
-      <w:r>
-        <w:rPr>
-          <w:rFonts w:ascii="Yu Gothic Light" w:eastAsia="Yu Gothic Light" w:hAnsi="Yu Gothic Light" w:cs="Microsoft Sans Serif"/>
-        </w:rPr>
         <w:t>)</w:t>
       </w:r>
     </w:p>
@@ -9535,15 +9918,7 @@
       </w:r>
       <w:r>
         <w:lastRenderedPageBreak/>
-        <w:t xml:space="preserve">actual. En cambio, para los agentes de Q Learning, se emplea el método </w:t>
-      </w:r>
-      <w:proofErr w:type="spellStart"/>
-      <w:r>
-        <w:t>Epsilon</w:t>
-      </w:r>
-      <w:proofErr w:type="spellEnd"/>
-      <w:r>
-        <w:t>-greedy, que equilibra entre explorar acciones nuevas y explotar aquellas que ya se conocen como beneficiosas.</w:t>
+        <w:t>actual. En cambio, para los agentes de Q Learning, se emplea el método Epsilon-greedy, que equilibra entre explorar acciones nuevas y explotar aquellas que ya se conocen como beneficiosas.</w:t>
       </w:r>
     </w:p>
     <w:p>
@@ -9576,22 +9951,14 @@
         <w:t>Intel(R) Core(TM) i5-7300HQ CPU @ 2.50GHz   2.50 GHz</w:t>
       </w:r>
       <w:r>
-        <w:t xml:space="preserve">, 12Gb de RAM, Windows 11, Python 3.9.7 y </w:t>
-      </w:r>
-      <w:proofErr w:type="spellStart"/>
-      <w:r>
-        <w:t>Gurobipy</w:t>
-      </w:r>
-      <w:proofErr w:type="spellEnd"/>
-      <w:r>
-        <w:t xml:space="preserve"> 10.0.3.</w:t>
+        <w:t>, 12Gb de RAM, Windows 11, Python 3.9.7 y Gurobipy 10.0.3.</w:t>
       </w:r>
     </w:p>
     <w:p>
       <w:pPr>
         <w:pStyle w:val="Heading3"/>
       </w:pPr>
-      <w:bookmarkStart w:id="15" w:name="_Toc152620771"/>
+      <w:bookmarkStart w:id="21" w:name="_Toc152704253"/>
       <w:r>
         <w:t>5.</w:t>
       </w:r>
@@ -9602,7 +9969,7 @@
         <w:tab/>
         <w:t>Resultados esperados</w:t>
       </w:r>
-      <w:bookmarkEnd w:id="15"/>
+      <w:bookmarkEnd w:id="21"/>
       <w:r>
         <w:t xml:space="preserve"> </w:t>
       </w:r>
@@ -9648,19 +10015,15 @@
       <w:pPr>
         <w:pStyle w:val="Heading2"/>
       </w:pPr>
-      <w:bookmarkStart w:id="16" w:name="_Toc152620772"/>
+      <w:bookmarkStart w:id="22" w:name="_Toc152704254"/>
       <w:r>
         <w:t>6</w:t>
       </w:r>
       <w:r>
         <w:tab/>
-      </w:r>
-      <w:proofErr w:type="spellStart"/>
-      <w:r>
         <w:t>Validacion</w:t>
       </w:r>
-      <w:bookmarkEnd w:id="16"/>
-      <w:proofErr w:type="spellEnd"/>
+      <w:bookmarkEnd w:id="22"/>
       <w:r>
         <w:t xml:space="preserve"> </w:t>
       </w:r>
@@ -9669,7 +10032,7 @@
       <w:pPr>
         <w:pStyle w:val="Heading3"/>
       </w:pPr>
-      <w:bookmarkStart w:id="17" w:name="_Toc152620773"/>
+      <w:bookmarkStart w:id="23" w:name="_Toc152704255"/>
       <w:r>
         <w:t>6.1</w:t>
       </w:r>
@@ -9677,7 +10040,7 @@
         <w:tab/>
         <w:t>Métodos</w:t>
       </w:r>
-      <w:bookmarkEnd w:id="17"/>
+      <w:bookmarkEnd w:id="23"/>
       <w:r>
         <w:t xml:space="preserve"> </w:t>
       </w:r>
@@ -9686,17 +10049,20 @@
       <w:pPr>
         <w:spacing w:line="360" w:lineRule="auto"/>
       </w:pPr>
-      <w:bookmarkStart w:id="18" w:name="_Toc152620774"/>
-      <w:r>
-        <w:t xml:space="preserve">En la validación y comparación de resultados, utilizamos una métrica que se alinea directamente con la fórmula de recompensas del Proceso de Decisión </w:t>
-      </w:r>
-      <w:proofErr w:type="spellStart"/>
-      <w:r>
-        <w:t>Markoviano</w:t>
-      </w:r>
-      <w:proofErr w:type="spellEnd"/>
-      <w:r>
-        <w:t xml:space="preserve"> (MDP, por sus siglas en inglés) descrito en la sección 1. Esta métrica consiste en la suma acumulada de recompensas obtenidas en todos los periodos de un episodio. Este total no solo refleja las ganancias de los agentes, sino que también incorpora todos los ingresos y costes asociados con la operación de la cadena de suministro simulada en el entorno.</w:t>
+      <w:r>
+        <w:t xml:space="preserve">En la validación y comparación de resultados, utilizamos una métrica que se alinea directamente con la fórmula de recompensas del Proceso de Decisión Markoviano (MDP, por sus siglas en inglés) </w:t>
+      </w:r>
+      <w:r>
+        <w:t>(</w:t>
+      </w:r>
+      <w:r>
+        <w:t>1</w:t>
+      </w:r>
+      <w:r>
+        <w:t>)</w:t>
+      </w:r>
+      <w:r>
+        <w:t>. Esta métrica consiste en la suma acumulada de recompensas obtenidas en todos los periodos de un episodio. Este total no solo refleja las ganancias de los agentes, sino que también incorpora todos los ingresos y costes asociados con la operación de la cadena de suministro simulada en el entorno.</w:t>
       </w:r>
     </w:p>
     <w:p>
@@ -9725,17 +10091,17 @@
       <w:pPr>
         <w:pStyle w:val="Heading3"/>
       </w:pPr>
+      <w:bookmarkStart w:id="24" w:name="_Toc152704256"/>
       <w:r>
         <w:t>6.2</w:t>
       </w:r>
       <w:r>
         <w:tab/>
       </w:r>
-      <w:bookmarkStart w:id="19" w:name="_Toc152620775"/>
-      <w:bookmarkEnd w:id="18"/>
       <w:r>
         <w:t>Convergencia de agentes</w:t>
       </w:r>
+      <w:bookmarkEnd w:id="24"/>
     </w:p>
     <w:p>
       <w:pPr>
@@ -9744,15 +10110,7 @@
         <w:ind w:left="0"/>
       </w:pPr>
       <w:r>
-        <w:t xml:space="preserve">Uno de los criterios fundamentales para la efectividad de los agentes de aprendizaje por refuerzo es su capacidad para aprender y mejorar a lo largo de las iteraciones y episodios, con el objetivo de acercarse a una política óptima en el marco del Proceso de Decisión </w:t>
-      </w:r>
-      <w:proofErr w:type="spellStart"/>
-      <w:r>
-        <w:t>Markoviano</w:t>
-      </w:r>
-      <w:proofErr w:type="spellEnd"/>
-      <w:r>
-        <w:t xml:space="preserve"> (MDP). En este contexto, hemos centrado nuestra evaluación en la convergencia de los dos agentes que emplean Q-Learning y el agente que utiliza Deep Q-Network (DQN).</w:t>
+        <w:t>Uno de los criterios fundamentales para la efectividad de los agentes de aprendizaje por refuerzo es su capacidad para aprender y mejorar a lo largo de las iteraciones y episodios, con el objetivo de acercarse a una política óptima en el marco del Proceso de Decisión Markoviano (MDP). En este contexto, hemos centrado nuestra evaluación en la convergencia de los dos agentes que emplean Q-Learning y el agente que utiliza Deep Q-Network (DQN).</w:t>
       </w:r>
     </w:p>
     <w:p>
@@ -9772,8 +10130,11 @@
         <w:ind w:left="0"/>
       </w:pPr>
       <w:r>
+        <w:t xml:space="preserve">Para visualizar esta evolución, se utilizan gráficos de convergencia. Estos gráficos muestran la progresión de las recompensas obtenidas por los modelos a lo largo de los episodios, </w:t>
+      </w:r>
+      <w:r>
         <w:lastRenderedPageBreak/>
-        <w:t>Para visualizar esta evolución, se utilizan gráficos de convergencia. Estos gráficos muestran la progresión de las recompensas obtenidas por los modelos a lo largo de los episodios, proporcionando una representación visual clara de cómo los agentes aprenden y mejoran su desempeño en el entorno simulado.</w:t>
+        <w:t>proporcionando una representación visual clara de cómo los agentes aprenden y mejoran su desempeño en el entorno simulado.</w:t>
       </w:r>
     </w:p>
     <w:p>
@@ -9782,6 +10143,9 @@
         <w:ind w:left="0"/>
       </w:pPr>
       <w:r>
+        <w:rPr>
+          <w:noProof/>
+        </w:rPr>
         <w:drawing>
           <wp:inline distT="0" distB="0" distL="0" distR="0" wp14:anchorId="60C308F6" wp14:editId="514A3B74">
             <wp:extent cx="2743200" cy="1371600"/>
@@ -10055,15 +10419,7 @@
         <w:ind w:left="0"/>
       </w:pPr>
       <w:r>
-        <w:t xml:space="preserve">Estas gráficas ilustran la convergencia de los tres agentes, destacando las diferencias en la velocidad y los valores de convergencia entre ellos. Notablemente, el agente de Q-Learning basado en la política </w:t>
-      </w:r>
-      <w:proofErr w:type="spellStart"/>
-      <w:r>
-        <w:t>S,s</w:t>
-      </w:r>
-      <w:proofErr w:type="spellEnd"/>
-      <w:r>
-        <w:t xml:space="preserve"> muestra una convergencia más rápida. Esta eficiencia se atribuye a su espacio de acciones más reducido, facilitando la convergencia de los valores.</w:t>
+        <w:t>Estas gráficas ilustran la convergencia de los tres agentes, destacando las diferencias en la velocidad y los valores de convergencia entre ellos. Notablemente, el agente de Q-Learning basado en la política S,s muestra una convergencia más rápida. Esta eficiencia se atribuye a su espacio de acciones más reducido, facilitando la convergencia de los valores.</w:t>
       </w:r>
     </w:p>
     <w:p>
@@ -10083,15 +10439,7 @@
         <w:ind w:left="0"/>
       </w:pPr>
       <w:r>
-        <w:t xml:space="preserve">Es relevante observar que, en las etapas iniciales, el modelo basado en </w:t>
-      </w:r>
-      <w:proofErr w:type="spellStart"/>
-      <w:r>
-        <w:t>S,s</w:t>
-      </w:r>
-      <w:proofErr w:type="spellEnd"/>
-      <w:r>
-        <w:t xml:space="preserve"> obtiene recompensas más altas en comparación con los otros dos agentes. Esto podría explicarse por la menor complejidad en su espacio de acciones, lo que reduce las posibilidades de tomar decisiones altamente erróneas que resulten en menores recompensas. Sin embargo, este agente no logra alcanzar un punto de convergencia positivo en términos de recompensas, lo que sugiere una tendencia a penalizaciones constantes, ya sea por excesos de compra o por incumplir con la demanda.</w:t>
+        <w:t>Es relevante observar que, en las etapas iniciales, el modelo basado en S,s obtiene recompensas más altas en comparación con los otros dos agentes. Esto podría explicarse por la menor complejidad en su espacio de acciones, lo que reduce las posibilidades de tomar decisiones altamente erróneas que resulten en menores recompensas. Sin embargo, este agente no logra alcanzar un punto de convergencia positivo en términos de recompensas, lo que sugiere una tendencia a penalizaciones constantes, ya sea por excesos de compra o por incumplir con la demanda.</w:t>
       </w:r>
     </w:p>
     <w:p>
@@ -10112,6 +10460,9 @@
         <w:jc w:val="center"/>
       </w:pPr>
       <w:r>
+        <w:rPr>
+          <w:noProof/>
+        </w:rPr>
         <w:lastRenderedPageBreak/>
         <w:drawing>
           <wp:inline distT="0" distB="0" distL="0" distR="0" wp14:anchorId="70E4A3A3" wp14:editId="00F80C57">
@@ -10184,10 +10535,29 @@
         <w:ind w:left="0"/>
       </w:pPr>
       <w:r>
-        <w:t xml:space="preserve">Esta gráfica es generada a partir de las recompensas obtenidas sin penalizaciones. Esto significa que se grafican las recompensas sin tener en cuentas las penalizaciones pero que los agentes fueron igualmente entrenados con estas penalizaciones. Del gráfico se puede ver como las recompensas en el punto de convergencia de ambos modelos son positivas y casi iguales. Esto se debe a que debido a que no hay penalizaciones, la diferencia que puede haber solamente teniendo en cuenta los ingresos por ventas y los costos por compra no son lo suficientes para ver una diferencia entre ambos agentes. Asimismo, es interesante ver como el agente más complejo al inicio de su entrenamiento si tiene recompensas negativas y además tiene un patrón decreciente. Esto se explicaría principalmente a que no necesariamente cuando </w:t>
-      </w:r>
-      <w:r>
-        <w:t xml:space="preserve">el modelo tiene menores penalizaciones este tiene unos mayores beneficios. Tienen que pasar aproximadamente 45 mil episodios para que el modelo empiece su comportamiento creciente. Además, al igual que para las anteriores gráficas, el amplio espacio de acciones permite que el modelo tome decisiones muy equivocadas y por lo tanto sus recompensas, aún sin penalizaciones, sean negativas. </w:t>
+        <w:t>Esta gráfica se ha elaborado considerando las recompensas obtenidas sin aplicar penalizaciones, aunque cabe destacar que los agentes fueron entrenados con estas penalizaciones incluidas. En el gráfico, se observa que las recompensas en el punto de convergencia para ambos modelos son positivas y muy similares. Esta similitud se debe a la ausencia de penalizaciones; por lo tanto, las diferencias entre los ingresos por ventas y los costos de compra no son lo suficientemente significativas para distinguir entre los dos agentes.</w:t>
+      </w:r>
+    </w:p>
+    <w:p>
+      <w:pPr>
+        <w:pStyle w:val="NormalIndent"/>
+        <w:spacing w:line="360" w:lineRule="auto"/>
+        <w:ind w:left="0"/>
+      </w:pPr>
+      <w:r>
+        <w:t xml:space="preserve">Es notable cómo el agente más complejo muestra recompensas negativas al principio de su entrenamiento, junto con un patrón decreciente. Esto sugiere que </w:t>
+      </w:r>
+      <w:r>
+        <w:t xml:space="preserve">una menor cantidad de </w:t>
+      </w:r>
+      <w:r>
+        <w:t>penalizaciones no siempre se traduce en mayores beneficios. Se requieren aproximadamente 45,000 episodios para que este modelo comience a mostrar un comportamiento de crecimiento en sus recompensas.</w:t>
+      </w:r>
+      <w:r>
+        <w:t xml:space="preserve"> Lo que sugiere que existe un periodo de adaptación en el que comienza a mejorar sus utilidades sin tener en cuenta las penalizaciones.</w:t>
+      </w:r>
+      <w:r>
+        <w:t xml:space="preserve"> Además, dada la amplitud de su espacio de acciones, este modelo tiene mayor potencial para tomar decisiones erróneas, lo que podría resultar en recompensas negativas incluso en ausencia de penalizaciones.</w:t>
       </w:r>
     </w:p>
     <w:p>
@@ -10197,6 +10567,9 @@
         <w:jc w:val="center"/>
       </w:pPr>
       <w:r>
+        <w:rPr>
+          <w:noProof/>
+        </w:rPr>
         <w:drawing>
           <wp:inline distT="0" distB="0" distL="0" distR="0" wp14:anchorId="352491FD" wp14:editId="57015579">
             <wp:extent cx="2750024" cy="1375012"/>
@@ -10261,153 +10634,155 @@
     <w:p>
       <w:pPr>
         <w:pStyle w:val="NormalIndent"/>
+        <w:spacing w:line="360" w:lineRule="auto"/>
         <w:ind w:left="0"/>
       </w:pPr>
       <w:r>
-        <w:t>Entrenamiento Q Learning Aleatorio Sin Penalizaciones</w:t>
+        <w:t xml:space="preserve">En esta gráfica, los agentes se entrenaron bajo un mismo escenario, utilizando los mismos datos aleatorios a través de todos los episodios. Debido a esta consistencia, se observa que ambos </w:t>
+      </w:r>
+      <w:r>
+        <w:lastRenderedPageBreak/>
+        <w:t>agentes logran converger en una cantidad significativamente menor de episodios comparado con los entrenamientos en escenarios aleatorios.</w:t>
+      </w:r>
+    </w:p>
+    <w:p>
+      <w:pPr>
+        <w:pStyle w:val="NormalIndent"/>
+        <w:spacing w:line="360" w:lineRule="auto"/>
+        <w:ind w:left="0"/>
+      </w:pPr>
+      <w:r>
+        <w:t>El</w:t>
+      </w:r>
+      <w:r>
+        <w:t xml:space="preserve"> gráfico incluye dos líneas horizontales de referencia: la inferior representa el valor alcanzado utilizando la política de inventario s,S para este escenario específico, mientras que la superior corresponde al valor obtenido a través de</w:t>
+      </w:r>
+      <w:r>
+        <w:t>l</w:t>
+      </w:r>
+      <w:r>
+        <w:t xml:space="preserve"> Modelo de Programación Entera Mixta (MIP). De este análisis se desprenden varias observaciones clave:</w:t>
+      </w:r>
+    </w:p>
+    <w:p>
+      <w:pPr>
+        <w:pStyle w:val="NormalIndent"/>
+        <w:numPr>
+          <w:ilvl w:val="0"/>
+          <w:numId w:val="4"/>
+        </w:numPr>
+        <w:spacing w:line="360" w:lineRule="auto"/>
+      </w:pPr>
+      <w:r>
+        <w:t>El agente de Q-Learning SS converge al valor definido por la política s,S de manejo de inventarios. Aunque inicialmente se podría esperar que este agente mostrara un rendimiento superior, las iteraciones revelan que, debido a las limitaciones de su espacio de estados, no logra tomar decisiones de reorden más efectivas</w:t>
+      </w:r>
+      <w:r>
+        <w:t xml:space="preserve"> que la política.</w:t>
+      </w:r>
+    </w:p>
+    <w:p>
+      <w:pPr>
+        <w:pStyle w:val="NormalIndent"/>
+        <w:numPr>
+          <w:ilvl w:val="0"/>
+          <w:numId w:val="4"/>
+        </w:numPr>
+        <w:spacing w:line="360" w:lineRule="auto"/>
+      </w:pPr>
+      <w:r>
+        <w:t>En este escenario, el agente de Q-Learning más complejo logra superar tanto al agente Q-Learning SS como a la política de manejo de inventarios s,S.</w:t>
+      </w:r>
+    </w:p>
+    <w:p>
+      <w:pPr>
+        <w:pStyle w:val="NormalIndent"/>
+        <w:numPr>
+          <w:ilvl w:val="0"/>
+          <w:numId w:val="4"/>
+        </w:numPr>
+        <w:spacing w:line="360" w:lineRule="auto"/>
+      </w:pPr>
+      <w:r>
+        <w:t>Existe una brecha notable entre el resultado óptimo del MIP y el valor de convergencia de los agentes. Esta diferencia se debe principalmente a que el modelo MIP optimiza con conocimiento completo de los datos de todos los periodos, permitiéndole tomar decisiones de compra más precisas. Además, las limitaciones inherentes al agente, causadas por la discretización aplicada a las variables continuas, resultan en decisiones subóptimas, incrementando así la diferencia con el resultado óptimo del MIP.</w:t>
+      </w:r>
+    </w:p>
+    <w:p>
+      <w:pPr>
+        <w:pStyle w:val="NormalIndent"/>
+        <w:spacing w:line="360" w:lineRule="auto"/>
+        <w:ind w:left="0"/>
+      </w:pPr>
+      <w:r>
+        <w:t>Tras el análisis detallado de los gráficos y resultados presentados, se confirma que los agentes de aprendizaje por refuerzo efectivamente aprenden del ambiente y se entrenan de manera eficaz para mejorar sus decisiones en la gestión de inventarios. Esta capacidad de aprendizaje y adaptación es crucial para el éxito de los modelos en entornos dinámicos y complejos como las cadenas de suministro.</w:t>
+      </w:r>
+    </w:p>
+    <w:p>
+      <w:pPr>
+        <w:pStyle w:val="NormalIndent"/>
+        <w:spacing w:line="360" w:lineRule="auto"/>
+        <w:ind w:left="0"/>
+      </w:pPr>
+      <w:r>
+        <w:t xml:space="preserve">Sin embargo, más allá de la constatación de que los agentes aprenden y se adaptan, es fundamental profundizar en la comparación de su rendimiento con respecto a los modelos establecidos. La última gráfica proporcionó una visión preliminar de cómo los agentes diseñados se comparan con ciertas políticas y modelos de referencia. A continuación, es esencial realizar un análisis </w:t>
+      </w:r>
+      <w:r>
+        <w:t>comparativo</w:t>
+      </w:r>
+      <w:r>
+        <w:t xml:space="preserve">, </w:t>
+      </w:r>
+      <w:r>
+        <w:t>que detalle</w:t>
+      </w:r>
+      <w:r>
+        <w:t xml:space="preserve"> el desempeño de los diferentes agentes y modelos. Este análisis comparativo nos permitirá entender no solo cómo cada agente se desempeña individualmente, sino también cómo se sitúan en relación co</w:t>
+      </w:r>
+      <w:r>
+        <w:t>n los otros modelos diseñados.</w:t>
+      </w:r>
+    </w:p>
+    <w:p>
+      <w:pPr>
+        <w:pStyle w:val="Heading3"/>
+      </w:pPr>
+      <w:r>
+        <w:t>6.</w:t>
+      </w:r>
+      <w:r>
+        <w:t>3</w:t>
+      </w:r>
+      <w:r>
+        <w:tab/>
+      </w:r>
+      <w:r>
+        <w:t>Comparación de modelos</w:t>
+      </w:r>
+    </w:p>
+    <w:p>
+      <w:pPr>
+        <w:pStyle w:val="NormalIndent"/>
+        <w:spacing w:line="360" w:lineRule="auto"/>
+        <w:ind w:left="0"/>
+      </w:pPr>
+      <w:r>
+        <w:lastRenderedPageBreak/>
+        <w:t xml:space="preserve">Para lograr comparar los modelos entre si se ejecutaron durante 200 episodios los cinco agentes diseñados y se graficaron las recompensas de tal manera que se pueda evaluar factores como la varianza de los datos de las recompensas y la recompensa promedio. </w:t>
       </w:r>
     </w:p>
     <w:p>
       <w:pPr>
         <w:pStyle w:val="NormalIndent"/>
         <w:ind w:left="0"/>
-      </w:pPr>
-    </w:p>
-    <w:p>
-      <w:pPr>
-        <w:pStyle w:val="NormalIndent"/>
-        <w:ind w:left="0"/>
-      </w:pPr>
-    </w:p>
-    <w:p>
-      <w:pPr>
-        <w:pStyle w:val="NormalIndent"/>
-        <w:ind w:left="0"/>
-      </w:pPr>
-    </w:p>
-    <w:p>
-      <w:pPr>
-        <w:pStyle w:val="NormalIndent"/>
-        <w:ind w:left="0"/>
-      </w:pPr>
-    </w:p>
-    <w:p>
-      <w:pPr>
-        <w:pStyle w:val="NormalIndent"/>
-        <w:ind w:left="0"/>
-      </w:pPr>
-    </w:p>
-    <w:p>
-      <w:pPr>
-        <w:pStyle w:val="NormalIndent"/>
-        <w:ind w:left="0"/>
-      </w:pPr>
-    </w:p>
-    <w:p>
-      <w:pPr>
-        <w:pStyle w:val="NormalIndent"/>
-        <w:ind w:left="0"/>
-      </w:pPr>
-    </w:p>
-    <w:p>
-      <w:pPr>
-        <w:pStyle w:val="NormalIndent"/>
-        <w:ind w:left="0"/>
-      </w:pPr>
-    </w:p>
-    <w:p>
-      <w:pPr>
-        <w:pStyle w:val="NormalIndent"/>
-        <w:ind w:left="0"/>
-      </w:pPr>
-    </w:p>
-    <w:p>
-      <w:pPr>
-        <w:pStyle w:val="NormalIndent"/>
-        <w:ind w:left="0"/>
-      </w:pPr>
-      <w:r>
-        <w:t>DQN Entrenamiento Aleatorio</w:t>
-      </w:r>
-    </w:p>
-    <w:p>
-      <w:pPr>
-        <w:pStyle w:val="NormalIndent"/>
-        <w:ind w:left="0"/>
-      </w:pPr>
-      <w:r>
+        <w:jc w:val="center"/>
+      </w:pPr>
+      <w:r>
+        <w:rPr>
+          <w:noProof/>
+        </w:rPr>
         <w:drawing>
-          <wp:inline distT="0" distB="0" distL="0" distR="0" wp14:anchorId="30B26DFF" wp14:editId="79800840">
-            <wp:extent cx="5612130" cy="2806065"/>
-            <wp:effectExtent l="0" t="0" r="7620" b="0"/>
-            <wp:docPr id="239871429" name="Picture 1"/>
-            <wp:cNvGraphicFramePr>
-              <a:graphicFrameLocks xmlns:a="http://schemas.openxmlformats.org/drawingml/2006/main" noChangeAspect="1"/>
-            </wp:cNvGraphicFramePr>
-            <a:graphic xmlns:a="http://schemas.openxmlformats.org/drawingml/2006/main">
-              <a:graphicData uri="http://schemas.openxmlformats.org/drawingml/2006/picture">
-                <pic:pic xmlns:pic="http://schemas.openxmlformats.org/drawingml/2006/picture">
-                  <pic:nvPicPr>
-                    <pic:cNvPr id="239871429" name=""/>
-                    <pic:cNvPicPr/>
-                  </pic:nvPicPr>
-                  <pic:blipFill>
-                    <a:blip r:embed="rId12"/>
-                    <a:stretch>
-                      <a:fillRect/>
-                    </a:stretch>
-                  </pic:blipFill>
-                  <pic:spPr>
-                    <a:xfrm>
-                      <a:off x="0" y="0"/>
-                      <a:ext cx="5612130" cy="2806065"/>
-                    </a:xfrm>
-                    <a:prstGeom prst="rect">
-                      <a:avLst/>
-                    </a:prstGeom>
-                  </pic:spPr>
-                </pic:pic>
-              </a:graphicData>
-            </a:graphic>
-          </wp:inline>
-        </w:drawing>
-      </w:r>
-    </w:p>
-    <w:p>
-      <w:pPr>
-        <w:pStyle w:val="NormalIndent"/>
-        <w:ind w:left="0"/>
-        <w:rPr>
-          <w:lang w:val="en-US"/>
-        </w:rPr>
-      </w:pPr>
-    </w:p>
-    <w:p>
-      <w:pPr>
-        <w:pStyle w:val="NormalIndent"/>
-        <w:ind w:left="0"/>
-      </w:pPr>
-    </w:p>
-    <w:p>
-      <w:pPr>
-        <w:pStyle w:val="NormalIndent"/>
-        <w:ind w:left="0"/>
-      </w:pPr>
-      <w:r>
-        <w:t>Comparación modelos aleatoria</w:t>
-      </w:r>
-    </w:p>
-    <w:p>
-      <w:pPr>
-        <w:pStyle w:val="NormalIndent"/>
-        <w:ind w:left="0"/>
-      </w:pPr>
-      <w:r>
-        <w:lastRenderedPageBreak/>
-        <w:drawing>
-          <wp:inline distT="0" distB="0" distL="0" distR="0" wp14:anchorId="60765BA2" wp14:editId="04253492">
-            <wp:extent cx="5612130" cy="2806065"/>
-            <wp:effectExtent l="0" t="0" r="7620" b="0"/>
+          <wp:inline distT="0" distB="0" distL="0" distR="0" wp14:anchorId="60765BA2" wp14:editId="0E55EABB">
+            <wp:extent cx="3186752" cy="1593376"/>
+            <wp:effectExtent l="0" t="0" r="0" b="6985"/>
             <wp:docPr id="1793547798" name="Picture 1" descr="A graph with lines and dots&#10;&#10;Description automatically generated with medium confidence"/>
             <wp:cNvGraphicFramePr>
               <a:graphicFrameLocks xmlns:a="http://schemas.openxmlformats.org/drawingml/2006/main" noChangeAspect="1"/>
@@ -10428,7 +10803,7 @@
                   <pic:spPr>
                     <a:xfrm>
                       <a:off x="0" y="0"/>
-                      <a:ext cx="5612130" cy="2806065"/>
+                      <a:ext cx="3194134" cy="1597067"/>
                     </a:xfrm>
                     <a:prstGeom prst="rect">
                       <a:avLst/>
@@ -10445,29 +10820,142 @@
       <w:pPr>
         <w:pStyle w:val="NormalIndent"/>
         <w:ind w:left="0"/>
-      </w:pPr>
-      <w:r>
-        <w:t xml:space="preserve">Comparación modelos </w:t>
-      </w:r>
-      <w:proofErr w:type="spellStart"/>
-      <w:r>
-        <w:t>perecibilidad</w:t>
-      </w:r>
-      <w:proofErr w:type="spellEnd"/>
-      <w:r>
-        <w:t xml:space="preserve"> 0.4</w:t>
+        <w:jc w:val="center"/>
+      </w:pPr>
+      <w:r>
+        <w:t>Comparación de los agentes con datos aleatorios</w:t>
       </w:r>
     </w:p>
     <w:p>
       <w:pPr>
         <w:pStyle w:val="NormalIndent"/>
+        <w:spacing w:line="360" w:lineRule="auto"/>
         <w:ind w:left="0"/>
       </w:pPr>
       <w:r>
+        <w:t>La gráfica de comparación revela que los resultados menos favorables se obtienen con las políticas tradicionales de manejo de inventarios, lo cual concuerda con las observaciones previas en los gráficos de convergencia. Interesantemente, el modelo de Q-Learning basado en la política s,S muestra resultados casi idénticos, aunque ligeramente inferiores, a la simple política de manejo de inventarios. Como se mencionó anteriormente, esta limitación puede atribuirse a su espacio de acciones restringido, que impide</w:t>
+      </w:r>
+      <w:r>
+        <w:t xml:space="preserve"> que a partir de los estados se haga una mejor</w:t>
+      </w:r>
+      <w:r>
+        <w:t xml:space="preserve"> toma de decisiones que las ofrecidas por la política convencional.</w:t>
+      </w:r>
+    </w:p>
+    <w:p>
+      <w:pPr>
+        <w:pStyle w:val="NormalIndent"/>
+        <w:spacing w:line="360" w:lineRule="auto"/>
+        <w:ind w:left="0"/>
+      </w:pPr>
+      <w:r>
+        <w:t>Por otro lado, los modelos de Q-Learning y DQN, con un diseño de estados y acciones más complejo, exhiben un rendimiento superior al de los otros agentes. Esta mejora se debe en gran medida a la amplitud de su espacio de acciones, que posibilita decisiones de compra más detalladas y un control más refinado sobre la evolución del estado a lo largo de los episodios.</w:t>
+      </w:r>
+      <w:r>
+        <w:t xml:space="preserve"> </w:t>
+      </w:r>
+      <w:r>
+        <w:t>Además, se observa que el agente DQN supera ligeramente al de Q-Learning. Esta ventaja se debe, como se ha señalado anteriormente, a que en la técnica DQN no es necesario discretizar los estados. Esto resulta en una representación más precisa y específica de los valores Q para cada estado.</w:t>
+      </w:r>
+      <w:r>
+        <w:t xml:space="preserve"> </w:t>
+      </w:r>
+      <w:r>
+        <w:t>Estos resultados subrayan la importancia de un diseño adecuado del espacio de estados y acciones. Acciones más específicas y un mayor nivel de detalle en la representación del estado se traducen en soluciones más efectivas y resultados mejorados.</w:t>
+      </w:r>
+    </w:p>
+    <w:p>
+      <w:pPr>
+        <w:pStyle w:val="Heading3"/>
+      </w:pPr>
+      <w:r>
+        <w:t>6.</w:t>
+      </w:r>
+      <w:r>
+        <w:t>4</w:t>
+      </w:r>
+      <w:r>
+        <w:tab/>
+      </w:r>
+      <w:r>
+        <w:t>Comparación de modelos variando el ambiente</w:t>
+      </w:r>
+    </w:p>
+    <w:p>
+      <w:pPr>
+        <w:pStyle w:val="NormalIndent"/>
+        <w:spacing w:line="360" w:lineRule="auto"/>
+        <w:ind w:left="0"/>
+      </w:pPr>
+      <w:r>
+        <w:t xml:space="preserve">Para profundizar en la comprensión de la adaptabilidad y flexibilidad de los agentes basados en RL frente a cambios </w:t>
+      </w:r>
+      <w:r>
+        <w:t>en el ambiente de la cadena de suministros</w:t>
+      </w:r>
+      <w:r>
+        <w:t>, se realizaron dos comparaciones adicionales variando</w:t>
+      </w:r>
+      <w:r>
+        <w:t xml:space="preserve"> algunos parámetros</w:t>
+      </w:r>
+      <w:r>
+        <w:t>. El objetivo era observar cómo los agentes y las políticas, previamente entrenadas con datos de una instancia original, responden a estas modificaciones.</w:t>
+      </w:r>
+      <w:r>
+        <w:t xml:space="preserve"> </w:t>
+      </w:r>
+      <w:r>
+        <w:t xml:space="preserve">Los cambios implementados fueron dos: el primero consistió en aumentar la tasa de perecibilidad al 40%, </w:t>
+      </w:r>
+      <w:r>
+        <w:lastRenderedPageBreak/>
+        <w:t xml:space="preserve">representando un escenario donde factores medioambientales causan un deterioro más rápido de los productos. El segundo cambio implicó </w:t>
+      </w:r>
+      <w:r>
+        <w:t xml:space="preserve">el aumento </w:t>
+      </w:r>
+      <w:r>
+        <w:t>del parámetro de demanda máxima</w:t>
+      </w:r>
+      <w:r>
+        <w:t xml:space="preserve"> hasta 1800 kilogramos</w:t>
+      </w:r>
+      <w:r>
+        <w:t xml:space="preserve">, </w:t>
+      </w:r>
+      <w:r>
+        <w:t xml:space="preserve">este parámetro es </w:t>
+      </w:r>
+      <w:r>
+        <w:t>utilizado para generar los valores de demanda en cada periodo. Este ajuste simula fluctuaciones en la demanda de los productos, posiblemente debido a eventos específicos o variaciones estacionales.</w:t>
+      </w:r>
+    </w:p>
+    <w:p>
+      <w:pPr>
+        <w:pStyle w:val="NormalIndent"/>
+        <w:spacing w:line="360" w:lineRule="auto"/>
+        <w:ind w:left="0"/>
+      </w:pPr>
+      <w:r>
+        <w:t>Estos dos parámetros fueron escogidos intencionadamente. La tasa de perecibilidad fue seleccionada porque no se modela ni se almacena en la configuración de ningún agente, mientras que la demanda sí forma parte del espacio de estados de los agentes. Este enfoque permite evaluar cómo los agentes basados en RL manejan cambios en variables que son externas a su configuración inicial, en comparación con aquellas que ya están integradas en su espacio de estados.</w:t>
+      </w:r>
+    </w:p>
+    <w:p>
+      <w:pPr>
+        <w:pStyle w:val="NormalIndent"/>
+        <w:spacing w:line="360" w:lineRule="auto"/>
+        <w:ind w:left="0"/>
+        <w:jc w:val="center"/>
+      </w:pPr>
+      <w:r>
+        <w:rPr>
+          <w:noProof/>
+        </w:rPr>
         <w:drawing>
-          <wp:inline distT="0" distB="0" distL="0" distR="0" wp14:anchorId="3080264E" wp14:editId="4E5F8AA3">
-            <wp:extent cx="5612130" cy="2806065"/>
-            <wp:effectExtent l="0" t="0" r="7620" b="0"/>
+          <wp:inline distT="0" distB="0" distL="0" distR="0" wp14:anchorId="3080264E" wp14:editId="5642F58D">
+            <wp:extent cx="2743199" cy="1371600"/>
+            <wp:effectExtent l="0" t="0" r="635" b="0"/>
             <wp:docPr id="1986971297" name="Picture 1" descr="A graph with a line graph&#10;&#10;Description automatically generated with medium confidence"/>
             <wp:cNvGraphicFramePr>
               <a:graphicFrameLocks xmlns:a="http://schemas.openxmlformats.org/drawingml/2006/main" noChangeAspect="1"/>
@@ -10488,7 +10976,7 @@
                   <pic:spPr>
                     <a:xfrm>
                       <a:off x="0" y="0"/>
-                      <a:ext cx="5612130" cy="2806065"/>
+                      <a:ext cx="2743199" cy="1371600"/>
                     </a:xfrm>
                     <a:prstGeom prst="rect">
                       <a:avLst/>
@@ -10500,27 +10988,20 @@
           </wp:inline>
         </w:drawing>
       </w:r>
-    </w:p>
-    <w:p>
-      <w:pPr>
-        <w:pStyle w:val="NormalIndent"/>
-        <w:ind w:left="0"/>
-      </w:pPr>
-      <w:r>
-        <w:t>Comparación modelos máxima demanda 1800</w:t>
-      </w:r>
-    </w:p>
-    <w:p>
-      <w:pPr>
-        <w:pStyle w:val="NormalIndent"/>
-        <w:ind w:left="0"/>
-      </w:pPr>
-      <w:r>
-        <w:lastRenderedPageBreak/>
+      <w:r>
+        <w:rPr>
+          <w:noProof/>
+        </w:rPr>
+        <w:t xml:space="preserve"> </w:t>
+      </w:r>
+      <w:r>
+        <w:rPr>
+          <w:noProof/>
+        </w:rPr>
         <w:drawing>
-          <wp:inline distT="0" distB="0" distL="0" distR="0" wp14:anchorId="2CD6A7C7" wp14:editId="7A6D56BF">
-            <wp:extent cx="5612130" cy="2806065"/>
-            <wp:effectExtent l="0" t="0" r="7620" b="0"/>
+          <wp:inline distT="0" distB="0" distL="0" distR="0" wp14:anchorId="0A1DDAAD" wp14:editId="04482B4A">
+            <wp:extent cx="2743200" cy="1371600"/>
+            <wp:effectExtent l="0" t="0" r="0" b="0"/>
             <wp:docPr id="1554123169" name="Picture 1" descr="A graph of a diagram&#10;&#10;Description automatically generated with medium confidence"/>
             <wp:cNvGraphicFramePr>
               <a:graphicFrameLocks xmlns:a="http://schemas.openxmlformats.org/drawingml/2006/main" noChangeAspect="1"/>
@@ -10541,7 +11022,7 @@
                   <pic:spPr>
                     <a:xfrm>
                       <a:off x="0" y="0"/>
-                      <a:ext cx="5612130" cy="2806065"/>
+                      <a:ext cx="2743200" cy="1371600"/>
                     </a:xfrm>
                     <a:prstGeom prst="rect">
                       <a:avLst/>
@@ -10558,30 +11039,206 @@
       <w:pPr>
         <w:pStyle w:val="NormalIndent"/>
         <w:ind w:left="0"/>
-      </w:pPr>
-      <w:r>
-        <w:t>Modelo DQN Semilla 42</w:t>
+        <w:jc w:val="center"/>
+      </w:pPr>
+      <w:r>
+        <w:t>Comparación de los agentes aumentando la tasa de perecimiento y la demanda máxima respectivamente</w:t>
       </w:r>
     </w:p>
     <w:p>
       <w:pPr>
         <w:pStyle w:val="NormalIndent"/>
+        <w:spacing w:line="360" w:lineRule="auto"/>
         <w:ind w:left="0"/>
       </w:pPr>
       <w:r>
-        <w:t>Tiempo de transporte = [159,127]</w:t>
+        <w:t>En los gráficos que muestran la variación en la tasa de perecimiento y la demanda máxima, se observan diferencias significativas en el desempeño de los agentes comparado con la instancia base.</w:t>
       </w:r>
     </w:p>
     <w:p>
       <w:pPr>
         <w:pStyle w:val="NormalIndent"/>
+        <w:spacing w:line="360" w:lineRule="auto"/>
         <w:ind w:left="0"/>
-      </w:pPr>
-      <w:r>
+        <w:rPr>
+          <w:b/>
+          <w:bCs/>
+        </w:rPr>
+      </w:pPr>
+      <w:r>
+        <w:rPr>
+          <w:b/>
+          <w:bCs/>
+        </w:rPr>
+        <w:t>Aumento de la Tasa de Perecimiento:</w:t>
+      </w:r>
+    </w:p>
+    <w:p>
+      <w:pPr>
+        <w:pStyle w:val="NormalIndent"/>
+        <w:numPr>
+          <w:ilvl w:val="0"/>
+          <w:numId w:val="5"/>
+        </w:numPr>
+        <w:spacing w:line="360" w:lineRule="auto"/>
+      </w:pPr>
+      <w:r>
+        <w:t>Los agentes basados en RL muestran mejores resultados en comparación con las políticas de manejo de inventarios tradicionales. Las políticas convencionales, al comprar cantidades fijas, resultan en excedentes que se pierden debido a la mayor tasa de perecimiento. En cambio, los agentes de RL se adaptan mejor a esta situación, tomando decisiones más precisas en la gestión del inventario.</w:t>
+      </w:r>
+    </w:p>
+    <w:p>
+      <w:pPr>
+        <w:pStyle w:val="NormalIndent"/>
+        <w:numPr>
+          <w:ilvl w:val="0"/>
+          <w:numId w:val="5"/>
+        </w:numPr>
+        <w:spacing w:line="360" w:lineRule="auto"/>
+      </w:pPr>
+      <w:r>
+        <w:t>Es notable que el agente de Q-Learning s,S sobresale frente a su correspondiente política de manejo de inventarios en este escenario, demostrando una mayor habilidad para ajustar sus decisiones de reorden.</w:t>
+      </w:r>
+    </w:p>
+    <w:p>
+      <w:pPr>
+        <w:pStyle w:val="NormalIndent"/>
+        <w:numPr>
+          <w:ilvl w:val="0"/>
+          <w:numId w:val="5"/>
+        </w:numPr>
+        <w:spacing w:line="360" w:lineRule="auto"/>
+      </w:pPr>
+      <w:r>
+        <w:t>Los agentes más complejos de Q-Learning y DQN mantienen su rendimiento casi inalterado, evidenciando una capacidad superior para manejar cambios extremos en la perecibilidad.</w:t>
+      </w:r>
+    </w:p>
+    <w:p>
+      <w:pPr>
+        <w:pStyle w:val="NormalIndent"/>
+        <w:spacing w:line="360" w:lineRule="auto"/>
+        <w:ind w:left="0"/>
+        <w:rPr>
+          <w:b/>
+          <w:bCs/>
+        </w:rPr>
+      </w:pPr>
+      <w:r>
+        <w:rPr>
+          <w:b/>
+          <w:bCs/>
+        </w:rPr>
+        <w:t>Variación de la Demanda Máxima:</w:t>
+      </w:r>
+    </w:p>
+    <w:p>
+      <w:pPr>
+        <w:pStyle w:val="NormalIndent"/>
+        <w:numPr>
+          <w:ilvl w:val="0"/>
+          <w:numId w:val="6"/>
+        </w:numPr>
+        <w:spacing w:line="360" w:lineRule="auto"/>
+      </w:pPr>
+      <w:r>
+        <w:lastRenderedPageBreak/>
+        <w:t>Se observa un declive notable en las recompensas de las políticas tradicionales, probablemente debido a un aumento en las penalizaciones por no satisfacer la demanda elevada.</w:t>
+      </w:r>
+    </w:p>
+    <w:p>
+      <w:pPr>
+        <w:pStyle w:val="NormalIndent"/>
+        <w:numPr>
+          <w:ilvl w:val="0"/>
+          <w:numId w:val="6"/>
+        </w:numPr>
+        <w:spacing w:line="360" w:lineRule="auto"/>
+      </w:pPr>
+      <w:r>
+        <w:t>Los agentes de Q-Learning también experimentan una reducción en su rendimiento, lo cual se atribuye a cómo se diseñaron sus estados. El proceso de discretización, centrado en un rango específico de demanda, implica que aumentos significativos en la demanda se representan mediante el mismo estado discreto más alto, limitando la capacidad de diferenciación</w:t>
+      </w:r>
+      <w:r>
+        <w:t xml:space="preserve"> de estados.</w:t>
+      </w:r>
+    </w:p>
+    <w:p>
+      <w:pPr>
+        <w:pStyle w:val="NormalIndent"/>
+        <w:numPr>
+          <w:ilvl w:val="0"/>
+          <w:numId w:val="6"/>
+        </w:numPr>
+        <w:spacing w:line="360" w:lineRule="auto"/>
+      </w:pPr>
+      <w:r>
+        <w:t>El agente DQN, que maneja estados continuos y realiza una representación no lineal del valor Q de las acciones, no enfrenta este problema. Este modelo identifica patrones y comprende que a mayores demandas corresponden mayores pedidos, permitiendo así que, en escenarios de demanda incrementada, sea el único modelo que mejora sus utilidades.</w:t>
+      </w:r>
+    </w:p>
+    <w:p>
+      <w:pPr>
+        <w:pStyle w:val="Heading3"/>
+      </w:pPr>
+      <w:r>
+        <w:t>6.</w:t>
+      </w:r>
+      <w:r>
+        <w:t>5</w:t>
+      </w:r>
+      <w:r>
+        <w:tab/>
+      </w:r>
+      <w:r>
+        <w:t>Toma de decisiones DQN</w:t>
+      </w:r>
+    </w:p>
+    <w:p>
+      <w:pPr>
+        <w:pStyle w:val="NormalIndent"/>
+        <w:spacing w:line="360" w:lineRule="auto"/>
+        <w:ind w:left="0"/>
+      </w:pPr>
+      <w:r>
+        <w:t>Para profundizar en el entendimiento del funcionamiento de</w:t>
+      </w:r>
+      <w:r>
+        <w:t xml:space="preserve">l agente basado </w:t>
+      </w:r>
+      <w:r>
+        <w:t xml:space="preserve">en DQN y determinar qué factores influyen primordialmente en su toma de decisiones, se analiza el comportamiento del agente y del entorno a lo largo de los periodos de un episodio específico. Utilizamos la semilla 42 para </w:t>
+      </w:r>
+      <w:r>
+        <w:t xml:space="preserve">simular el escenario especifico que se va a analizar. Los costos de transporte generados por esta semilla </w:t>
+      </w:r>
+      <w:r>
+        <w:t>son de 159 minutos para el proveedor 1 y de 127 minutos para el proveedor 2.</w:t>
+      </w:r>
+    </w:p>
+    <w:p>
+      <w:pPr>
+        <w:pStyle w:val="NormalIndent"/>
+        <w:spacing w:line="360" w:lineRule="auto"/>
+        <w:ind w:left="0"/>
+      </w:pPr>
+      <w:r>
+        <w:t>Con el fin de obtener una comprensión más clara del comportamiento del agente DQN, se llevó a cabo una simulación que abarca un total de 20 periodos. Este análisis permitirá identificar patrones y estrategias adoptadas por el agente, así como evaluar su eficiencia y adaptabilidad en la gestión del inventario y la respuesta a las variables del entorno, como los tiempos de transporte de los proveedores.</w:t>
+      </w:r>
+      <w:r>
+        <w:t xml:space="preserve"> </w:t>
+      </w:r>
+    </w:p>
+    <w:p>
+      <w:pPr>
+        <w:pStyle w:val="NormalIndent"/>
+        <w:spacing w:line="360" w:lineRule="auto"/>
+        <w:ind w:left="0"/>
+      </w:pPr>
+      <w:r>
+        <w:rPr>
+          <w:noProof/>
+        </w:rPr>
         <w:drawing>
-          <wp:inline distT="0" distB="0" distL="0" distR="0" wp14:anchorId="7FE6D08B" wp14:editId="1625F67F">
-            <wp:extent cx="5612130" cy="2806065"/>
-            <wp:effectExtent l="0" t="0" r="7620" b="0"/>
+          <wp:inline distT="0" distB="0" distL="0" distR="0" wp14:anchorId="7FE6D08B" wp14:editId="3F4FBA0A">
+            <wp:extent cx="2743200" cy="1371600"/>
+            <wp:effectExtent l="0" t="0" r="0" b="0"/>
             <wp:docPr id="984524900" name="Picture 1" descr="A graph with red and blue lines&#10;&#10;Description automatically generated"/>
             <wp:cNvGraphicFramePr>
               <a:graphicFrameLocks xmlns:a="http://schemas.openxmlformats.org/drawingml/2006/main" noChangeAspect="1"/>
@@ -10602,7 +11259,7 @@
                   <pic:spPr>
                     <a:xfrm>
                       <a:off x="0" y="0"/>
-                      <a:ext cx="5612130" cy="2806065"/>
+                      <a:ext cx="2743200" cy="1371600"/>
                     </a:xfrm>
                     <a:prstGeom prst="rect">
                       <a:avLst/>
@@ -10614,19 +11271,15 @@
           </wp:inline>
         </w:drawing>
       </w:r>
-    </w:p>
-    <w:p>
-      <w:pPr>
-        <w:pStyle w:val="NormalIndent"/>
-        <w:ind w:left="0"/>
-      </w:pPr>
-      <w:r>
-        <w:lastRenderedPageBreak/>
+      <w:r>
+        <w:rPr>
+          <w:noProof/>
+        </w:rPr>
         <w:drawing>
-          <wp:inline distT="0" distB="0" distL="0" distR="0" wp14:anchorId="0CED7161" wp14:editId="343B9F59">
-            <wp:extent cx="5612130" cy="2806065"/>
-            <wp:effectExtent l="0" t="0" r="7620" b="0"/>
-            <wp:docPr id="914311831" name="Picture 1" descr="A graph showing a red and blue line&#10;&#10;Description automatically generated"/>
+          <wp:inline distT="0" distB="0" distL="0" distR="0" wp14:anchorId="1D81A796" wp14:editId="74D885BB">
+            <wp:extent cx="2743199" cy="1371600"/>
+            <wp:effectExtent l="0" t="0" r="635" b="0"/>
+            <wp:docPr id="1450330917" name="Picture 1450330917" descr="A graph with blue lines and red lines&#10;&#10;Description automatically generated"/>
             <wp:cNvGraphicFramePr>
               <a:graphicFrameLocks xmlns:a="http://schemas.openxmlformats.org/drawingml/2006/main" noChangeAspect="1"/>
             </wp:cNvGraphicFramePr>
@@ -10634,7 +11287,7 @@
               <a:graphicData uri="http://schemas.openxmlformats.org/drawingml/2006/picture">
                 <pic:pic xmlns:pic="http://schemas.openxmlformats.org/drawingml/2006/picture">
                   <pic:nvPicPr>
-                    <pic:cNvPr id="914311831" name="Picture 1" descr="A graph showing a red and blue line&#10;&#10;Description automatically generated"/>
+                    <pic:cNvPr id="1843974404" name="Picture 1" descr="A graph with blue lines and red lines&#10;&#10;Description automatically generated"/>
                     <pic:cNvPicPr/>
                   </pic:nvPicPr>
                   <pic:blipFill>
@@ -10646,7 +11299,7 @@
                   <pic:spPr>
                     <a:xfrm>
                       <a:off x="0" y="0"/>
-                      <a:ext cx="5612130" cy="2806065"/>
+                      <a:ext cx="2743199" cy="1371600"/>
                     </a:xfrm>
                     <a:prstGeom prst="rect">
                       <a:avLst/>
@@ -10663,12 +11316,17 @@
       <w:pPr>
         <w:pStyle w:val="NormalIndent"/>
         <w:ind w:left="0"/>
-      </w:pPr>
-      <w:r>
+        <w:jc w:val="center"/>
+      </w:pPr>
+      <w:r>
+        <w:rPr>
+          <w:noProof/>
+        </w:rPr>
+        <w:lastRenderedPageBreak/>
         <w:drawing>
-          <wp:inline distT="0" distB="0" distL="0" distR="0" wp14:anchorId="204AFA3F" wp14:editId="2C61D853">
-            <wp:extent cx="5612130" cy="2806065"/>
-            <wp:effectExtent l="0" t="0" r="7620" b="0"/>
+          <wp:inline distT="0" distB="0" distL="0" distR="0" wp14:anchorId="204AFA3F" wp14:editId="71430AF8">
+            <wp:extent cx="2743200" cy="1371600"/>
+            <wp:effectExtent l="0" t="0" r="0" b="0"/>
             <wp:docPr id="7984063" name="Picture 1" descr="A graph with red lines&#10;&#10;Description automatically generated"/>
             <wp:cNvGraphicFramePr>
               <a:graphicFrameLocks xmlns:a="http://schemas.openxmlformats.org/drawingml/2006/main" noChangeAspect="1"/>
@@ -10689,7 +11347,7 @@
                   <pic:spPr>
                     <a:xfrm>
                       <a:off x="0" y="0"/>
-                      <a:ext cx="5612130" cy="2806065"/>
+                      <a:ext cx="2743200" cy="1371600"/>
                     </a:xfrm>
                     <a:prstGeom prst="rect">
                       <a:avLst/>
@@ -10701,18 +11359,14 @@
           </wp:inline>
         </w:drawing>
       </w:r>
-    </w:p>
-    <w:p>
-      <w:pPr>
-        <w:pStyle w:val="NormalIndent"/>
-        <w:ind w:left="0"/>
-      </w:pPr>
-      <w:r>
-        <w:lastRenderedPageBreak/>
+      <w:r>
+        <w:rPr>
+          <w:noProof/>
+        </w:rPr>
         <w:drawing>
-          <wp:inline distT="0" distB="0" distL="0" distR="0" wp14:anchorId="1AB4F150" wp14:editId="5AC1CF8E">
-            <wp:extent cx="5612130" cy="2806065"/>
-            <wp:effectExtent l="0" t="0" r="7620" b="0"/>
+          <wp:inline distT="0" distB="0" distL="0" distR="0" wp14:anchorId="1B143FF9" wp14:editId="72E6F4DE">
+            <wp:extent cx="2743200" cy="1371600"/>
+            <wp:effectExtent l="0" t="0" r="0" b="0"/>
             <wp:docPr id="1345438709" name="Picture 1" descr="A graph with red lines&#10;&#10;Description automatically generated"/>
             <wp:cNvGraphicFramePr>
               <a:graphicFrameLocks xmlns:a="http://schemas.openxmlformats.org/drawingml/2006/main" noChangeAspect="1"/>
@@ -10733,7 +11387,7 @@
                   <pic:spPr>
                     <a:xfrm>
                       <a:off x="0" y="0"/>
-                      <a:ext cx="5612130" cy="2806065"/>
+                      <a:ext cx="2743200" cy="1371600"/>
                     </a:xfrm>
                     <a:prstGeom prst="rect">
                       <a:avLst/>
@@ -10750,13 +11404,30 @@
       <w:pPr>
         <w:pStyle w:val="NormalIndent"/>
         <w:ind w:left="0"/>
-      </w:pPr>
-      <w:r>
+        <w:jc w:val="center"/>
+      </w:pPr>
+      <w:r>
+        <w:t xml:space="preserve">Estado del ambiente </w:t>
+      </w:r>
+      <w:r>
+        <w:t>a lo largo de los periodos</w:t>
+      </w:r>
+    </w:p>
+    <w:p>
+      <w:pPr>
+        <w:pStyle w:val="NormalIndent"/>
+        <w:ind w:left="0"/>
+        <w:jc w:val="center"/>
+      </w:pPr>
+      <w:r>
+        <w:rPr>
+          <w:noProof/>
+        </w:rPr>
         <w:drawing>
-          <wp:inline distT="0" distB="0" distL="0" distR="0" wp14:anchorId="6F0E4D28" wp14:editId="26F5EF98">
-            <wp:extent cx="5612130" cy="2806065"/>
-            <wp:effectExtent l="0" t="0" r="7620" b="0"/>
-            <wp:docPr id="1843974404" name="Picture 1" descr="A graph with blue lines and red lines&#10;&#10;Description automatically generated"/>
+          <wp:inline distT="0" distB="0" distL="0" distR="0" wp14:anchorId="24DDA0E3" wp14:editId="4DA46B15">
+            <wp:extent cx="3384645" cy="1692323"/>
+            <wp:effectExtent l="0" t="0" r="6350" b="3175"/>
+            <wp:docPr id="1586871555" name="Picture 1586871555" descr="A graph showing a red and blue line&#10;&#10;Description automatically generated"/>
             <wp:cNvGraphicFramePr>
               <a:graphicFrameLocks xmlns:a="http://schemas.openxmlformats.org/drawingml/2006/main" noChangeAspect="1"/>
             </wp:cNvGraphicFramePr>
@@ -10764,7 +11435,7 @@
               <a:graphicData uri="http://schemas.openxmlformats.org/drawingml/2006/picture">
                 <pic:pic xmlns:pic="http://schemas.openxmlformats.org/drawingml/2006/picture">
                   <pic:nvPicPr>
-                    <pic:cNvPr id="1843974404" name="Picture 1" descr="A graph with blue lines and red lines&#10;&#10;Description automatically generated"/>
+                    <pic:cNvPr id="914311831" name="Picture 1" descr="A graph showing a red and blue line&#10;&#10;Description automatically generated"/>
                     <pic:cNvPicPr/>
                   </pic:nvPicPr>
                   <pic:blipFill>
@@ -10776,7 +11447,7 @@
                   <pic:spPr>
                     <a:xfrm>
                       <a:off x="0" y="0"/>
-                      <a:ext cx="5612130" cy="2806065"/>
+                      <a:ext cx="3396065" cy="1698033"/>
                     </a:xfrm>
                     <a:prstGeom prst="rect">
                       <a:avLst/>
@@ -10793,56 +11464,165 @@
       <w:pPr>
         <w:pStyle w:val="NormalIndent"/>
         <w:ind w:left="0"/>
-      </w:pPr>
+        <w:jc w:val="center"/>
+      </w:pPr>
+      <w:r>
+        <w:t>Decisiones de compras del agente</w:t>
+      </w:r>
+    </w:p>
+    <w:p>
+      <w:pPr>
+        <w:pStyle w:val="NormalIndent"/>
+        <w:spacing w:line="360" w:lineRule="auto"/>
+        <w:ind w:left="0"/>
+      </w:pPr>
+      <w:r>
+        <w:t>Al analizar las gráficas de decisiones de compras del agente DQN, se destacan varios aspectos clave:</w:t>
+      </w:r>
+    </w:p>
+    <w:p>
+      <w:pPr>
+        <w:pStyle w:val="NormalIndent"/>
+        <w:numPr>
+          <w:ilvl w:val="0"/>
+          <w:numId w:val="7"/>
+        </w:numPr>
+        <w:spacing w:line="360" w:lineRule="auto"/>
+      </w:pPr>
+      <w:r>
+        <w:rPr>
+          <w:b/>
+          <w:bCs/>
+        </w:rPr>
+        <w:t>Selección de Proveedores:</w:t>
+      </w:r>
+      <w:r>
+        <w:t xml:space="preserve"> Una observación notable es que el modelo tiende a comprar de un solo proveedor en cada periodo. Esta elección parece estar influenciada por la abundancia de inventario disponible por proveedor y la estrategia del modelo de minimizar los niveles de inventario.</w:t>
+      </w:r>
+    </w:p>
+    <w:p>
+      <w:pPr>
+        <w:pStyle w:val="NormalIndent"/>
+        <w:numPr>
+          <w:ilvl w:val="0"/>
+          <w:numId w:val="7"/>
+        </w:numPr>
+        <w:spacing w:line="360" w:lineRule="auto"/>
+      </w:pPr>
+      <w:r>
+        <w:rPr>
+          <w:b/>
+          <w:bCs/>
+        </w:rPr>
+        <w:t>Niveles de Inventario:</w:t>
+      </w:r>
+      <w:r>
+        <w:t xml:space="preserve"> En el gráfico de inventarios, se observa que los niveles son casi siempre cercanos a cero. Los picos ocasionales en el inventario se pueden atribuir a la discretización del espacio de acciones, lo cual impide ajustes precisos en las cantidades de compra, resultando en algunos excedentes.</w:t>
+      </w:r>
+    </w:p>
+    <w:p>
+      <w:pPr>
+        <w:pStyle w:val="NormalIndent"/>
+        <w:numPr>
+          <w:ilvl w:val="0"/>
+          <w:numId w:val="7"/>
+        </w:numPr>
+        <w:spacing w:line="360" w:lineRule="auto"/>
+      </w:pPr>
+      <w:r>
+        <w:rPr>
+          <w:b/>
+          <w:bCs/>
+        </w:rPr>
+        <w:t>Impacto de la Demanda:</w:t>
+      </w:r>
+      <w:r>
+        <w:t xml:space="preserve"> La variación en la demanda no parece ser un factor decisivo en las decisiones de compra del agente, indicando que otros factores tienen un mayor peso en su toma de decisiones.</w:t>
+      </w:r>
+    </w:p>
+    <w:p>
+      <w:pPr>
+        <w:pStyle w:val="NormalIndent"/>
+        <w:numPr>
+          <w:ilvl w:val="0"/>
+          <w:numId w:val="7"/>
+        </w:numPr>
+        <w:spacing w:line="360" w:lineRule="auto"/>
+      </w:pPr>
+      <w:r>
+        <w:rPr>
+          <w:b/>
+          <w:bCs/>
+        </w:rPr>
+        <w:t>Influencia de los Precios de Venta y Cantidades Disponibles:</w:t>
+      </w:r>
+      <w:r>
+        <w:t xml:space="preserve"> Los precios de venta y las cantidades disponibles en los proveedores son factores determinantes. El agente muestra preferencia por el proveedor con precios más bajos, pero esta elección se ve influenciada por los costos de transporte y la disponibilidad de inventario. En situaciones donde los costos </w:t>
+      </w:r>
       <w:r>
         <w:lastRenderedPageBreak/>
-        <w:drawing>
-          <wp:inline distT="0" distB="0" distL="0" distR="0" wp14:anchorId="390E1ECF" wp14:editId="4941B208">
-            <wp:extent cx="5612130" cy="2806065"/>
-            <wp:effectExtent l="0" t="0" r="7620" b="0"/>
-            <wp:docPr id="539798896" name="Picture 1" descr="A graph with red lines&#10;&#10;Description automatically generated"/>
-            <wp:cNvGraphicFramePr>
-              <a:graphicFrameLocks xmlns:a="http://schemas.openxmlformats.org/drawingml/2006/main" noChangeAspect="1"/>
-            </wp:cNvGraphicFramePr>
-            <a:graphic xmlns:a="http://schemas.openxmlformats.org/drawingml/2006/main">
-              <a:graphicData uri="http://schemas.openxmlformats.org/drawingml/2006/picture">
-                <pic:pic xmlns:pic="http://schemas.openxmlformats.org/drawingml/2006/picture">
-                  <pic:nvPicPr>
-                    <pic:cNvPr id="539798896" name="Picture 1" descr="A graph with red lines&#10;&#10;Description automatically generated"/>
-                    <pic:cNvPicPr/>
-                  </pic:nvPicPr>
-                  <pic:blipFill>
-                    <a:blip r:embed="rId25"/>
-                    <a:stretch>
-                      <a:fillRect/>
-                    </a:stretch>
-                  </pic:blipFill>
-                  <pic:spPr>
-                    <a:xfrm>
-                      <a:off x="0" y="0"/>
-                      <a:ext cx="5612130" cy="2806065"/>
-                    </a:xfrm>
-                    <a:prstGeom prst="rect">
-                      <a:avLst/>
-                    </a:prstGeom>
-                  </pic:spPr>
-                </pic:pic>
-              </a:graphicData>
-            </a:graphic>
-          </wp:inline>
-        </w:drawing>
+        <w:t>de transporte compensan la diferencia de precios, el agente opta por el otro proveedor</w:t>
+      </w:r>
+      <w:r>
+        <w:t xml:space="preserve"> como sucede en los casos donde se decide comprar al proveedor 2</w:t>
+      </w:r>
+      <w:r>
+        <w:t xml:space="preserve">. </w:t>
+      </w:r>
+      <w:r>
+        <w:t xml:space="preserve">En estos casos los precios del proveedor 1 son menores que los del proveedor 2 pero </w:t>
+      </w:r>
+      <w:r>
+        <w:t xml:space="preserve">también su tiempo de transporte es mayor. </w:t>
+      </w:r>
+      <w:r>
+        <w:t>Además, el modelo ajusta la proporción de pedidos basándose en la cantidad de producto disponible: solicita un mayor porcentaje cuando la cantidad es baja y viceversa.</w:t>
       </w:r>
     </w:p>
     <w:p>
       <w:pPr>
         <w:pStyle w:val="NormalIndent"/>
+        <w:numPr>
+          <w:ilvl w:val="0"/>
+          <w:numId w:val="7"/>
+        </w:numPr>
+        <w:spacing w:line="360" w:lineRule="auto"/>
+      </w:pPr>
+      <w:r>
+        <w:rPr>
+          <w:b/>
+          <w:bCs/>
+        </w:rPr>
+        <w:t>Interacción de Variables:</w:t>
+      </w:r>
+      <w:r>
+        <w:t xml:space="preserve"> El precio de venta emerge como el factor más crítico, pero su impacto se modula en función de otras variables como los costos de transporte y la disponibilidad del producto.</w:t>
+      </w:r>
+    </w:p>
+    <w:p>
+      <w:pPr>
+        <w:pStyle w:val="NormalIndent"/>
+        <w:spacing w:line="360" w:lineRule="auto"/>
         <w:ind w:left="0"/>
       </w:pPr>
+      <w:r>
+        <w:t xml:space="preserve">Aunque estas gráficas no </w:t>
+      </w:r>
+      <w:r>
+        <w:t>permiten mostrar</w:t>
+      </w:r>
+      <w:r>
+        <w:t xml:space="preserve"> todas las dinámicas complejas inherentes a los problemas de las cadenas de suministros, ofrecen una comprensión clara de los factores predominantes que guían las decisiones del agente DQN en este entorno</w:t>
+      </w:r>
+      <w:r>
+        <w:t xml:space="preserve"> y algunos casos específicos de estas decisiones que se deben tomar.</w:t>
+      </w:r>
     </w:p>
     <w:p>
       <w:pPr>
         <w:pStyle w:val="Heading2"/>
       </w:pPr>
+      <w:bookmarkStart w:id="25" w:name="_Toc152704257"/>
       <w:r>
         <w:t>7</w:t>
       </w:r>
@@ -10850,7 +11630,7 @@
         <w:tab/>
         <w:t>Conclusiones</w:t>
       </w:r>
-      <w:bookmarkEnd w:id="19"/>
+      <w:bookmarkEnd w:id="25"/>
       <w:r>
         <w:t xml:space="preserve"> </w:t>
       </w:r>
@@ -10859,7 +11639,7 @@
       <w:pPr>
         <w:pStyle w:val="Heading3"/>
       </w:pPr>
-      <w:bookmarkStart w:id="20" w:name="_Toc152620776"/>
+      <w:bookmarkStart w:id="26" w:name="_Toc152704258"/>
       <w:r>
         <w:t>7.1</w:t>
       </w:r>
@@ -10867,23 +11647,93 @@
         <w:tab/>
         <w:t>Discusión</w:t>
       </w:r>
-      <w:bookmarkEnd w:id="20"/>
-    </w:p>
-    <w:p>
-      <w:r>
-        <w:t>Resumen del trabajo, discutiendo el desempeño y las limitaciones; problemas encontrados y cómo pudieron o podrían resolverse; lo que falta por hacer.</w:t>
-      </w:r>
-    </w:p>
-    <w:p>
-      <w:r>
-        <w:t>Validación de los resultados de forma cuantitativa y cualitativa.</w:t>
+      <w:bookmarkEnd w:id="26"/>
+    </w:p>
+    <w:p>
+      <w:pPr>
+        <w:spacing w:line="360" w:lineRule="auto"/>
+      </w:pPr>
+      <w:r>
+        <w:t xml:space="preserve">En este trabajo se abordó </w:t>
+      </w:r>
+      <w:r>
+        <w:t xml:space="preserve">la complejidad inherente a las cadenas de suministro de alimentos, con un enfoque particular en la 'primera milla'. Este segmento es crucial debido a la influencia de factores dinámicos como la demanda, los precios y la disponibilidad de productos en la toma de decisiones empresariales. La naturaleza estocástica y volátil de estas cadenas demanda un enfoque de toma de decisiones </w:t>
+      </w:r>
+      <w:r>
+        <w:t>reactivo y anticipatorio.</w:t>
+      </w:r>
+    </w:p>
+    <w:p>
+      <w:pPr>
+        <w:spacing w:line="360" w:lineRule="auto"/>
+      </w:pPr>
+      <w:r>
+        <w:t>Se propusieron</w:t>
+      </w:r>
+      <w:r>
+        <w:t xml:space="preserve"> modelos innovadores basados en técnicas de aprendizaje por refuerzo, específicamente Q Learning y DQN (Deep Q Network), que están diseñados para captar y responder eficientemente a la incertidumbre y complejidad de las cadenas de suministros. Estos modelos se distinguen por su capacidad para integrar y equilibrar múltiples factores, como la demanda fluctuante, precios variables, costos de transporte y la gestión eficiente del inventario. El objetivo es maximizar la recompensa tanto a corto como a largo plazo, considerando las decisiones interconectadas y sus impactos futuros.</w:t>
+      </w:r>
+    </w:p>
+    <w:p>
+      <w:pPr>
+        <w:spacing w:line="360" w:lineRule="auto"/>
+      </w:pPr>
+      <w:r>
+        <w:t>Los resultados obtenidos demuestran la superioridad de los modelos de aprendizaje por refuerzo sobre las políticas tradicionales de manejo de inventarios, evidenciando mejoras significativas en la eficiencia operativa y en la toma de decisiones estratégicas. Estos modelos no solo reaccionan a situaciones de bajo inventario o alta demanda, sino que también aprovechan oportunidades como precios bajos y altas disponibilidades de producto.</w:t>
+      </w:r>
+    </w:p>
+    <w:p>
+      <w:pPr>
+        <w:spacing w:line="360" w:lineRule="auto"/>
+      </w:pPr>
+      <w:r>
+        <w:lastRenderedPageBreak/>
+        <w:t xml:space="preserve">Un hallazgo clave es la eficacia de la discretización de datos en la implementación de estos modelos. </w:t>
+      </w:r>
+      <w:r>
+        <w:t>Sin embargo, modelos como DQN que permite el uso de los datos del ambiente de manera directa muestran un buen desempeño a comparación de los modelos que requieren discretización. Por otro lado, a</w:t>
+      </w:r>
+      <w:r>
+        <w:t xml:space="preserve"> pesar de requerir grandes volúmenes de datos para el aprendizaje y un entrenamiento inicial intensivo, una vez implementados, los modelos de aprendizaje por refuerzo tienen la capacidad de seguir aprendiendo y adaptándose en operación real con un costo marginal mínimo. Este proceso, conocido como 'aprendizaje en línea' ('online learning'), es particularmente valioso en entornos cambiantes que requieren la integración continua de nuevos datos.</w:t>
+      </w:r>
+    </w:p>
+    <w:p>
+      <w:pPr>
+        <w:spacing w:line="360" w:lineRule="auto"/>
+      </w:pPr>
+      <w:r>
+        <w:t>En conclusión, este trabajo contribuye a</w:t>
+      </w:r>
+      <w:r>
+        <w:t xml:space="preserve">l diseño </w:t>
+      </w:r>
+      <w:r>
+        <w:t>y a la implementación de</w:t>
+      </w:r>
+      <w:r>
+        <w:t xml:space="preserve"> modelos basados en</w:t>
+      </w:r>
+      <w:r>
+        <w:t xml:space="preserve"> inteligencia artificial </w:t>
+      </w:r>
+      <w:r>
+        <w:t>para</w:t>
+      </w:r>
+      <w:r>
+        <w:t xml:space="preserve"> las cadenas de suministros de alimentos. </w:t>
+      </w:r>
+      <w:r>
+        <w:t xml:space="preserve">Este diseño integraba bastantes elementos que componen a este sistema con el objetivo de mejorar la toma de decisiones asociadas a las compras </w:t>
+      </w:r>
+      <w:r>
+        <w:t>La construcción de agentes de toma de decisiones basados en aprendizaje por refuerzo no solo facilita decisiones rápidas y precisas, sino que también abre nuevas perspectivas en la optimización de procesos en entornos complejos y dinámicos. El éxito de estos modelos sienta las bases para futuras investigaciones y aplicaciones, promoviendo un enfoque más analítico y fundamentado en datos en la gestión de las cadenas de suministros.</w:t>
       </w:r>
     </w:p>
     <w:p>
       <w:pPr>
         <w:pStyle w:val="Heading3"/>
       </w:pPr>
-      <w:bookmarkStart w:id="21" w:name="_Toc152620777"/>
+      <w:bookmarkStart w:id="27" w:name="_Toc152704259"/>
       <w:r>
         <w:t>7.2</w:t>
       </w:r>
@@ -10891,59 +11741,184 @@
         <w:tab/>
         <w:t>Trabajo futuro</w:t>
       </w:r>
-      <w:bookmarkEnd w:id="21"/>
-    </w:p>
-    <w:p>
-      <w:r>
-        <w:t xml:space="preserve">Lista de sugerencias para trabajos futuros. Enfatizar aquellos resultados que merezcan consideración especial (v.gr., casos especiales que deban ser tenidos en cuenta, necesidad de proteger la propiedad intelectual, etc.). </w:t>
-      </w:r>
-    </w:p>
-    <w:p>
-      <w:pPr>
-        <w:rPr>
-          <w:lang w:val="en-US"/>
-        </w:rPr>
-      </w:pPr>
-      <w:r>
-        <w:rPr>
-          <w:lang w:val="en-US"/>
-        </w:rPr>
-        <w:t xml:space="preserve">List of </w:t>
-      </w:r>
-      <w:proofErr w:type="gramStart"/>
-      <w:r>
-        <w:rPr>
-          <w:lang w:val="en-US"/>
-        </w:rPr>
-        <w:t>suggestion</w:t>
-      </w:r>
-      <w:proofErr w:type="gramEnd"/>
-      <w:r>
-        <w:rPr>
-          <w:lang w:val="en-US"/>
-        </w:rPr>
-        <w:t xml:space="preserve"> for future work. Emphasize any results that merit special consideration (e.g., </w:t>
-      </w:r>
-      <w:proofErr w:type="gramStart"/>
-      <w:r>
-        <w:rPr>
-          <w:lang w:val="en-US"/>
-        </w:rPr>
-        <w:t>special cases</w:t>
-      </w:r>
-      <w:proofErr w:type="gramEnd"/>
-      <w:r>
-        <w:rPr>
-          <w:lang w:val="en-US"/>
-        </w:rPr>
-        <w:t xml:space="preserve"> to be treated, need to protect intellectual property, etc.).</w:t>
+      <w:bookmarkEnd w:id="27"/>
+    </w:p>
+    <w:p>
+      <w:pPr>
+        <w:spacing w:line="360" w:lineRule="auto"/>
+      </w:pPr>
+      <w:r>
+        <w:t>El trabajo realizado en este proyecto de grado ofrece una base para futuras investigaciones y desarrollos en la optimización de cadenas de suministro de alimentos mediante aprendizaje por refuerzo</w:t>
+      </w:r>
+      <w:r>
+        <w:t xml:space="preserve"> partiendo de los resultados obtenidos</w:t>
+      </w:r>
+      <w:r>
+        <w:t>. A partir de aquí, se plantean varias direcciones para el trabajo futuro que pueden mejorar y expandir significativamente los resultados obtenidos:</w:t>
+      </w:r>
+    </w:p>
+    <w:p>
+      <w:pPr>
+        <w:pStyle w:val="ListParagraph"/>
+        <w:numPr>
+          <w:ilvl w:val="0"/>
+          <w:numId w:val="8"/>
+        </w:numPr>
+        <w:spacing w:line="360" w:lineRule="auto"/>
+      </w:pPr>
+      <w:r>
+        <w:rPr>
+          <w:b/>
+          <w:bCs/>
+        </w:rPr>
+        <w:t>Análisis de Sensibilidad Mejorado:</w:t>
+      </w:r>
+      <w:r>
+        <w:t xml:space="preserve"> Un aspecto crucial para futuras investigaciones es realizar un análisis de sensibilidad más detallado sobre los parámetros críticos del aprendizaje por refuerzo. Esto incluye una evaluación exhaustiva de los parámetros de aprendizaje, la discretización de los datos, el tamaño de la red neuronal, y los espacios de acción y estado de los agentes. Un análisis más profundo en estas áreas puede ayudar a optimizar el rendimiento de los modelos, permitiendo una posible reducción del espacio de estados o de acciones, lo que a su vez podría mejorar la eficiencia y la eficacia de los agentes.</w:t>
+      </w:r>
+    </w:p>
+    <w:p>
+      <w:pPr>
+        <w:pStyle w:val="ListParagraph"/>
+        <w:numPr>
+          <w:ilvl w:val="0"/>
+          <w:numId w:val="8"/>
+        </w:numPr>
+        <w:spacing w:line="360" w:lineRule="auto"/>
+      </w:pPr>
+      <w:r>
+        <w:rPr>
+          <w:b/>
+          <w:bCs/>
+        </w:rPr>
+        <w:t>Comparación con Modelos Más Sofisticados:</w:t>
+      </w:r>
+      <w:r>
+        <w:t xml:space="preserve"> Otro enfoque importante es comparar los resultados obtenidos con aquellos de modelos que utilizan algoritmos de diferente naturaleza. Esta comparación puede ofrecer </w:t>
+      </w:r>
+      <w:r>
+        <w:t>‘</w:t>
+      </w:r>
+      <w:r>
+        <w:t>insights</w:t>
+      </w:r>
+      <w:r>
+        <w:t>’</w:t>
+      </w:r>
+      <w:r>
+        <w:t xml:space="preserve"> valiosos sobre las fortalezas y debilidades de los enfoques actuales y potenciar el desarrollo de modelos híbridos que combinen lo mejor de diferentes técnicas.</w:t>
+      </w:r>
+    </w:p>
+    <w:p>
+      <w:pPr>
+        <w:pStyle w:val="ListParagraph"/>
+        <w:numPr>
+          <w:ilvl w:val="0"/>
+          <w:numId w:val="8"/>
+        </w:numPr>
+        <w:spacing w:line="360" w:lineRule="auto"/>
+      </w:pPr>
+      <w:r>
+        <w:rPr>
+          <w:b/>
+          <w:bCs/>
+        </w:rPr>
+        <w:lastRenderedPageBreak/>
+        <w:t>Nuevas Metodologías para el Diseño de Agentes:</w:t>
+      </w:r>
+      <w:r>
+        <w:t xml:space="preserve"> Investigar nuevas metodologías para el diseño de agentes que optimicen la toma de decisiones en entornos complejos como las cadenas de suministro es esencial. Esto incluye la exploración de cómo diferentes técnicas y enfoques de aprendizaje por refuerzo pueden complementarse para mejorar la capacidad de toma de decisiones y adaptación de los agentes a cambios dinámicos y situaciones imprevistas.</w:t>
+      </w:r>
+    </w:p>
+    <w:p>
+      <w:pPr>
+        <w:pStyle w:val="ListParagraph"/>
+        <w:numPr>
+          <w:ilvl w:val="0"/>
+          <w:numId w:val="8"/>
+        </w:numPr>
+        <w:spacing w:line="360" w:lineRule="auto"/>
+      </w:pPr>
+      <w:r>
+        <w:rPr>
+          <w:b/>
+          <w:bCs/>
+        </w:rPr>
+        <w:t>Desarrollo de Agentes más Avanzados:</w:t>
+      </w:r>
+      <w:r>
+        <w:t xml:space="preserve"> La creación de un agente más avanzado y realista, que incorpore decisiones adicionales como el ruteo de productos, representa un paso significativo hacia la simulación más precisa de entornos de cadena de suministro. Esto permitiría abordar de manera integral las complejidades operativas y logísticas, mejorando la toma de decisiones estratégicas.</w:t>
+      </w:r>
+    </w:p>
+    <w:p>
+      <w:pPr>
+        <w:pStyle w:val="ListParagraph"/>
+        <w:numPr>
+          <w:ilvl w:val="0"/>
+          <w:numId w:val="8"/>
+        </w:numPr>
+        <w:spacing w:line="360" w:lineRule="auto"/>
+      </w:pPr>
+      <w:r>
+        <w:rPr>
+          <w:b/>
+          <w:bCs/>
+        </w:rPr>
+        <w:t>Estrategias para Reducir el Costo Computacional:</w:t>
+      </w:r>
+      <w:r>
+        <w:t xml:space="preserve"> Finalmente, trabajar en estrategias para disminuir el costo computacional asociado con el entrenamiento de estos agentes es fundamental. Esto podría incluir la optimización de algoritmos, el uso de hardware especializado o la implementación de métodos de entrenamiento más eficientes.</w:t>
+      </w:r>
+    </w:p>
+    <w:p>
+      <w:pPr>
+        <w:pStyle w:val="ListParagraph"/>
+        <w:numPr>
+          <w:ilvl w:val="0"/>
+          <w:numId w:val="8"/>
+        </w:numPr>
+        <w:spacing w:line="360" w:lineRule="auto"/>
+      </w:pPr>
+      <w:r>
+        <w:rPr>
+          <w:b/>
+          <w:bCs/>
+        </w:rPr>
+        <w:t>Simulación en instancias más grandes</w:t>
+      </w:r>
+      <w:r>
+        <w:rPr>
+          <w:b/>
+          <w:bCs/>
+        </w:rPr>
+        <w:t>:</w:t>
+      </w:r>
+      <w:r>
+        <w:t xml:space="preserve"> </w:t>
+      </w:r>
+      <w:r>
+        <w:t xml:space="preserve">Debido al costo computacional, sería de gran valor lograr entrenar y simular a los agentes en instancias más grandes (más proveedores y productos) que permiten generar resultados más completos para el análisis del funcionamiento de los agentes. </w:t>
+      </w:r>
+    </w:p>
+    <w:p>
+      <w:pPr>
+        <w:spacing w:line="360" w:lineRule="auto"/>
+      </w:pPr>
+      <w:r>
+        <w:t xml:space="preserve">Estas direcciones para el trabajo futuro no solo buscan perfeccionar los modelos existentes, sino también abrir nuevas avenidas de investigación y aplicación práctica en el campo de la gestión de inventarios y la optimización de cadenas de suministro de alimentos, utilizando el aprendizaje por refuerzo como </w:t>
+      </w:r>
+      <w:r>
+        <w:t>punto de partida</w:t>
+      </w:r>
+      <w:r>
+        <w:t>.</w:t>
       </w:r>
     </w:p>
     <w:p>
       <w:pPr>
         <w:pStyle w:val="Heading2"/>
       </w:pPr>
-      <w:bookmarkStart w:id="22" w:name="_Toc152620778"/>
+      <w:bookmarkStart w:id="28" w:name="_Toc152704260"/>
       <w:r>
         <w:t>8</w:t>
       </w:r>
@@ -10951,22 +11926,14 @@
         <w:tab/>
         <w:t>Referencias</w:t>
       </w:r>
-      <w:bookmarkEnd w:id="22"/>
+      <w:bookmarkEnd w:id="28"/>
       <w:r>
         <w:t xml:space="preserve"> </w:t>
       </w:r>
     </w:p>
     <w:p>
       <w:r>
-        <w:t xml:space="preserve">Gutiérrez, A. (2021). Estudio de la cadena de suministro [PDF </w:t>
-      </w:r>
-      <w:proofErr w:type="spellStart"/>
-      <w:r>
-        <w:t>document</w:t>
-      </w:r>
-      <w:proofErr w:type="spellEnd"/>
-      <w:r>
-        <w:t>]. Recuperado de https://repositorio.ulima.edu.pe/bitstream/handle/20.500.12724/13303/Gutierrez_Estudio-cadena-suministro.pdf?sequence=1</w:t>
+        <w:t>Gutiérrez, A. (2021). Estudio de la cadena de suministro [PDF document]. Recuperado de https://repositorio.ulima.edu.pe/bitstream/handle/20.500.12724/13303/Gutierrez_Estudio-cadena-suministro.pdf?sequence=1</w:t>
       </w:r>
     </w:p>
     <w:p>
@@ -10981,7 +11948,6 @@
     </w:p>
     <w:p>
       <w:r>
-        <w:lastRenderedPageBreak/>
         <w:t>IBM. (2021). Optimización de la cadena de suministro. Recuperado de https://www.ibm.com/mx-es/topics/supply-chain-optimization</w:t>
       </w:r>
     </w:p>
@@ -10992,24 +11958,16 @@
           <w:smallCaps/>
         </w:rPr>
       </w:pPr>
-      <w:proofErr w:type="spellStart"/>
       <w:r>
         <w:rPr>
           <w:lang w:val="en-US"/>
         </w:rPr>
-        <w:t>Cozowicz</w:t>
-      </w:r>
-      <w:proofErr w:type="spellEnd"/>
-      <w:r>
-        <w:rPr>
-          <w:lang w:val="en-US"/>
-        </w:rPr>
-        <w:t xml:space="preserve">, M. (2021). Reinforcement Learning in Supply Chain [LinkedIn article]. </w:t>
+        <w:t xml:space="preserve">Cozowicz, M. (2021). Reinforcement Learning in Supply Chain [LinkedIn article]. </w:t>
       </w:r>
       <w:r>
         <w:t xml:space="preserve">Recuperado de </w:t>
       </w:r>
-      <w:hyperlink r:id="rId26" w:history="1">
+      <w:hyperlink r:id="rId25" w:history="1">
         <w:r>
           <w:rPr>
             <w:rStyle w:val="Hyperlink"/>
@@ -11032,27 +11990,10 @@
           <w:smallCaps/>
           <w:lang w:val="en-US"/>
         </w:rPr>
-        <w:t xml:space="preserve">Hugging Face. (n.d.). Offline vs Online Learning. </w:t>
-      </w:r>
-      <w:proofErr w:type="spellStart"/>
-      <w:r>
-        <w:rPr>
-          <w:bCs/>
-          <w:smallCaps/>
-          <w:lang w:val="en-US"/>
-        </w:rPr>
-        <w:t>Recuperado</w:t>
-      </w:r>
-      <w:proofErr w:type="spellEnd"/>
-      <w:r>
-        <w:rPr>
-          <w:bCs/>
-          <w:smallCaps/>
-          <w:lang w:val="en-US"/>
-        </w:rPr>
-        <w:t xml:space="preserve"> de </w:t>
-      </w:r>
-      <w:hyperlink r:id="rId27" w:history="1">
+        <w:lastRenderedPageBreak/>
+        <w:t xml:space="preserve">Hugging Face. (n.d.). Offline vs Online Learning. Recuperado de </w:t>
+      </w:r>
+      <w:hyperlink r:id="rId26" w:history="1">
         <w:r>
           <w:rPr>
             <w:rStyle w:val="Hyperlink"/>
@@ -11078,75 +12019,39 @@
           <w:smallCaps/>
           <w:lang w:val="en-US"/>
         </w:rPr>
-        <w:t xml:space="preserve">Hubbs, C., Heitz, G., &amp; </w:t>
-      </w:r>
-      <w:proofErr w:type="spellStart"/>
+        <w:t xml:space="preserve">Hubbs, C., Heitz, G., &amp; Dilkina, B. (2019). Or-gym: A Reinforcement Learning Environment for Operations Research Problems. </w:t>
+      </w:r>
       <w:r>
         <w:rPr>
           <w:bCs/>
           <w:smallCaps/>
           <w:lang w:val="en-US"/>
         </w:rPr>
-        <w:t>Dilkina</w:t>
-      </w:r>
-      <w:proofErr w:type="spellEnd"/>
-      <w:r>
+        <w:t>Recuperado de http://egon.cheme.cmu.edu/Papers/Hubbs_or_gym_9_11.pdf</w:t>
+      </w:r>
+    </w:p>
+    <w:p>
+      <w:pPr>
+        <w:rPr>
+          <w:lang w:val="en-US"/>
+        </w:rPr>
+      </w:pPr>
+      <w:r>
+        <w:rPr>
+          <w:lang w:val="en-US"/>
+        </w:rPr>
+        <w:t>van Hasselt HP (2010) Double Q-Learning. In: Advances in Neural Information Processing Systems, The MIT Press, vol 23</w:t>
+      </w:r>
+    </w:p>
+    <w:p>
+      <w:pPr>
         <w:rPr>
           <w:bCs/>
           <w:smallCaps/>
           <w:lang w:val="en-US"/>
         </w:rPr>
-        <w:t xml:space="preserve">, B. (2019). Or-gym: A Reinforcement Learning Environment for Operations Research Problems. </w:t>
-      </w:r>
-      <w:proofErr w:type="spellStart"/>
-      <w:r>
-        <w:rPr>
-          <w:bCs/>
-          <w:smallCaps/>
-          <w:lang w:val="en-US"/>
-        </w:rPr>
-        <w:t>Recuperado</w:t>
-      </w:r>
-      <w:proofErr w:type="spellEnd"/>
-      <w:r>
-        <w:rPr>
-          <w:bCs/>
-          <w:smallCaps/>
-          <w:lang w:val="en-US"/>
-        </w:rPr>
-        <w:t xml:space="preserve"> de http://egon.cheme.cmu.edu/Papers/Hubbs_or_gym_9_11.pdf</w:t>
-      </w:r>
-    </w:p>
-    <w:p>
-      <w:pPr>
-        <w:rPr>
-          <w:lang w:val="en-US"/>
-        </w:rPr>
-      </w:pPr>
-      <w:r>
-        <w:rPr>
-          <w:lang w:val="en-US"/>
-        </w:rPr>
-        <w:t xml:space="preserve">van Hasselt HP (2010) Double Q-Learning. In: Advances in Neural Information Processing Systems, The MIT Press, vol </w:t>
-      </w:r>
-      <w:proofErr w:type="gramStart"/>
-      <w:r>
-        <w:rPr>
-          <w:lang w:val="en-US"/>
-        </w:rPr>
-        <w:t>23</w:t>
-      </w:r>
-      <w:proofErr w:type="gramEnd"/>
-    </w:p>
-    <w:p>
-      <w:pPr>
-        <w:rPr>
-          <w:bCs/>
-          <w:smallCaps/>
-          <w:lang w:val="en-US"/>
-        </w:rPr>
-      </w:pPr>
-      <w:hyperlink r:id="rId28" w:history="1">
+      </w:pPr>
+      <w:hyperlink r:id="rId27" w:history="1">
         <w:r>
           <w:rPr>
             <w:rStyle w:val="Hyperlink"/>
@@ -11181,7 +12086,7 @@
           <w:lang w:val="en-US"/>
         </w:rPr>
       </w:pPr>
-      <w:hyperlink r:id="rId29" w:history="1">
+      <w:hyperlink r:id="rId28" w:history="1">
         <w:r>
           <w:rPr>
             <w:rStyle w:val="Hyperlink"/>
@@ -11196,14 +12101,16 @@
         <w:rPr>
           <w:b/>
           <w:smallCaps/>
-        </w:rPr>
-      </w:pPr>
-      <w:hyperlink r:id="rId30" w:history="1">
+          <w:lang w:val="en-US"/>
+        </w:rPr>
+      </w:pPr>
+      <w:hyperlink r:id="rId29" w:history="1">
         <w:r>
           <w:rPr>
             <w:rStyle w:val="Hyperlink"/>
             <w:b/>
             <w:smallCaps/>
+            <w:lang w:val="en-US"/>
           </w:rPr>
           <w:t>https://repositorio.uniandes.edu.co/server/api/core/bitstreams/cd4ea271-aac3-4aca-aa5c-0fa131138e87/content</w:t>
         </w:r>
@@ -11216,7 +12123,6 @@
           <w:smallCaps/>
         </w:rPr>
       </w:pPr>
-      <w:proofErr w:type="spellStart"/>
       <w:r>
         <w:rPr>
           <w:rFonts w:ascii="Source Sans Pro" w:hAnsi="Source Sans Pro"/>
@@ -11226,19 +12132,7 @@
           <w:shd w:val="clear" w:color="auto" w:fill="FFFFFF"/>
           <w:lang w:val="en-US"/>
         </w:rPr>
-        <w:t>Lapan</w:t>
-      </w:r>
-      <w:proofErr w:type="spellEnd"/>
-      <w:r>
-        <w:rPr>
-          <w:rFonts w:ascii="Source Sans Pro" w:hAnsi="Source Sans Pro"/>
-          <w:color w:val="3A3A3A"/>
-          <w:sz w:val="23"/>
-          <w:szCs w:val="23"/>
-          <w:shd w:val="clear" w:color="auto" w:fill="FFFFFF"/>
-          <w:lang w:val="en-US"/>
-        </w:rPr>
-        <w:t>, Maxim. </w:t>
+        <w:t>Lapan, Maxim. </w:t>
       </w:r>
       <w:r>
         <w:rPr>
@@ -11251,35 +12145,7 @@
           <w:shd w:val="clear" w:color="auto" w:fill="FFFFFF"/>
           <w:lang w:val="en-US"/>
         </w:rPr>
-        <w:t xml:space="preserve">Deep Reinforcement Learning </w:t>
-      </w:r>
-      <w:proofErr w:type="gramStart"/>
-      <w:r>
-        <w:rPr>
-          <w:rFonts w:ascii="Source Sans Pro" w:hAnsi="Source Sans Pro"/>
-          <w:i/>
-          <w:iCs/>
-          <w:color w:val="3A3A3A"/>
-          <w:sz w:val="23"/>
-          <w:szCs w:val="23"/>
-          <w:shd w:val="clear" w:color="auto" w:fill="FFFFFF"/>
-          <w:lang w:val="en-US"/>
-        </w:rPr>
-        <w:t>Hands-On</w:t>
-      </w:r>
-      <w:proofErr w:type="gramEnd"/>
-      <w:r>
-        <w:rPr>
-          <w:rFonts w:ascii="Source Sans Pro" w:hAnsi="Source Sans Pro"/>
-          <w:i/>
-          <w:iCs/>
-          <w:color w:val="3A3A3A"/>
-          <w:sz w:val="23"/>
-          <w:szCs w:val="23"/>
-          <w:shd w:val="clear" w:color="auto" w:fill="FFFFFF"/>
-          <w:lang w:val="en-US"/>
-        </w:rPr>
-        <w:t>: Apply Modern RL Methods to Practical Problems of Chatbots, Robotics, Discrete Optimization, Web Automation, and More, 2nd Edition</w:t>
+        <w:t>Deep Reinforcement Learning Hands-On: Apply Modern RL Methods to Practical Problems of Chatbots, Robotics, Discrete Optimization, Web Automation, and More, 2nd Edition</w:t>
       </w:r>
       <w:r>
         <w:rPr>
@@ -11300,69 +12166,7 @@
           <w:szCs w:val="23"/>
           <w:shd w:val="clear" w:color="auto" w:fill="FFFFFF"/>
         </w:rPr>
-        <w:t xml:space="preserve">2nd ed. Birmingham: </w:t>
-      </w:r>
-      <w:proofErr w:type="spellStart"/>
-      <w:r>
-        <w:rPr>
-          <w:rFonts w:ascii="Source Sans Pro" w:hAnsi="Source Sans Pro"/>
-          <w:color w:val="3A3A3A"/>
-          <w:sz w:val="23"/>
-          <w:szCs w:val="23"/>
-          <w:shd w:val="clear" w:color="auto" w:fill="FFFFFF"/>
-        </w:rPr>
-        <w:t>Packt</w:t>
-      </w:r>
-      <w:proofErr w:type="spellEnd"/>
-      <w:r>
-        <w:rPr>
-          <w:rFonts w:ascii="Source Sans Pro" w:hAnsi="Source Sans Pro"/>
-          <w:color w:val="3A3A3A"/>
-          <w:sz w:val="23"/>
-          <w:szCs w:val="23"/>
-          <w:shd w:val="clear" w:color="auto" w:fill="FFFFFF"/>
-        </w:rPr>
-        <w:t xml:space="preserve"> Publishing, 2020. </w:t>
-      </w:r>
-      <w:proofErr w:type="spellStart"/>
-      <w:r>
-        <w:rPr>
-          <w:rFonts w:ascii="Source Sans Pro" w:hAnsi="Source Sans Pro"/>
-          <w:color w:val="3A3A3A"/>
-          <w:sz w:val="23"/>
-          <w:szCs w:val="23"/>
-          <w:shd w:val="clear" w:color="auto" w:fill="FFFFFF"/>
-        </w:rPr>
-        <w:t>Print</w:t>
-      </w:r>
-      <w:proofErr w:type="spellEnd"/>
-      <w:r>
-        <w:rPr>
-          <w:rFonts w:ascii="Source Sans Pro" w:hAnsi="Source Sans Pro"/>
-          <w:color w:val="3A3A3A"/>
-          <w:sz w:val="23"/>
-          <w:szCs w:val="23"/>
-          <w:shd w:val="clear" w:color="auto" w:fill="FFFFFF"/>
-        </w:rPr>
-        <w:t>.</w:t>
-      </w:r>
-    </w:p>
-    <w:p>
-      <w:pPr>
-        <w:pStyle w:val="Heading2"/>
-      </w:pPr>
-      <w:bookmarkStart w:id="23" w:name="_Toc152620779"/>
-      <w:r>
-        <w:t>Apéndices</w:t>
-      </w:r>
-      <w:bookmarkEnd w:id="23"/>
-      <w:r>
-        <w:t xml:space="preserve"> </w:t>
-      </w:r>
-    </w:p>
-    <w:p>
-      <w:r>
-        <w:t>Datos relevantes que puedan ser consultados para soportar el diseño, la implementación y / o los resultados.</w:t>
+        <w:t>2nd ed. Birmingham: Packt Publishing, 2020. Print.</w:t>
       </w:r>
     </w:p>
     <w:p>
@@ -11375,7 +12179,7 @@
       </w:pPr>
     </w:p>
     <w:sectPr>
-      <w:footerReference w:type="default" r:id="rId31"/>
+      <w:footerReference w:type="default" r:id="rId30"/>
       <w:type w:val="continuous"/>
       <w:pgSz w:w="12240" w:h="15840"/>
       <w:pgMar w:top="1417" w:right="1701" w:bottom="1417" w:left="1701" w:header="720" w:footer="720" w:gutter="0"/>
@@ -11612,9 +12416,9 @@
     </w:lvl>
   </w:abstractNum>
   <w:abstractNum w:abstractNumId="1" w15:restartNumberingAfterBreak="0">
-    <w:nsid w:val="139E429E"/>
+    <w:nsid w:val="13543C9A"/>
     <w:multiLevelType w:val="hybridMultilevel"/>
-    <w:tmpl w:val="AE184FC6"/>
+    <w:tmpl w:val="5872973A"/>
     <w:lvl w:ilvl="0" w:tplc="04090001">
       <w:start w:val="1"/>
       <w:numFmt w:val="bullet"/>
@@ -11725,9 +12529,9 @@
     </w:lvl>
   </w:abstractNum>
   <w:abstractNum w:abstractNumId="2" w15:restartNumberingAfterBreak="0">
-    <w:nsid w:val="63CE2CEC"/>
+    <w:nsid w:val="139E429E"/>
     <w:multiLevelType w:val="hybridMultilevel"/>
-    <w:tmpl w:val="45869CC6"/>
+    <w:tmpl w:val="AE184FC6"/>
     <w:lvl w:ilvl="0" w:tplc="04090001">
       <w:start w:val="1"/>
       <w:numFmt w:val="bullet"/>
@@ -11837,14 +12641,567 @@
       </w:rPr>
     </w:lvl>
   </w:abstractNum>
+  <w:abstractNum w:abstractNumId="3" w15:restartNumberingAfterBreak="0">
+    <w:nsid w:val="3987381F"/>
+    <w:multiLevelType w:val="hybridMultilevel"/>
+    <w:tmpl w:val="825EF778"/>
+    <w:lvl w:ilvl="0" w:tplc="04090001">
+      <w:start w:val="1"/>
+      <w:numFmt w:val="bullet"/>
+      <w:lvlText w:val=""/>
+      <w:lvlJc w:val="left"/>
+      <w:pPr>
+        <w:ind w:left="720" w:hanging="360"/>
+      </w:pPr>
+      <w:rPr>
+        <w:rFonts w:ascii="Symbol" w:hAnsi="Symbol" w:hint="default"/>
+      </w:rPr>
+    </w:lvl>
+    <w:lvl w:ilvl="1" w:tplc="04090003" w:tentative="1">
+      <w:start w:val="1"/>
+      <w:numFmt w:val="bullet"/>
+      <w:lvlText w:val="o"/>
+      <w:lvlJc w:val="left"/>
+      <w:pPr>
+        <w:ind w:left="1440" w:hanging="360"/>
+      </w:pPr>
+      <w:rPr>
+        <w:rFonts w:ascii="Courier New" w:hAnsi="Courier New" w:cs="Courier New" w:hint="default"/>
+      </w:rPr>
+    </w:lvl>
+    <w:lvl w:ilvl="2" w:tplc="04090005" w:tentative="1">
+      <w:start w:val="1"/>
+      <w:numFmt w:val="bullet"/>
+      <w:lvlText w:val=""/>
+      <w:lvlJc w:val="left"/>
+      <w:pPr>
+        <w:ind w:left="2160" w:hanging="360"/>
+      </w:pPr>
+      <w:rPr>
+        <w:rFonts w:ascii="Wingdings" w:hAnsi="Wingdings" w:hint="default"/>
+      </w:rPr>
+    </w:lvl>
+    <w:lvl w:ilvl="3" w:tplc="04090001" w:tentative="1">
+      <w:start w:val="1"/>
+      <w:numFmt w:val="bullet"/>
+      <w:lvlText w:val=""/>
+      <w:lvlJc w:val="left"/>
+      <w:pPr>
+        <w:ind w:left="2880" w:hanging="360"/>
+      </w:pPr>
+      <w:rPr>
+        <w:rFonts w:ascii="Symbol" w:hAnsi="Symbol" w:hint="default"/>
+      </w:rPr>
+    </w:lvl>
+    <w:lvl w:ilvl="4" w:tplc="04090003" w:tentative="1">
+      <w:start w:val="1"/>
+      <w:numFmt w:val="bullet"/>
+      <w:lvlText w:val="o"/>
+      <w:lvlJc w:val="left"/>
+      <w:pPr>
+        <w:ind w:left="3600" w:hanging="360"/>
+      </w:pPr>
+      <w:rPr>
+        <w:rFonts w:ascii="Courier New" w:hAnsi="Courier New" w:cs="Courier New" w:hint="default"/>
+      </w:rPr>
+    </w:lvl>
+    <w:lvl w:ilvl="5" w:tplc="04090005" w:tentative="1">
+      <w:start w:val="1"/>
+      <w:numFmt w:val="bullet"/>
+      <w:lvlText w:val=""/>
+      <w:lvlJc w:val="left"/>
+      <w:pPr>
+        <w:ind w:left="4320" w:hanging="360"/>
+      </w:pPr>
+      <w:rPr>
+        <w:rFonts w:ascii="Wingdings" w:hAnsi="Wingdings" w:hint="default"/>
+      </w:rPr>
+    </w:lvl>
+    <w:lvl w:ilvl="6" w:tplc="04090001" w:tentative="1">
+      <w:start w:val="1"/>
+      <w:numFmt w:val="bullet"/>
+      <w:lvlText w:val=""/>
+      <w:lvlJc w:val="left"/>
+      <w:pPr>
+        <w:ind w:left="5040" w:hanging="360"/>
+      </w:pPr>
+      <w:rPr>
+        <w:rFonts w:ascii="Symbol" w:hAnsi="Symbol" w:hint="default"/>
+      </w:rPr>
+    </w:lvl>
+    <w:lvl w:ilvl="7" w:tplc="04090003" w:tentative="1">
+      <w:start w:val="1"/>
+      <w:numFmt w:val="bullet"/>
+      <w:lvlText w:val="o"/>
+      <w:lvlJc w:val="left"/>
+      <w:pPr>
+        <w:ind w:left="5760" w:hanging="360"/>
+      </w:pPr>
+      <w:rPr>
+        <w:rFonts w:ascii="Courier New" w:hAnsi="Courier New" w:cs="Courier New" w:hint="default"/>
+      </w:rPr>
+    </w:lvl>
+    <w:lvl w:ilvl="8" w:tplc="04090005" w:tentative="1">
+      <w:start w:val="1"/>
+      <w:numFmt w:val="bullet"/>
+      <w:lvlText w:val=""/>
+      <w:lvlJc w:val="left"/>
+      <w:pPr>
+        <w:ind w:left="6480" w:hanging="360"/>
+      </w:pPr>
+      <w:rPr>
+        <w:rFonts w:ascii="Wingdings" w:hAnsi="Wingdings" w:hint="default"/>
+      </w:rPr>
+    </w:lvl>
+  </w:abstractNum>
+  <w:abstractNum w:abstractNumId="4" w15:restartNumberingAfterBreak="0">
+    <w:nsid w:val="3F2E08CD"/>
+    <w:multiLevelType w:val="hybridMultilevel"/>
+    <w:tmpl w:val="A7E47712"/>
+    <w:lvl w:ilvl="0" w:tplc="04090001">
+      <w:start w:val="1"/>
+      <w:numFmt w:val="bullet"/>
+      <w:lvlText w:val=""/>
+      <w:lvlJc w:val="left"/>
+      <w:pPr>
+        <w:ind w:left="720" w:hanging="360"/>
+      </w:pPr>
+      <w:rPr>
+        <w:rFonts w:ascii="Symbol" w:hAnsi="Symbol" w:hint="default"/>
+      </w:rPr>
+    </w:lvl>
+    <w:lvl w:ilvl="1" w:tplc="04090003" w:tentative="1">
+      <w:start w:val="1"/>
+      <w:numFmt w:val="bullet"/>
+      <w:lvlText w:val="o"/>
+      <w:lvlJc w:val="left"/>
+      <w:pPr>
+        <w:ind w:left="1440" w:hanging="360"/>
+      </w:pPr>
+      <w:rPr>
+        <w:rFonts w:ascii="Courier New" w:hAnsi="Courier New" w:cs="Courier New" w:hint="default"/>
+      </w:rPr>
+    </w:lvl>
+    <w:lvl w:ilvl="2" w:tplc="04090005" w:tentative="1">
+      <w:start w:val="1"/>
+      <w:numFmt w:val="bullet"/>
+      <w:lvlText w:val=""/>
+      <w:lvlJc w:val="left"/>
+      <w:pPr>
+        <w:ind w:left="2160" w:hanging="360"/>
+      </w:pPr>
+      <w:rPr>
+        <w:rFonts w:ascii="Wingdings" w:hAnsi="Wingdings" w:hint="default"/>
+      </w:rPr>
+    </w:lvl>
+    <w:lvl w:ilvl="3" w:tplc="04090001" w:tentative="1">
+      <w:start w:val="1"/>
+      <w:numFmt w:val="bullet"/>
+      <w:lvlText w:val=""/>
+      <w:lvlJc w:val="left"/>
+      <w:pPr>
+        <w:ind w:left="2880" w:hanging="360"/>
+      </w:pPr>
+      <w:rPr>
+        <w:rFonts w:ascii="Symbol" w:hAnsi="Symbol" w:hint="default"/>
+      </w:rPr>
+    </w:lvl>
+    <w:lvl w:ilvl="4" w:tplc="04090003" w:tentative="1">
+      <w:start w:val="1"/>
+      <w:numFmt w:val="bullet"/>
+      <w:lvlText w:val="o"/>
+      <w:lvlJc w:val="left"/>
+      <w:pPr>
+        <w:ind w:left="3600" w:hanging="360"/>
+      </w:pPr>
+      <w:rPr>
+        <w:rFonts w:ascii="Courier New" w:hAnsi="Courier New" w:cs="Courier New" w:hint="default"/>
+      </w:rPr>
+    </w:lvl>
+    <w:lvl w:ilvl="5" w:tplc="04090005" w:tentative="1">
+      <w:start w:val="1"/>
+      <w:numFmt w:val="bullet"/>
+      <w:lvlText w:val=""/>
+      <w:lvlJc w:val="left"/>
+      <w:pPr>
+        <w:ind w:left="4320" w:hanging="360"/>
+      </w:pPr>
+      <w:rPr>
+        <w:rFonts w:ascii="Wingdings" w:hAnsi="Wingdings" w:hint="default"/>
+      </w:rPr>
+    </w:lvl>
+    <w:lvl w:ilvl="6" w:tplc="04090001" w:tentative="1">
+      <w:start w:val="1"/>
+      <w:numFmt w:val="bullet"/>
+      <w:lvlText w:val=""/>
+      <w:lvlJc w:val="left"/>
+      <w:pPr>
+        <w:ind w:left="5040" w:hanging="360"/>
+      </w:pPr>
+      <w:rPr>
+        <w:rFonts w:ascii="Symbol" w:hAnsi="Symbol" w:hint="default"/>
+      </w:rPr>
+    </w:lvl>
+    <w:lvl w:ilvl="7" w:tplc="04090003" w:tentative="1">
+      <w:start w:val="1"/>
+      <w:numFmt w:val="bullet"/>
+      <w:lvlText w:val="o"/>
+      <w:lvlJc w:val="left"/>
+      <w:pPr>
+        <w:ind w:left="5760" w:hanging="360"/>
+      </w:pPr>
+      <w:rPr>
+        <w:rFonts w:ascii="Courier New" w:hAnsi="Courier New" w:cs="Courier New" w:hint="default"/>
+      </w:rPr>
+    </w:lvl>
+    <w:lvl w:ilvl="8" w:tplc="04090005" w:tentative="1">
+      <w:start w:val="1"/>
+      <w:numFmt w:val="bullet"/>
+      <w:lvlText w:val=""/>
+      <w:lvlJc w:val="left"/>
+      <w:pPr>
+        <w:ind w:left="6480" w:hanging="360"/>
+      </w:pPr>
+      <w:rPr>
+        <w:rFonts w:ascii="Wingdings" w:hAnsi="Wingdings" w:hint="default"/>
+      </w:rPr>
+    </w:lvl>
+  </w:abstractNum>
+  <w:abstractNum w:abstractNumId="5" w15:restartNumberingAfterBreak="0">
+    <w:nsid w:val="423A71E9"/>
+    <w:multiLevelType w:val="hybridMultilevel"/>
+    <w:tmpl w:val="B1769F9E"/>
+    <w:lvl w:ilvl="0" w:tplc="04090001">
+      <w:start w:val="1"/>
+      <w:numFmt w:val="bullet"/>
+      <w:lvlText w:val=""/>
+      <w:lvlJc w:val="left"/>
+      <w:pPr>
+        <w:ind w:left="720" w:hanging="360"/>
+      </w:pPr>
+      <w:rPr>
+        <w:rFonts w:ascii="Symbol" w:hAnsi="Symbol" w:hint="default"/>
+      </w:rPr>
+    </w:lvl>
+    <w:lvl w:ilvl="1" w:tplc="04090003" w:tentative="1">
+      <w:start w:val="1"/>
+      <w:numFmt w:val="bullet"/>
+      <w:lvlText w:val="o"/>
+      <w:lvlJc w:val="left"/>
+      <w:pPr>
+        <w:ind w:left="1440" w:hanging="360"/>
+      </w:pPr>
+      <w:rPr>
+        <w:rFonts w:ascii="Courier New" w:hAnsi="Courier New" w:cs="Courier New" w:hint="default"/>
+      </w:rPr>
+    </w:lvl>
+    <w:lvl w:ilvl="2" w:tplc="04090005" w:tentative="1">
+      <w:start w:val="1"/>
+      <w:numFmt w:val="bullet"/>
+      <w:lvlText w:val=""/>
+      <w:lvlJc w:val="left"/>
+      <w:pPr>
+        <w:ind w:left="2160" w:hanging="360"/>
+      </w:pPr>
+      <w:rPr>
+        <w:rFonts w:ascii="Wingdings" w:hAnsi="Wingdings" w:hint="default"/>
+      </w:rPr>
+    </w:lvl>
+    <w:lvl w:ilvl="3" w:tplc="04090001" w:tentative="1">
+      <w:start w:val="1"/>
+      <w:numFmt w:val="bullet"/>
+      <w:lvlText w:val=""/>
+      <w:lvlJc w:val="left"/>
+      <w:pPr>
+        <w:ind w:left="2880" w:hanging="360"/>
+      </w:pPr>
+      <w:rPr>
+        <w:rFonts w:ascii="Symbol" w:hAnsi="Symbol" w:hint="default"/>
+      </w:rPr>
+    </w:lvl>
+    <w:lvl w:ilvl="4" w:tplc="04090003" w:tentative="1">
+      <w:start w:val="1"/>
+      <w:numFmt w:val="bullet"/>
+      <w:lvlText w:val="o"/>
+      <w:lvlJc w:val="left"/>
+      <w:pPr>
+        <w:ind w:left="3600" w:hanging="360"/>
+      </w:pPr>
+      <w:rPr>
+        <w:rFonts w:ascii="Courier New" w:hAnsi="Courier New" w:cs="Courier New" w:hint="default"/>
+      </w:rPr>
+    </w:lvl>
+    <w:lvl w:ilvl="5" w:tplc="04090005" w:tentative="1">
+      <w:start w:val="1"/>
+      <w:numFmt w:val="bullet"/>
+      <w:lvlText w:val=""/>
+      <w:lvlJc w:val="left"/>
+      <w:pPr>
+        <w:ind w:left="4320" w:hanging="360"/>
+      </w:pPr>
+      <w:rPr>
+        <w:rFonts w:ascii="Wingdings" w:hAnsi="Wingdings" w:hint="default"/>
+      </w:rPr>
+    </w:lvl>
+    <w:lvl w:ilvl="6" w:tplc="04090001" w:tentative="1">
+      <w:start w:val="1"/>
+      <w:numFmt w:val="bullet"/>
+      <w:lvlText w:val=""/>
+      <w:lvlJc w:val="left"/>
+      <w:pPr>
+        <w:ind w:left="5040" w:hanging="360"/>
+      </w:pPr>
+      <w:rPr>
+        <w:rFonts w:ascii="Symbol" w:hAnsi="Symbol" w:hint="default"/>
+      </w:rPr>
+    </w:lvl>
+    <w:lvl w:ilvl="7" w:tplc="04090003" w:tentative="1">
+      <w:start w:val="1"/>
+      <w:numFmt w:val="bullet"/>
+      <w:lvlText w:val="o"/>
+      <w:lvlJc w:val="left"/>
+      <w:pPr>
+        <w:ind w:left="5760" w:hanging="360"/>
+      </w:pPr>
+      <w:rPr>
+        <w:rFonts w:ascii="Courier New" w:hAnsi="Courier New" w:cs="Courier New" w:hint="default"/>
+      </w:rPr>
+    </w:lvl>
+    <w:lvl w:ilvl="8" w:tplc="04090005" w:tentative="1">
+      <w:start w:val="1"/>
+      <w:numFmt w:val="bullet"/>
+      <w:lvlText w:val=""/>
+      <w:lvlJc w:val="left"/>
+      <w:pPr>
+        <w:ind w:left="6480" w:hanging="360"/>
+      </w:pPr>
+      <w:rPr>
+        <w:rFonts w:ascii="Wingdings" w:hAnsi="Wingdings" w:hint="default"/>
+      </w:rPr>
+    </w:lvl>
+  </w:abstractNum>
+  <w:abstractNum w:abstractNumId="6" w15:restartNumberingAfterBreak="0">
+    <w:nsid w:val="63CE2CEC"/>
+    <w:multiLevelType w:val="hybridMultilevel"/>
+    <w:tmpl w:val="45869CC6"/>
+    <w:lvl w:ilvl="0" w:tplc="04090001">
+      <w:start w:val="1"/>
+      <w:numFmt w:val="bullet"/>
+      <w:lvlText w:val=""/>
+      <w:lvlJc w:val="left"/>
+      <w:pPr>
+        <w:ind w:left="720" w:hanging="360"/>
+      </w:pPr>
+      <w:rPr>
+        <w:rFonts w:ascii="Symbol" w:hAnsi="Symbol" w:hint="default"/>
+      </w:rPr>
+    </w:lvl>
+    <w:lvl w:ilvl="1" w:tplc="04090003" w:tentative="1">
+      <w:start w:val="1"/>
+      <w:numFmt w:val="bullet"/>
+      <w:lvlText w:val="o"/>
+      <w:lvlJc w:val="left"/>
+      <w:pPr>
+        <w:ind w:left="1440" w:hanging="360"/>
+      </w:pPr>
+      <w:rPr>
+        <w:rFonts w:ascii="Courier New" w:hAnsi="Courier New" w:cs="Courier New" w:hint="default"/>
+      </w:rPr>
+    </w:lvl>
+    <w:lvl w:ilvl="2" w:tplc="04090005" w:tentative="1">
+      <w:start w:val="1"/>
+      <w:numFmt w:val="bullet"/>
+      <w:lvlText w:val=""/>
+      <w:lvlJc w:val="left"/>
+      <w:pPr>
+        <w:ind w:left="2160" w:hanging="360"/>
+      </w:pPr>
+      <w:rPr>
+        <w:rFonts w:ascii="Wingdings" w:hAnsi="Wingdings" w:hint="default"/>
+      </w:rPr>
+    </w:lvl>
+    <w:lvl w:ilvl="3" w:tplc="04090001" w:tentative="1">
+      <w:start w:val="1"/>
+      <w:numFmt w:val="bullet"/>
+      <w:lvlText w:val=""/>
+      <w:lvlJc w:val="left"/>
+      <w:pPr>
+        <w:ind w:left="2880" w:hanging="360"/>
+      </w:pPr>
+      <w:rPr>
+        <w:rFonts w:ascii="Symbol" w:hAnsi="Symbol" w:hint="default"/>
+      </w:rPr>
+    </w:lvl>
+    <w:lvl w:ilvl="4" w:tplc="04090003" w:tentative="1">
+      <w:start w:val="1"/>
+      <w:numFmt w:val="bullet"/>
+      <w:lvlText w:val="o"/>
+      <w:lvlJc w:val="left"/>
+      <w:pPr>
+        <w:ind w:left="3600" w:hanging="360"/>
+      </w:pPr>
+      <w:rPr>
+        <w:rFonts w:ascii="Courier New" w:hAnsi="Courier New" w:cs="Courier New" w:hint="default"/>
+      </w:rPr>
+    </w:lvl>
+    <w:lvl w:ilvl="5" w:tplc="04090005" w:tentative="1">
+      <w:start w:val="1"/>
+      <w:numFmt w:val="bullet"/>
+      <w:lvlText w:val=""/>
+      <w:lvlJc w:val="left"/>
+      <w:pPr>
+        <w:ind w:left="4320" w:hanging="360"/>
+      </w:pPr>
+      <w:rPr>
+        <w:rFonts w:ascii="Wingdings" w:hAnsi="Wingdings" w:hint="default"/>
+      </w:rPr>
+    </w:lvl>
+    <w:lvl w:ilvl="6" w:tplc="04090001" w:tentative="1">
+      <w:start w:val="1"/>
+      <w:numFmt w:val="bullet"/>
+      <w:lvlText w:val=""/>
+      <w:lvlJc w:val="left"/>
+      <w:pPr>
+        <w:ind w:left="5040" w:hanging="360"/>
+      </w:pPr>
+      <w:rPr>
+        <w:rFonts w:ascii="Symbol" w:hAnsi="Symbol" w:hint="default"/>
+      </w:rPr>
+    </w:lvl>
+    <w:lvl w:ilvl="7" w:tplc="04090003" w:tentative="1">
+      <w:start w:val="1"/>
+      <w:numFmt w:val="bullet"/>
+      <w:lvlText w:val="o"/>
+      <w:lvlJc w:val="left"/>
+      <w:pPr>
+        <w:ind w:left="5760" w:hanging="360"/>
+      </w:pPr>
+      <w:rPr>
+        <w:rFonts w:ascii="Courier New" w:hAnsi="Courier New" w:cs="Courier New" w:hint="default"/>
+      </w:rPr>
+    </w:lvl>
+    <w:lvl w:ilvl="8" w:tplc="04090005" w:tentative="1">
+      <w:start w:val="1"/>
+      <w:numFmt w:val="bullet"/>
+      <w:lvlText w:val=""/>
+      <w:lvlJc w:val="left"/>
+      <w:pPr>
+        <w:ind w:left="6480" w:hanging="360"/>
+      </w:pPr>
+      <w:rPr>
+        <w:rFonts w:ascii="Wingdings" w:hAnsi="Wingdings" w:hint="default"/>
+      </w:rPr>
+    </w:lvl>
+  </w:abstractNum>
+  <w:abstractNum w:abstractNumId="7" w15:restartNumberingAfterBreak="0">
+    <w:nsid w:val="6A9B1B1B"/>
+    <w:multiLevelType w:val="hybridMultilevel"/>
+    <w:tmpl w:val="276CD03C"/>
+    <w:lvl w:ilvl="0" w:tplc="0409000F">
+      <w:start w:val="1"/>
+      <w:numFmt w:val="decimal"/>
+      <w:lvlText w:val="%1."/>
+      <w:lvlJc w:val="left"/>
+      <w:pPr>
+        <w:ind w:left="720" w:hanging="360"/>
+      </w:pPr>
+    </w:lvl>
+    <w:lvl w:ilvl="1" w:tplc="04090019" w:tentative="1">
+      <w:start w:val="1"/>
+      <w:numFmt w:val="lowerLetter"/>
+      <w:lvlText w:val="%2."/>
+      <w:lvlJc w:val="left"/>
+      <w:pPr>
+        <w:ind w:left="1440" w:hanging="360"/>
+      </w:pPr>
+    </w:lvl>
+    <w:lvl w:ilvl="2" w:tplc="0409001B" w:tentative="1">
+      <w:start w:val="1"/>
+      <w:numFmt w:val="lowerRoman"/>
+      <w:lvlText w:val="%3."/>
+      <w:lvlJc w:val="right"/>
+      <w:pPr>
+        <w:ind w:left="2160" w:hanging="180"/>
+      </w:pPr>
+    </w:lvl>
+    <w:lvl w:ilvl="3" w:tplc="0409000F" w:tentative="1">
+      <w:start w:val="1"/>
+      <w:numFmt w:val="decimal"/>
+      <w:lvlText w:val="%4."/>
+      <w:lvlJc w:val="left"/>
+      <w:pPr>
+        <w:ind w:left="2880" w:hanging="360"/>
+      </w:pPr>
+    </w:lvl>
+    <w:lvl w:ilvl="4" w:tplc="04090019" w:tentative="1">
+      <w:start w:val="1"/>
+      <w:numFmt w:val="lowerLetter"/>
+      <w:lvlText w:val="%5."/>
+      <w:lvlJc w:val="left"/>
+      <w:pPr>
+        <w:ind w:left="3600" w:hanging="360"/>
+      </w:pPr>
+    </w:lvl>
+    <w:lvl w:ilvl="5" w:tplc="0409001B" w:tentative="1">
+      <w:start w:val="1"/>
+      <w:numFmt w:val="lowerRoman"/>
+      <w:lvlText w:val="%6."/>
+      <w:lvlJc w:val="right"/>
+      <w:pPr>
+        <w:ind w:left="4320" w:hanging="180"/>
+      </w:pPr>
+    </w:lvl>
+    <w:lvl w:ilvl="6" w:tplc="0409000F" w:tentative="1">
+      <w:start w:val="1"/>
+      <w:numFmt w:val="decimal"/>
+      <w:lvlText w:val="%7."/>
+      <w:lvlJc w:val="left"/>
+      <w:pPr>
+        <w:ind w:left="5040" w:hanging="360"/>
+      </w:pPr>
+    </w:lvl>
+    <w:lvl w:ilvl="7" w:tplc="04090019" w:tentative="1">
+      <w:start w:val="1"/>
+      <w:numFmt w:val="lowerLetter"/>
+      <w:lvlText w:val="%8."/>
+      <w:lvlJc w:val="left"/>
+      <w:pPr>
+        <w:ind w:left="5760" w:hanging="360"/>
+      </w:pPr>
+    </w:lvl>
+    <w:lvl w:ilvl="8" w:tplc="0409001B" w:tentative="1">
+      <w:start w:val="1"/>
+      <w:numFmt w:val="lowerRoman"/>
+      <w:lvlText w:val="%9."/>
+      <w:lvlJc w:val="right"/>
+      <w:pPr>
+        <w:ind w:left="6480" w:hanging="180"/>
+      </w:pPr>
+    </w:lvl>
+  </w:abstractNum>
   <w:num w:numId="1" w16cid:durableId="490679571">
-    <w:abstractNumId w:val="1"/>
+    <w:abstractNumId w:val="2"/>
   </w:num>
   <w:num w:numId="2" w16cid:durableId="1878197000">
-    <w:abstractNumId w:val="2"/>
+    <w:abstractNumId w:val="6"/>
   </w:num>
   <w:num w:numId="3" w16cid:durableId="1720284087">
     <w:abstractNumId w:val="0"/>
+  </w:num>
+  <w:num w:numId="4" w16cid:durableId="1460417631">
+    <w:abstractNumId w:val="7"/>
+  </w:num>
+  <w:num w:numId="5" w16cid:durableId="1646352888">
+    <w:abstractNumId w:val="3"/>
+  </w:num>
+  <w:num w:numId="6" w16cid:durableId="2135321058">
+    <w:abstractNumId w:val="5"/>
+  </w:num>
+  <w:num w:numId="7" w16cid:durableId="323316736">
+    <w:abstractNumId w:val="1"/>
+  </w:num>
+  <w:num w:numId="8" w16cid:durableId="2002076437">
+    <w:abstractNumId w:val="4"/>
   </w:num>
 </w:numbering>
 </file>

</xml_diff>